<commit_message>
Added a newline under Structure tag
</commit_message>
<xml_diff>
--- a/Report/AnimaLand Report.docx
+++ b/Report/AnimaLand Report.docx
@@ -3747,6 +3747,7 @@
                                     <w:color w:val="000000" w:themeColor="text1"/>
                                     <w:sz w:val="24"/>
                                     <w:szCs w:val="24"/>
+                                    <w:lang w:val="el-GR"/>
                                   </w:rPr>
                                 </w:pPr>
                                 <w:r>
@@ -3756,6 +3757,7 @@
                                     <w:color w:val="000000" w:themeColor="text1"/>
                                     <w:sz w:val="24"/>
                                     <w:szCs w:val="24"/>
+                                    <w:lang w:val="el-GR"/>
                                   </w:rPr>
                                   <w:t>Ονοματεπώνυμα- ΑΕΜ:</w:t>
                                 </w:r>
@@ -3767,6 +3769,7 @@
                                     <w:color w:val="000000" w:themeColor="text1"/>
                                     <w:sz w:val="24"/>
                                     <w:szCs w:val="24"/>
+                                    <w:lang w:val="el-GR"/>
                                   </w:rPr>
                                 </w:pPr>
                                 <w:r>
@@ -3774,6 +3777,7 @@
                                     <w:color w:val="000000" w:themeColor="text1"/>
                                     <w:sz w:val="24"/>
                                     <w:szCs w:val="24"/>
+                                    <w:lang w:val="el-GR"/>
                                   </w:rPr>
                                   <w:t>Γιώργος Βασιλειάδης-3466</w:t>
                                 </w:r>
@@ -3785,6 +3789,7 @@
                                     <w:color w:val="000000" w:themeColor="text1"/>
                                     <w:sz w:val="24"/>
                                     <w:szCs w:val="24"/>
+                                    <w:lang w:val="el-GR"/>
                                   </w:rPr>
                                 </w:pPr>
                                 <w:r>
@@ -3792,6 +3797,7 @@
                                     <w:color w:val="000000" w:themeColor="text1"/>
                                     <w:sz w:val="24"/>
                                     <w:szCs w:val="24"/>
+                                    <w:lang w:val="el-GR"/>
                                   </w:rPr>
                                   <w:t>Ζωή Κελεπίρη-3290</w:t>
                                 </w:r>
@@ -3803,6 +3809,7 @@
                                     <w:color w:val="000000" w:themeColor="text1"/>
                                     <w:sz w:val="24"/>
                                     <w:szCs w:val="24"/>
+                                    <w:lang w:val="el-GR"/>
                                   </w:rPr>
                                 </w:pPr>
                                 <w:r>
@@ -3811,6 +3818,7 @@
                                     <w:color w:val="000000" w:themeColor="text1"/>
                                     <w:sz w:val="24"/>
                                     <w:szCs w:val="24"/>
+                                    <w:lang w:val="el-GR"/>
                                   </w:rPr>
                                   <w:t xml:space="preserve">Μαργαρίτα-Μαρτίνα </w:t>
                                 </w:r>
@@ -3820,6 +3828,7 @@
                                     <w:color w:val="000000" w:themeColor="text1"/>
                                     <w:sz w:val="24"/>
                                     <w:szCs w:val="24"/>
+                                    <w:lang w:val="el-GR"/>
                                   </w:rPr>
                                   <w:t>Σουΐνκελς</w:t>
                                 </w:r>
@@ -3828,6 +3837,7 @@
                                     <w:color w:val="000000" w:themeColor="text1"/>
                                     <w:sz w:val="24"/>
                                     <w:szCs w:val="24"/>
+                                    <w:lang w:val="el-GR"/>
                                   </w:rPr>
                                   <w:t>-3385</w:t>
                                 </w:r>
@@ -3839,6 +3849,7 @@
                                     <w:color w:val="000000" w:themeColor="text1"/>
                                     <w:sz w:val="24"/>
                                     <w:szCs w:val="24"/>
+                                    <w:lang w:val="el-GR"/>
                                   </w:rPr>
                                 </w:pPr>
                                 <w:r>
@@ -3846,6 +3857,7 @@
                                     <w:color w:val="000000" w:themeColor="text1"/>
                                     <w:sz w:val="24"/>
                                     <w:szCs w:val="24"/>
+                                    <w:lang w:val="el-GR"/>
                                   </w:rPr>
                                   <w:t>Νικόλαος Συρόπουλος-3308</w:t>
                                 </w:r>
@@ -3857,6 +3869,7 @@
                                     <w:color w:val="4472C4" w:themeColor="accent1"/>
                                     <w:sz w:val="26"/>
                                     <w:szCs w:val="26"/>
+                                    <w:lang w:val="el-GR"/>
                                   </w:rPr>
                                 </w:pPr>
                               </w:p>
@@ -3867,6 +3880,7 @@
                                     <w:color w:val="595959" w:themeColor="text1" w:themeTint="A6"/>
                                     <w:sz w:val="20"/>
                                     <w:szCs w:val="20"/>
+                                    <w:lang w:val="el-GR"/>
                                   </w:rPr>
                                 </w:pPr>
                               </w:p>
@@ -3908,6 +3922,7 @@
                               <w:color w:val="000000" w:themeColor="text1"/>
                               <w:sz w:val="24"/>
                               <w:szCs w:val="24"/>
+                              <w:lang w:val="el-GR"/>
                             </w:rPr>
                           </w:pPr>
                           <w:r>
@@ -3917,6 +3932,7 @@
                               <w:color w:val="000000" w:themeColor="text1"/>
                               <w:sz w:val="24"/>
                               <w:szCs w:val="24"/>
+                              <w:lang w:val="el-GR"/>
                             </w:rPr>
                             <w:t>Ονοματεπώνυμα- ΑΕΜ:</w:t>
                           </w:r>
@@ -3928,6 +3944,7 @@
                               <w:color w:val="000000" w:themeColor="text1"/>
                               <w:sz w:val="24"/>
                               <w:szCs w:val="24"/>
+                              <w:lang w:val="el-GR"/>
                             </w:rPr>
                           </w:pPr>
                           <w:r>
@@ -3935,6 +3952,7 @@
                               <w:color w:val="000000" w:themeColor="text1"/>
                               <w:sz w:val="24"/>
                               <w:szCs w:val="24"/>
+                              <w:lang w:val="el-GR"/>
                             </w:rPr>
                             <w:t>Γιώργος Βασιλειάδης-3466</w:t>
                           </w:r>
@@ -3946,6 +3964,7 @@
                               <w:color w:val="000000" w:themeColor="text1"/>
                               <w:sz w:val="24"/>
                               <w:szCs w:val="24"/>
+                              <w:lang w:val="el-GR"/>
                             </w:rPr>
                           </w:pPr>
                           <w:r>
@@ -3953,6 +3972,7 @@
                               <w:color w:val="000000" w:themeColor="text1"/>
                               <w:sz w:val="24"/>
                               <w:szCs w:val="24"/>
+                              <w:lang w:val="el-GR"/>
                             </w:rPr>
                             <w:t>Ζωή Κελεπίρη-3290</w:t>
                           </w:r>
@@ -3964,6 +3984,7 @@
                               <w:color w:val="000000" w:themeColor="text1"/>
                               <w:sz w:val="24"/>
                               <w:szCs w:val="24"/>
+                              <w:lang w:val="el-GR"/>
                             </w:rPr>
                           </w:pPr>
                           <w:r>
@@ -3972,6 +3993,7 @@
                               <w:color w:val="000000" w:themeColor="text1"/>
                               <w:sz w:val="24"/>
                               <w:szCs w:val="24"/>
+                              <w:lang w:val="el-GR"/>
                             </w:rPr>
                             <w:t xml:space="preserve">Μαργαρίτα-Μαρτίνα </w:t>
                           </w:r>
@@ -3981,6 +4003,7 @@
                               <w:color w:val="000000" w:themeColor="text1"/>
                               <w:sz w:val="24"/>
                               <w:szCs w:val="24"/>
+                              <w:lang w:val="el-GR"/>
                             </w:rPr>
                             <w:t>Σουΐνκελς</w:t>
                           </w:r>
@@ -3989,6 +4012,7 @@
                               <w:color w:val="000000" w:themeColor="text1"/>
                               <w:sz w:val="24"/>
                               <w:szCs w:val="24"/>
+                              <w:lang w:val="el-GR"/>
                             </w:rPr>
                             <w:t>-3385</w:t>
                           </w:r>
@@ -4000,6 +4024,7 @@
                               <w:color w:val="000000" w:themeColor="text1"/>
                               <w:sz w:val="24"/>
                               <w:szCs w:val="24"/>
+                              <w:lang w:val="el-GR"/>
                             </w:rPr>
                           </w:pPr>
                           <w:r>
@@ -4007,6 +4032,7 @@
                               <w:color w:val="000000" w:themeColor="text1"/>
                               <w:sz w:val="24"/>
                               <w:szCs w:val="24"/>
+                              <w:lang w:val="el-GR"/>
                             </w:rPr>
                             <w:t>Νικόλαος Συρόπουλος-3308</w:t>
                           </w:r>
@@ -4018,6 +4044,7 @@
                               <w:color w:val="4472C4" w:themeColor="accent1"/>
                               <w:sz w:val="26"/>
                               <w:szCs w:val="26"/>
+                              <w:lang w:val="el-GR"/>
                             </w:rPr>
                           </w:pPr>
                         </w:p>
@@ -4028,6 +4055,7 @@
                               <w:color w:val="595959" w:themeColor="text1" w:themeTint="A6"/>
                               <w:sz w:val="20"/>
                               <w:szCs w:val="20"/>
+                              <w:lang w:val="el-GR"/>
                             </w:rPr>
                           </w:pPr>
                         </w:p>
@@ -4102,6 +4130,7 @@
                                     <w:b/>
                                     <w:color w:val="5B9BD5" w:themeColor="accent5"/>
                                     <w:sz w:val="72"/>
+                                    <w:lang w:val="el-GR"/>
                                     <w14:shadow w14:blurRad="12700" w14:dist="38100" w14:dir="2700000" w14:sx="100000" w14:sy="100000" w14:kx="0" w14:ky="0" w14:algn="tl">
                                       <w14:schemeClr w14:val="accent5">
                                         <w14:lumMod w14:val="60000"/>
@@ -4276,6 +4305,7 @@
                               <w:b/>
                               <w:color w:val="5B9BD5" w:themeColor="accent5"/>
                               <w:sz w:val="72"/>
+                              <w:lang w:val="el-GR"/>
                               <w14:shadow w14:blurRad="12700" w14:dist="38100" w14:dir="2700000" w14:sx="100000" w14:sy="100000" w14:kx="0" w14:ky="0" w14:algn="tl">
                                 <w14:schemeClr w14:val="accent5">
                                   <w14:lumMod w14:val="60000"/>
@@ -4439,6 +4469,12 @@
     </w:sdt>
     <w:sdt>
       <w:sdtPr>
+        <w:rPr>
+          <w:rFonts w:asciiTheme="minorHAnsi" w:eastAsiaTheme="minorEastAsia" w:hAnsiTheme="minorHAnsi" w:cstheme="minorBidi"/>
+          <w:color w:val="auto"/>
+          <w:sz w:val="22"/>
+          <w:szCs w:val="22"/>
+        </w:rPr>
         <w:id w:val="2136522258"/>
         <w:docPartObj>
           <w:docPartGallery w:val="Table of Contents"/>
@@ -4447,13 +4483,9 @@
       </w:sdtPr>
       <w:sdtEndPr>
         <w:rPr>
-          <w:rFonts w:asciiTheme="minorHAnsi" w:eastAsiaTheme="minorEastAsia" w:hAnsiTheme="minorHAnsi" w:cstheme="minorBidi"/>
           <w:b/>
           <w:bCs/>
           <w:noProof/>
-          <w:color w:val="auto"/>
-          <w:sz w:val="22"/>
-          <w:szCs w:val="22"/>
         </w:rPr>
       </w:sdtEndPr>
       <w:sdtContent>
@@ -4484,7 +4516,7 @@
           <w:r>
             <w:fldChar w:fldCharType="separate"/>
           </w:r>
-          <w:hyperlink w:anchor="_Toc74582971" w:history="1">
+          <w:hyperlink w:anchor="_Toc74583598" w:history="1">
             <w:r>
               <w:rPr>
                 <w:rStyle w:val="Hyperlink"/>
@@ -4512,7 +4544,7 @@
                 <w:noProof/>
                 <w:webHidden/>
               </w:rPr>
-              <w:instrText xml:space="preserve"> PAGEREF _Toc74582971 \h </w:instrText>
+              <w:instrText xml:space="preserve"> PAGEREF _Toc74583598 \h </w:instrText>
             </w:r>
             <w:r>
               <w:rPr>
@@ -4553,11 +4585,12 @@
               <w:noProof/>
             </w:rPr>
           </w:pPr>
-          <w:hyperlink w:anchor="_Toc74582972" w:history="1">
+          <w:hyperlink w:anchor="_Toc74583599" w:history="1">
             <w:r>
               <w:rPr>
                 <w:rStyle w:val="Hyperlink"/>
                 <w:noProof/>
+                <w:lang w:val="el-GR"/>
               </w:rPr>
               <w:t>Σύντομη Περιγραφή</w:t>
             </w:r>
@@ -4580,7 +4613,7 @@
                 <w:noProof/>
                 <w:webHidden/>
               </w:rPr>
-              <w:instrText xml:space="preserve"> PAGEREF _Toc74582972 \h </w:instrText>
+              <w:instrText xml:space="preserve"> PAGEREF _Toc74583599 \h </w:instrText>
             </w:r>
             <w:r>
               <w:rPr>
@@ -4621,11 +4654,12 @@
               <w:noProof/>
             </w:rPr>
           </w:pPr>
-          <w:hyperlink w:anchor="_Toc74582973" w:history="1">
+          <w:hyperlink w:anchor="_Toc74583600" w:history="1">
             <w:r>
               <w:rPr>
                 <w:rStyle w:val="Hyperlink"/>
                 <w:noProof/>
+                <w:lang w:val="el-GR"/>
               </w:rPr>
               <w:t>Κίνητρο Ανάπτυξης</w:t>
             </w:r>
@@ -4648,7 +4682,7 @@
                 <w:noProof/>
                 <w:webHidden/>
               </w:rPr>
-              <w:instrText xml:space="preserve"> PAGEREF _Toc74582973 \h </w:instrText>
+              <w:instrText xml:space="preserve"> PAGEREF _Toc74583600 \h </w:instrText>
             </w:r>
             <w:r>
               <w:rPr>
@@ -4689,7 +4723,7 @@
               <w:noProof/>
             </w:rPr>
           </w:pPr>
-          <w:hyperlink w:anchor="_Toc74582974" w:history="1">
+          <w:hyperlink w:anchor="_Toc74583601" w:history="1">
             <w:r>
               <w:rPr>
                 <w:rStyle w:val="Hyperlink"/>
@@ -4717,7 +4751,7 @@
                 <w:noProof/>
                 <w:webHidden/>
               </w:rPr>
-              <w:instrText xml:space="preserve"> PAGEREF _Toc74582974 \h </w:instrText>
+              <w:instrText xml:space="preserve"> PAGEREF _Toc74583601 \h </w:instrText>
             </w:r>
             <w:r>
               <w:rPr>
@@ -4758,7 +4792,7 @@
               <w:noProof/>
             </w:rPr>
           </w:pPr>
-          <w:hyperlink w:anchor="_Toc74582975" w:history="1">
+          <w:hyperlink w:anchor="_Toc74583602" w:history="1">
             <w:r>
               <w:rPr>
                 <w:rStyle w:val="Hyperlink"/>
@@ -4786,7 +4820,7 @@
                 <w:noProof/>
                 <w:webHidden/>
               </w:rPr>
-              <w:instrText xml:space="preserve"> PAGEREF _Toc74582975 \h </w:instrText>
+              <w:instrText xml:space="preserve"> PAGEREF _Toc74583602 \h </w:instrText>
             </w:r>
             <w:r>
               <w:rPr>
@@ -4827,7 +4861,7 @@
               <w:noProof/>
             </w:rPr>
           </w:pPr>
-          <w:hyperlink w:anchor="_Toc74582976" w:history="1">
+          <w:hyperlink w:anchor="_Toc74583603" w:history="1">
             <w:r>
               <w:rPr>
                 <w:rStyle w:val="Hyperlink"/>
@@ -4855,7 +4889,7 @@
                 <w:noProof/>
                 <w:webHidden/>
               </w:rPr>
-              <w:instrText xml:space="preserve"> PAGEREF _Toc74582976 \h </w:instrText>
+              <w:instrText xml:space="preserve"> PAGEREF _Toc74583603 \h </w:instrText>
             </w:r>
             <w:r>
               <w:rPr>
@@ -4896,7 +4930,7 @@
               <w:noProof/>
             </w:rPr>
           </w:pPr>
-          <w:hyperlink w:anchor="_Toc74582977" w:history="1">
+          <w:hyperlink w:anchor="_Toc74583604" w:history="1">
             <w:r>
               <w:rPr>
                 <w:rStyle w:val="Hyperlink"/>
@@ -4924,7 +4958,7 @@
                 <w:noProof/>
                 <w:webHidden/>
               </w:rPr>
-              <w:instrText xml:space="preserve"> PAGEREF _Toc74582977 \h </w:instrText>
+              <w:instrText xml:space="preserve"> PAGEREF _Toc74583604 \h </w:instrText>
             </w:r>
             <w:r>
               <w:rPr>
@@ -4965,7 +4999,7 @@
               <w:noProof/>
             </w:rPr>
           </w:pPr>
-          <w:hyperlink w:anchor="_Toc74582978" w:history="1">
+          <w:hyperlink w:anchor="_Toc74583605" w:history="1">
             <w:r>
               <w:rPr>
                 <w:rStyle w:val="Hyperlink"/>
@@ -4993,7 +5027,7 @@
                 <w:noProof/>
                 <w:webHidden/>
               </w:rPr>
-              <w:instrText xml:space="preserve"> PAGEREF _Toc74582978 \h </w:instrText>
+              <w:instrText xml:space="preserve"> PAGEREF _Toc74583605 \h </w:instrText>
             </w:r>
             <w:r>
               <w:rPr>
@@ -5034,7 +5068,7 @@
               <w:noProof/>
             </w:rPr>
           </w:pPr>
-          <w:hyperlink w:anchor="_Toc74582979" w:history="1">
+          <w:hyperlink w:anchor="_Toc74583606" w:history="1">
             <w:r>
               <w:rPr>
                 <w:rStyle w:val="Hyperlink"/>
@@ -5062,7 +5096,7 @@
                 <w:noProof/>
                 <w:webHidden/>
               </w:rPr>
-              <w:instrText xml:space="preserve"> PAGEREF _Toc74582979 \h </w:instrText>
+              <w:instrText xml:space="preserve"> PAGEREF _Toc74583606 \h </w:instrText>
             </w:r>
             <w:r>
               <w:rPr>
@@ -5103,7 +5137,7 @@
               <w:noProof/>
             </w:rPr>
           </w:pPr>
-          <w:hyperlink w:anchor="_Toc74582980" w:history="1">
+          <w:hyperlink w:anchor="_Toc74583607" w:history="1">
             <w:r>
               <w:rPr>
                 <w:rStyle w:val="Hyperlink"/>
@@ -5131,7 +5165,7 @@
                 <w:noProof/>
                 <w:webHidden/>
               </w:rPr>
-              <w:instrText xml:space="preserve"> PAGEREF _Toc74582980 \h </w:instrText>
+              <w:instrText xml:space="preserve"> PAGEREF _Toc74583607 \h </w:instrText>
             </w:r>
             <w:r>
               <w:rPr>
@@ -5172,7 +5206,7 @@
               <w:noProof/>
             </w:rPr>
           </w:pPr>
-          <w:hyperlink w:anchor="_Toc74582981" w:history="1">
+          <w:hyperlink w:anchor="_Toc74583608" w:history="1">
             <w:r>
               <w:rPr>
                 <w:rStyle w:val="Hyperlink"/>
@@ -5200,7 +5234,7 @@
                 <w:noProof/>
                 <w:webHidden/>
               </w:rPr>
-              <w:instrText xml:space="preserve"> PAGEREF _Toc74582981 \h </w:instrText>
+              <w:instrText xml:space="preserve"> PAGEREF _Toc74583608 \h </w:instrText>
             </w:r>
             <w:r>
               <w:rPr>
@@ -5241,7 +5275,7 @@
               <w:noProof/>
             </w:rPr>
           </w:pPr>
-          <w:hyperlink w:anchor="_Toc74582982" w:history="1">
+          <w:hyperlink w:anchor="_Toc74583609" w:history="1">
             <w:r>
               <w:rPr>
                 <w:rStyle w:val="Hyperlink"/>
@@ -5268,7 +5302,7 @@
                 <w:noProof/>
                 <w:webHidden/>
               </w:rPr>
-              <w:instrText xml:space="preserve"> PAGEREF _Toc74582982 \h </w:instrText>
+              <w:instrText xml:space="preserve"> PAGEREF _Toc74583609 \h </w:instrText>
             </w:r>
             <w:r>
               <w:rPr>
@@ -5309,7 +5343,7 @@
               <w:noProof/>
             </w:rPr>
           </w:pPr>
-          <w:hyperlink w:anchor="_Toc74582983" w:history="1">
+          <w:hyperlink w:anchor="_Toc74583610" w:history="1">
             <w:r>
               <w:rPr>
                 <w:rStyle w:val="Hyperlink"/>
@@ -5336,7 +5370,7 @@
                 <w:noProof/>
                 <w:webHidden/>
               </w:rPr>
-              <w:instrText xml:space="preserve"> PAGEREF _Toc74582983 \h </w:instrText>
+              <w:instrText xml:space="preserve"> PAGEREF _Toc74583610 \h </w:instrText>
             </w:r>
             <w:r>
               <w:rPr>
@@ -5377,7 +5411,7 @@
               <w:noProof/>
             </w:rPr>
           </w:pPr>
-          <w:hyperlink w:anchor="_Toc74582984" w:history="1">
+          <w:hyperlink w:anchor="_Toc74583611" w:history="1">
             <w:r>
               <w:rPr>
                 <w:rStyle w:val="Hyperlink"/>
@@ -5404,7 +5438,7 @@
                 <w:noProof/>
                 <w:webHidden/>
               </w:rPr>
-              <w:instrText xml:space="preserve"> PAGEREF _Toc74582984 \h </w:instrText>
+              <w:instrText xml:space="preserve"> PAGEREF _Toc74583611 \h </w:instrText>
             </w:r>
             <w:r>
               <w:rPr>
@@ -5445,7 +5479,7 @@
               <w:noProof/>
             </w:rPr>
           </w:pPr>
-          <w:hyperlink w:anchor="_Toc74582985" w:history="1">
+          <w:hyperlink w:anchor="_Toc74583612" w:history="1">
             <w:r>
               <w:rPr>
                 <w:rStyle w:val="Hyperlink"/>
@@ -5473,7 +5507,7 @@
                 <w:noProof/>
                 <w:webHidden/>
               </w:rPr>
-              <w:instrText xml:space="preserve"> PAGEREF _Toc74582985 \h </w:instrText>
+              <w:instrText xml:space="preserve"> PAGEREF _Toc74583612 \h </w:instrText>
             </w:r>
             <w:r>
               <w:rPr>
@@ -5514,7 +5548,7 @@
               <w:noProof/>
             </w:rPr>
           </w:pPr>
-          <w:hyperlink w:anchor="_Toc74582986" w:history="1">
+          <w:hyperlink w:anchor="_Toc74583613" w:history="1">
             <w:r>
               <w:rPr>
                 <w:rStyle w:val="Hyperlink"/>
@@ -5541,7 +5575,7 @@
                 <w:noProof/>
                 <w:webHidden/>
               </w:rPr>
-              <w:instrText xml:space="preserve"> PAGEREF _Toc74582986 \h </w:instrText>
+              <w:instrText xml:space="preserve"> PAGEREF _Toc74583613 \h </w:instrText>
             </w:r>
             <w:r>
               <w:rPr>
@@ -5582,7 +5616,7 @@
               <w:noProof/>
             </w:rPr>
           </w:pPr>
-          <w:hyperlink w:anchor="_Toc74582987" w:history="1">
+          <w:hyperlink w:anchor="_Toc74583614" w:history="1">
             <w:r>
               <w:rPr>
                 <w:rStyle w:val="Hyperlink"/>
@@ -5609,7 +5643,7 @@
                 <w:noProof/>
                 <w:webHidden/>
               </w:rPr>
-              <w:instrText xml:space="preserve"> PAGEREF _Toc74582987 \h </w:instrText>
+              <w:instrText xml:space="preserve"> PAGEREF _Toc74583614 \h </w:instrText>
             </w:r>
             <w:r>
               <w:rPr>
@@ -5650,7 +5684,7 @@
               <w:noProof/>
             </w:rPr>
           </w:pPr>
-          <w:hyperlink w:anchor="_Toc74582988" w:history="1">
+          <w:hyperlink w:anchor="_Toc74583615" w:history="1">
             <w:r>
               <w:rPr>
                 <w:rStyle w:val="Hyperlink"/>
@@ -5677,7 +5711,7 @@
                 <w:noProof/>
                 <w:webHidden/>
               </w:rPr>
-              <w:instrText xml:space="preserve"> PAGEREF _Toc74582988 \h </w:instrText>
+              <w:instrText xml:space="preserve"> PAGEREF _Toc74583615 \h </w:instrText>
             </w:r>
             <w:r>
               <w:rPr>
@@ -5718,7 +5752,7 @@
               <w:noProof/>
             </w:rPr>
           </w:pPr>
-          <w:hyperlink w:anchor="_Toc74582989" w:history="1">
+          <w:hyperlink w:anchor="_Toc74583616" w:history="1">
             <w:r>
               <w:rPr>
                 <w:rStyle w:val="Hyperlink"/>
@@ -5760,7 +5794,7 @@
                 <w:noProof/>
                 <w:webHidden/>
               </w:rPr>
-              <w:instrText xml:space="preserve"> PAGEREF _Toc74582989 \h </w:instrText>
+              <w:instrText xml:space="preserve"> PAGEREF _Toc74583616 \h </w:instrText>
             </w:r>
             <w:r>
               <w:rPr>
@@ -5801,7 +5835,7 @@
               <w:noProof/>
             </w:rPr>
           </w:pPr>
-          <w:hyperlink w:anchor="_Toc74582990" w:history="1">
+          <w:hyperlink w:anchor="_Toc74583617" w:history="1">
             <w:r>
               <w:rPr>
                 <w:rStyle w:val="Hyperlink"/>
@@ -5873,7 +5907,7 @@
                 <w:noProof/>
                 <w:webHidden/>
               </w:rPr>
-              <w:instrText xml:space="preserve"> PAGEREF _Toc74582990 \h </w:instrText>
+              <w:instrText xml:space="preserve"> PAGEREF _Toc74583617 \h </w:instrText>
             </w:r>
             <w:r>
               <w:rPr>
@@ -5914,7 +5948,7 @@
               <w:noProof/>
             </w:rPr>
           </w:pPr>
-          <w:hyperlink w:anchor="_Toc74582991" w:history="1">
+          <w:hyperlink w:anchor="_Toc74583618" w:history="1">
             <w:r>
               <w:rPr>
                 <w:rStyle w:val="Hyperlink"/>
@@ -5971,7 +6005,7 @@
                 <w:noProof/>
                 <w:webHidden/>
               </w:rPr>
-              <w:instrText xml:space="preserve"> PAGEREF _Toc74582991 \h </w:instrText>
+              <w:instrText xml:space="preserve"> PAGEREF _Toc74583618 \h </w:instrText>
             </w:r>
             <w:r>
               <w:rPr>
@@ -6012,7 +6046,7 @@
               <w:noProof/>
             </w:rPr>
           </w:pPr>
-          <w:hyperlink w:anchor="_Toc74582992" w:history="1">
+          <w:hyperlink w:anchor="_Toc74583619" w:history="1">
             <w:r>
               <w:rPr>
                 <w:rStyle w:val="Hyperlink"/>
@@ -6039,7 +6073,7 @@
                 <w:noProof/>
                 <w:webHidden/>
               </w:rPr>
-              <w:instrText xml:space="preserve"> PAGEREF _Toc74582992 \h </w:instrText>
+              <w:instrText xml:space="preserve"> PAGEREF _Toc74583619 \h </w:instrText>
             </w:r>
             <w:r>
               <w:rPr>
@@ -6080,7 +6114,7 @@
               <w:noProof/>
             </w:rPr>
           </w:pPr>
-          <w:hyperlink w:anchor="_Toc74582993" w:history="1">
+          <w:hyperlink w:anchor="_Toc74583620" w:history="1">
             <w:r>
               <w:rPr>
                 <w:rStyle w:val="Hyperlink"/>
@@ -6108,7 +6142,7 @@
                 <w:noProof/>
                 <w:webHidden/>
               </w:rPr>
-              <w:instrText xml:space="preserve"> PAGEREF _Toc74582993 \h </w:instrText>
+              <w:instrText xml:space="preserve"> PAGEREF _Toc74583620 \h </w:instrText>
             </w:r>
             <w:r>
               <w:rPr>
@@ -6149,7 +6183,7 @@
               <w:noProof/>
             </w:rPr>
           </w:pPr>
-          <w:hyperlink w:anchor="_Toc74582994" w:history="1">
+          <w:hyperlink w:anchor="_Toc74583621" w:history="1">
             <w:r>
               <w:rPr>
                 <w:rStyle w:val="Hyperlink"/>
@@ -6191,7 +6225,7 @@
                 <w:noProof/>
                 <w:webHidden/>
               </w:rPr>
-              <w:instrText xml:space="preserve"> PAGEREF _Toc74582994 \h </w:instrText>
+              <w:instrText xml:space="preserve"> PAGEREF _Toc74583621 \h </w:instrText>
             </w:r>
             <w:r>
               <w:rPr>
@@ -6232,13 +6266,13 @@
               <w:noProof/>
             </w:rPr>
           </w:pPr>
-          <w:hyperlink w:anchor="_Toc74582995" w:history="1">
+          <w:hyperlink w:anchor="_Toc74583622" w:history="1">
             <w:r>
               <w:rPr>
                 <w:rStyle w:val="Hyperlink"/>
                 <w:noProof/>
               </w:rPr>
-              <w:t xml:space="preserve">Sign In </w:t>
+              <w:t>Sign</w:t>
             </w:r>
             <w:r>
               <w:rPr>
@@ -6246,14 +6280,44 @@
                 <w:noProof/>
                 <w:lang w:val="el-GR"/>
               </w:rPr>
-              <w:t>και</w:t>
+              <w:t xml:space="preserve"> </w:t>
             </w:r>
             <w:r>
               <w:rPr>
                 <w:rStyle w:val="Hyperlink"/>
                 <w:noProof/>
               </w:rPr>
-              <w:t xml:space="preserve"> Sign Up</w:t>
+              <w:t>In</w:t>
+            </w:r>
+            <w:r>
+              <w:rPr>
+                <w:rStyle w:val="Hyperlink"/>
+                <w:noProof/>
+                <w:lang w:val="el-GR"/>
+              </w:rPr>
+              <w:t xml:space="preserve"> και </w:t>
+            </w:r>
+            <w:r>
+              <w:rPr>
+                <w:rStyle w:val="Hyperlink"/>
+                <w:noProof/>
+              </w:rPr>
+              <w:t>Sign</w:t>
+            </w:r>
+            <w:r>
+              <w:rPr>
+                <w:rStyle w:val="Hyperlink"/>
+                <w:noProof/>
+                <w:lang w:val="el-GR"/>
+              </w:rPr>
+              <w:t xml:space="preserve"> </w:t>
+            </w:r>
+            <w:r>
+              <w:rPr>
+                <w:rStyle w:val="Hyperlink"/>
+                <w:noProof/>
+              </w:rPr>
+              <w:t>Up</w:t>
             </w:r>
             <w:r>
               <w:rPr>
@@ -6274,7 +6338,7 @@
                 <w:noProof/>
                 <w:webHidden/>
               </w:rPr>
-              <w:instrText xml:space="preserve"> PAGEREF _Toc74582995 \h </w:instrText>
+              <w:instrText xml:space="preserve"> PAGEREF _Toc74583622 \h </w:instrText>
             </w:r>
             <w:r>
               <w:rPr>
@@ -6315,7 +6379,7 @@
               <w:noProof/>
             </w:rPr>
           </w:pPr>
-          <w:hyperlink w:anchor="_Toc74582996" w:history="1">
+          <w:hyperlink w:anchor="_Toc74583623" w:history="1">
             <w:r>
               <w:rPr>
                 <w:rStyle w:val="Hyperlink"/>
@@ -6357,7 +6421,7 @@
                 <w:noProof/>
                 <w:webHidden/>
               </w:rPr>
-              <w:instrText xml:space="preserve"> PAGEREF _Toc74582996 \h </w:instrText>
+              <w:instrText xml:space="preserve"> PAGEREF _Toc74583623 \h </w:instrText>
             </w:r>
             <w:r>
               <w:rPr>
@@ -6398,7 +6462,7 @@
               <w:noProof/>
             </w:rPr>
           </w:pPr>
-          <w:hyperlink w:anchor="_Toc74582997" w:history="1">
+          <w:hyperlink w:anchor="_Toc74583624" w:history="1">
             <w:r>
               <w:rPr>
                 <w:rStyle w:val="Hyperlink"/>
@@ -6440,7 +6504,7 @@
                 <w:noProof/>
                 <w:webHidden/>
               </w:rPr>
-              <w:instrText xml:space="preserve"> PAGEREF _Toc74582997 \h </w:instrText>
+              <w:instrText xml:space="preserve"> PAGEREF _Toc74583624 \h </w:instrText>
             </w:r>
             <w:r>
               <w:rPr>
@@ -6481,7 +6545,7 @@
               <w:noProof/>
             </w:rPr>
           </w:pPr>
-          <w:hyperlink w:anchor="_Toc74582998" w:history="1">
+          <w:hyperlink w:anchor="_Toc74583625" w:history="1">
             <w:r>
               <w:rPr>
                 <w:rStyle w:val="Hyperlink"/>
@@ -6523,7 +6587,7 @@
                 <w:noProof/>
                 <w:webHidden/>
               </w:rPr>
-              <w:instrText xml:space="preserve"> PAGEREF _Toc74582998 \h </w:instrText>
+              <w:instrText xml:space="preserve"> PAGEREF _Toc74583625 \h </w:instrText>
             </w:r>
             <w:r>
               <w:rPr>
@@ -6564,13 +6628,28 @@
               <w:noProof/>
             </w:rPr>
           </w:pPr>
-          <w:hyperlink w:anchor="_Toc74582999" w:history="1">
+          <w:hyperlink w:anchor="_Toc74583626" w:history="1">
             <w:r>
               <w:rPr>
                 <w:rStyle w:val="Hyperlink"/>
                 <w:noProof/>
               </w:rPr>
-              <w:t>Front-End</w:t>
+              <w:t>Front</w:t>
+            </w:r>
+            <w:r>
+              <w:rPr>
+                <w:rStyle w:val="Hyperlink"/>
+                <w:noProof/>
+                <w:lang w:val="el-GR"/>
+              </w:rPr>
+              <w:t>-</w:t>
+            </w:r>
+            <w:r>
+              <w:rPr>
+                <w:rStyle w:val="Hyperlink"/>
+                <w:noProof/>
+              </w:rPr>
+              <w:t>End</w:t>
             </w:r>
             <w:r>
               <w:rPr>
@@ -6591,7 +6670,7 @@
                 <w:noProof/>
                 <w:webHidden/>
               </w:rPr>
-              <w:instrText xml:space="preserve"> PAGEREF _Toc74582999 \h </w:instrText>
+              <w:instrText xml:space="preserve"> PAGEREF _Toc74583626 \h </w:instrText>
             </w:r>
             <w:r>
               <w:rPr>
@@ -6632,7 +6711,7 @@
               <w:noProof/>
             </w:rPr>
           </w:pPr>
-          <w:hyperlink w:anchor="_Toc74583000" w:history="1">
+          <w:hyperlink w:anchor="_Toc74583627" w:history="1">
             <w:r>
               <w:rPr>
                 <w:rStyle w:val="Hyperlink"/>
@@ -6660,7 +6739,7 @@
                 <w:noProof/>
                 <w:webHidden/>
               </w:rPr>
-              <w:instrText xml:space="preserve"> PAGEREF _Toc74583000 \h </w:instrText>
+              <w:instrText xml:space="preserve"> PAGEREF _Toc74583627 \h </w:instrText>
             </w:r>
             <w:r>
               <w:rPr>
@@ -6701,7 +6780,7 @@
               <w:noProof/>
             </w:rPr>
           </w:pPr>
-          <w:hyperlink w:anchor="_Toc74583001" w:history="1">
+          <w:hyperlink w:anchor="_Toc74583628" w:history="1">
             <w:r>
               <w:rPr>
                 <w:rStyle w:val="Hyperlink"/>
@@ -6743,7 +6822,7 @@
                 <w:noProof/>
                 <w:webHidden/>
               </w:rPr>
-              <w:instrText xml:space="preserve"> PAGEREF _Toc74583001 \h </w:instrText>
+              <w:instrText xml:space="preserve"> PAGEREF _Toc74583628 \h </w:instrText>
             </w:r>
             <w:r>
               <w:rPr>
@@ -6784,7 +6863,7 @@
               <w:noProof/>
             </w:rPr>
           </w:pPr>
-          <w:hyperlink w:anchor="_Toc74583002" w:history="1">
+          <w:hyperlink w:anchor="_Toc74583629" w:history="1">
             <w:r>
               <w:rPr>
                 <w:rStyle w:val="Hyperlink"/>
@@ -6812,7 +6891,7 @@
                 <w:noProof/>
                 <w:webHidden/>
               </w:rPr>
-              <w:instrText xml:space="preserve"> PAGEREF _Toc74583002 \h </w:instrText>
+              <w:instrText xml:space="preserve"> PAGEREF _Toc74583629 \h </w:instrText>
             </w:r>
             <w:r>
               <w:rPr>
@@ -6853,7 +6932,7 @@
               <w:noProof/>
             </w:rPr>
           </w:pPr>
-          <w:hyperlink w:anchor="_Toc74583003" w:history="1">
+          <w:hyperlink w:anchor="_Toc74583630" w:history="1">
             <w:r>
               <w:rPr>
                 <w:rStyle w:val="Hyperlink"/>
@@ -6881,7 +6960,7 @@
                 <w:noProof/>
                 <w:webHidden/>
               </w:rPr>
-              <w:instrText xml:space="preserve"> PAGEREF _Toc74583003 \h </w:instrText>
+              <w:instrText xml:space="preserve"> PAGEREF _Toc74583630 \h </w:instrText>
             </w:r>
             <w:r>
               <w:rPr>
@@ -6901,7 +6980,7 @@
                 <w:noProof/>
                 <w:webHidden/>
               </w:rPr>
-              <w:t>11</w:t>
+              <w:t>12</w:t>
             </w:r>
             <w:r>
               <w:rPr>
@@ -6922,7 +7001,7 @@
               <w:noProof/>
             </w:rPr>
           </w:pPr>
-          <w:hyperlink w:anchor="_Toc74583004" w:history="1">
+          <w:hyperlink w:anchor="_Toc74583631" w:history="1">
             <w:r>
               <w:rPr>
                 <w:rStyle w:val="Hyperlink"/>
@@ -6950,7 +7029,7 @@
                 <w:noProof/>
                 <w:webHidden/>
               </w:rPr>
-              <w:instrText xml:space="preserve"> PAGEREF _Toc74583004 \h </w:instrText>
+              <w:instrText xml:space="preserve"> PAGEREF _Toc74583631 \h </w:instrText>
             </w:r>
             <w:r>
               <w:rPr>
@@ -6970,7 +7049,7 @@
                 <w:noProof/>
                 <w:webHidden/>
               </w:rPr>
-              <w:t>12</w:t>
+              <w:t>13</w:t>
             </w:r>
             <w:r>
               <w:rPr>
@@ -6991,7 +7070,7 @@
               <w:noProof/>
             </w:rPr>
           </w:pPr>
-          <w:hyperlink w:anchor="_Toc74583005" w:history="1">
+          <w:hyperlink w:anchor="_Toc74583632" w:history="1">
             <w:r>
               <w:rPr>
                 <w:rStyle w:val="Hyperlink"/>
@@ -7019,7 +7098,7 @@
                 <w:noProof/>
                 <w:webHidden/>
               </w:rPr>
-              <w:instrText xml:space="preserve"> PAGEREF _Toc74583005 \h </w:instrText>
+              <w:instrText xml:space="preserve"> PAGEREF _Toc74583632 \h </w:instrText>
             </w:r>
             <w:r>
               <w:rPr>
@@ -7039,7 +7118,7 @@
                 <w:noProof/>
                 <w:webHidden/>
               </w:rPr>
-              <w:t>12</w:t>
+              <w:t>13</w:t>
             </w:r>
             <w:r>
               <w:rPr>
@@ -7060,7 +7139,7 @@
               <w:noProof/>
             </w:rPr>
           </w:pPr>
-          <w:hyperlink w:anchor="_Toc74583006" w:history="1">
+          <w:hyperlink w:anchor="_Toc74583633" w:history="1">
             <w:r>
               <w:rPr>
                 <w:rStyle w:val="Hyperlink"/>
@@ -7088,7 +7167,7 @@
                 <w:noProof/>
                 <w:webHidden/>
               </w:rPr>
-              <w:instrText xml:space="preserve"> PAGEREF _Toc74583006 \h </w:instrText>
+              <w:instrText xml:space="preserve"> PAGEREF _Toc74583633 \h </w:instrText>
             </w:r>
             <w:r>
               <w:rPr>
@@ -7108,7 +7187,7 @@
                 <w:noProof/>
                 <w:webHidden/>
               </w:rPr>
-              <w:t>12</w:t>
+              <w:t>13</w:t>
             </w:r>
             <w:r>
               <w:rPr>
@@ -7129,7 +7208,7 @@
               <w:noProof/>
             </w:rPr>
           </w:pPr>
-          <w:hyperlink w:anchor="_Toc74583007" w:history="1">
+          <w:hyperlink w:anchor="_Toc74583634" w:history="1">
             <w:r>
               <w:rPr>
                 <w:rStyle w:val="Hyperlink"/>
@@ -7157,7 +7236,7 @@
                 <w:noProof/>
                 <w:webHidden/>
               </w:rPr>
-              <w:instrText xml:space="preserve"> PAGEREF _Toc74583007 \h </w:instrText>
+              <w:instrText xml:space="preserve"> PAGEREF _Toc74583634 \h </w:instrText>
             </w:r>
             <w:r>
               <w:rPr>
@@ -7177,7 +7256,7 @@
                 <w:noProof/>
                 <w:webHidden/>
               </w:rPr>
-              <w:t>12</w:t>
+              <w:t>13</w:t>
             </w:r>
             <w:r>
               <w:rPr>
@@ -7198,21 +7277,21 @@
               <w:noProof/>
             </w:rPr>
           </w:pPr>
-          <w:hyperlink w:anchor="_Toc74583008" w:history="1">
+          <w:hyperlink w:anchor="_Toc74583635" w:history="1">
             <w:r>
               <w:rPr>
                 <w:rStyle w:val="Hyperlink"/>
                 <w:noProof/>
                 <w:lang w:val="el-GR"/>
               </w:rPr>
-              <w:t>Παράρτημα</w:t>
+              <w:t xml:space="preserve">Παράρτημα Α – </w:t>
             </w:r>
             <w:r>
               <w:rPr>
                 <w:rStyle w:val="Hyperlink"/>
                 <w:noProof/>
               </w:rPr>
-              <w:t xml:space="preserve"> </w:t>
+              <w:t>DB</w:t>
             </w:r>
             <w:r>
               <w:rPr>
@@ -7220,14 +7299,14 @@
                 <w:noProof/>
                 <w:lang w:val="el-GR"/>
               </w:rPr>
-              <w:t>Α</w:t>
+              <w:t>_</w:t>
             </w:r>
             <w:r>
               <w:rPr>
                 <w:rStyle w:val="Hyperlink"/>
                 <w:noProof/>
               </w:rPr>
-              <w:t xml:space="preserve"> – DB_Initializer</w:t>
+              <w:t>Initializer</w:t>
             </w:r>
             <w:r>
               <w:rPr>
@@ -7248,7 +7327,7 @@
                 <w:noProof/>
                 <w:webHidden/>
               </w:rPr>
-              <w:instrText xml:space="preserve"> PAGEREF _Toc74583008 \h </w:instrText>
+              <w:instrText xml:space="preserve"> PAGEREF _Toc74583635 \h </w:instrText>
             </w:r>
             <w:r>
               <w:rPr>
@@ -7268,7 +7347,7 @@
                 <w:noProof/>
                 <w:webHidden/>
               </w:rPr>
-              <w:t>13</w:t>
+              <w:t>14</w:t>
             </w:r>
             <w:r>
               <w:rPr>
@@ -7289,7 +7368,7 @@
               <w:noProof/>
             </w:rPr>
           </w:pPr>
-          <w:hyperlink w:anchor="_Toc74583009" w:history="1">
+          <w:hyperlink w:anchor="_Toc74583636" w:history="1">
             <w:r>
               <w:rPr>
                 <w:rStyle w:val="Hyperlink"/>
@@ -7317,7 +7396,7 @@
                 <w:noProof/>
                 <w:webHidden/>
               </w:rPr>
-              <w:instrText xml:space="preserve"> PAGEREF _Toc74583009 \h </w:instrText>
+              <w:instrText xml:space="preserve"> PAGEREF _Toc74583636 \h </w:instrText>
             </w:r>
             <w:r>
               <w:rPr>
@@ -7337,7 +7416,7 @@
                 <w:noProof/>
                 <w:webHidden/>
               </w:rPr>
-              <w:t>14</w:t>
+              <w:t>15</w:t>
             </w:r>
             <w:r>
               <w:rPr>
@@ -7358,7 +7437,7 @@
               <w:noProof/>
             </w:rPr>
           </w:pPr>
-          <w:hyperlink w:anchor="_Toc74583010" w:history="1">
+          <w:hyperlink w:anchor="_Toc74583637" w:history="1">
             <w:r>
               <w:rPr>
                 <w:rStyle w:val="Hyperlink"/>
@@ -7386,7 +7465,7 @@
                 <w:noProof/>
                 <w:webHidden/>
               </w:rPr>
-              <w:instrText xml:space="preserve"> PAGEREF _Toc74583010 \h </w:instrText>
+              <w:instrText xml:space="preserve"> PAGEREF _Toc74583637 \h </w:instrText>
             </w:r>
             <w:r>
               <w:rPr>
@@ -7406,7 +7485,7 @@
                 <w:noProof/>
                 <w:webHidden/>
               </w:rPr>
-              <w:t>15</w:t>
+              <w:t>16</w:t>
             </w:r>
             <w:r>
               <w:rPr>
@@ -7427,7 +7506,7 @@
               <w:noProof/>
             </w:rPr>
           </w:pPr>
-          <w:hyperlink w:anchor="_Toc74583011" w:history="1">
+          <w:hyperlink w:anchor="_Toc74583638" w:history="1">
             <w:r>
               <w:rPr>
                 <w:rStyle w:val="Hyperlink"/>
@@ -7455,7 +7534,7 @@
                 <w:noProof/>
                 <w:webHidden/>
               </w:rPr>
-              <w:instrText xml:space="preserve"> PAGEREF _Toc74583011 \h </w:instrText>
+              <w:instrText xml:space="preserve"> PAGEREF _Toc74583638 \h </w:instrText>
             </w:r>
             <w:r>
               <w:rPr>
@@ -7475,7 +7554,7 @@
                 <w:noProof/>
                 <w:webHidden/>
               </w:rPr>
-              <w:t>17</w:t>
+              <w:t>18</w:t>
             </w:r>
             <w:r>
               <w:rPr>
@@ -7496,7 +7575,7 @@
               <w:noProof/>
             </w:rPr>
           </w:pPr>
-          <w:hyperlink w:anchor="_Toc74583012" w:history="1">
+          <w:hyperlink w:anchor="_Toc74583639" w:history="1">
             <w:r>
               <w:rPr>
                 <w:rStyle w:val="Hyperlink"/>
@@ -7531,7 +7610,7 @@
                 <w:noProof/>
                 <w:webHidden/>
               </w:rPr>
-              <w:instrText xml:space="preserve"> PAGEREF _Toc74583012 \h </w:instrText>
+              <w:instrText xml:space="preserve"> PAGEREF _Toc74583639 \h </w:instrText>
             </w:r>
             <w:r>
               <w:rPr>
@@ -7551,7 +7630,7 @@
                 <w:noProof/>
                 <w:webHidden/>
               </w:rPr>
-              <w:t>18</w:t>
+              <w:t>19</w:t>
             </w:r>
             <w:r>
               <w:rPr>
@@ -7594,7 +7673,7 @@
           <w:lang w:val="el-GR"/>
         </w:rPr>
       </w:pPr>
-      <w:bookmarkStart w:id="0" w:name="_Toc74582971"/>
+      <w:bookmarkStart w:id="0" w:name="_Toc74583598"/>
       <w:r>
         <w:rPr>
           <w:lang w:val="el-GR"/>
@@ -7614,23 +7693,16 @@
     <w:p>
       <w:pPr>
         <w:pStyle w:val="Heading2"/>
-      </w:pPr>
-      <w:bookmarkStart w:id="1" w:name="_Toc74582972"/>
-      <w:proofErr w:type="spellStart"/>
-      <w:r>
-        <w:t>Σύντομη</w:t>
-      </w:r>
-      <w:proofErr w:type="spellEnd"/>
-      <w:r>
-        <w:t xml:space="preserve"> </w:t>
-      </w:r>
-      <w:proofErr w:type="spellStart"/>
-      <w:r>
-        <w:t>Περιγρ</w:t>
-      </w:r>
-      <w:proofErr w:type="spellEnd"/>
-      <w:r>
-        <w:t>αφή</w:t>
+        <w:rPr>
+          <w:lang w:val="el-GR"/>
+        </w:rPr>
+      </w:pPr>
+      <w:bookmarkStart w:id="1" w:name="_Toc74583599"/>
+      <w:r>
+        <w:rPr>
+          <w:lang w:val="el-GR"/>
+        </w:rPr>
+        <w:t>Σύντομη Περιγραφή</w:t>
       </w:r>
       <w:bookmarkEnd w:id="1"/>
     </w:p>
@@ -7704,9 +7776,15 @@
     <w:p>
       <w:pPr>
         <w:pStyle w:val="Heading2"/>
-      </w:pPr>
-      <w:bookmarkStart w:id="2" w:name="_Toc74582973"/>
-      <w:r>
+        <w:rPr>
+          <w:lang w:val="el-GR"/>
+        </w:rPr>
+      </w:pPr>
+      <w:bookmarkStart w:id="2" w:name="_Toc74583600"/>
+      <w:r>
+        <w:rPr>
+          <w:lang w:val="el-GR"/>
+        </w:rPr>
         <w:t>Κίνητρο Ανάπτυξης</w:t>
       </w:r>
       <w:bookmarkEnd w:id="2"/>
@@ -7869,7 +7947,7 @@
           <w:lang w:val="el-GR"/>
         </w:rPr>
       </w:pPr>
-      <w:bookmarkStart w:id="3" w:name="_Toc74582974"/>
+      <w:bookmarkStart w:id="3" w:name="_Toc74583601"/>
       <w:r>
         <w:rPr>
           <w:lang w:val="el-GR"/>
@@ -8015,7 +8093,7 @@
         </w:rPr>
       </w:pPr>
       <w:bookmarkStart w:id="4" w:name="_Τυπικές_Περιπτώσεις_Χρήσης"/>
-      <w:bookmarkStart w:id="5" w:name="_Toc74582975"/>
+      <w:bookmarkStart w:id="5" w:name="_Toc74583602"/>
       <w:bookmarkEnd w:id="4"/>
       <w:r>
         <w:rPr>
@@ -8053,7 +8131,7 @@
           <w:lang w:val="el-GR"/>
         </w:rPr>
       </w:pPr>
-      <w:bookmarkStart w:id="6" w:name="_Toc74582976"/>
+      <w:bookmarkStart w:id="6" w:name="_Toc74583603"/>
       <w:r>
         <w:rPr>
           <w:lang w:val="el-GR"/>
@@ -8164,7 +8242,7 @@
           <w:lang w:val="el-GR"/>
         </w:rPr>
       </w:pPr>
-      <w:bookmarkStart w:id="7" w:name="_Toc74582977"/>
+      <w:bookmarkStart w:id="7" w:name="_Toc74583604"/>
       <w:r>
         <w:rPr>
           <w:lang w:val="el-GR"/>
@@ -8434,7 +8512,7 @@
           <w:lang w:val="el-GR"/>
         </w:rPr>
       </w:pPr>
-      <w:bookmarkStart w:id="8" w:name="_Toc74582978"/>
+      <w:bookmarkStart w:id="8" w:name="_Toc74583605"/>
       <w:r>
         <w:rPr>
           <w:lang w:val="el-GR"/>
@@ -8645,19 +8723,13 @@
         </w:rPr>
         <w:br w:type="page"/>
       </w:r>
-      <w:bookmarkStart w:id="9" w:name="_Toc74582979"/>
+      <w:bookmarkStart w:id="9" w:name="_Toc74583606"/>
       <w:r>
         <w:rPr>
           <w:lang w:val="el-GR"/>
         </w:rPr>
         <w:lastRenderedPageBreak/>
-        <w:t>Γενικές Σημειώσεις</w:t>
-      </w:r>
-      <w:r>
-        <w:rPr>
-          <w:lang w:val="el-GR"/>
-        </w:rPr>
-        <w:t xml:space="preserve"> Μεθοδολογίας</w:t>
+        <w:t>Γενικές Σημειώσεις Μεθοδολογίας</w:t>
       </w:r>
       <w:bookmarkEnd w:id="9"/>
     </w:p>
@@ -8707,19 +8779,7 @@
           <w:rPr>
             <w:rStyle w:val="Hyperlink"/>
           </w:rPr>
-          <w:t>Vi</w:t>
-        </w:r>
-        <w:r>
-          <w:rPr>
-            <w:rStyle w:val="Hyperlink"/>
-          </w:rPr>
-          <w:t>e</w:t>
-        </w:r>
-        <w:r>
-          <w:rPr>
-            <w:rStyle w:val="Hyperlink"/>
-          </w:rPr>
-          <w:t>ws</w:t>
+          <w:t>Views</w:t>
         </w:r>
       </w:hyperlink>
       <w:r>
@@ -8912,7 +8972,7 @@
           <w:lang w:val="el-GR"/>
         </w:rPr>
       </w:pPr>
-      <w:bookmarkStart w:id="10" w:name="_Toc74582980"/>
+      <w:bookmarkStart w:id="10" w:name="_Toc74583607"/>
       <w:r>
         <w:rPr>
           <w:lang w:val="el-GR"/>
@@ -8937,7 +8997,7 @@
         </w:rPr>
       </w:pPr>
       <w:bookmarkStart w:id="11" w:name="_Βασικές_Έννοιες_του"/>
-      <w:bookmarkStart w:id="12" w:name="_Toc74582981"/>
+      <w:bookmarkStart w:id="12" w:name="_Toc74583608"/>
       <w:bookmarkEnd w:id="11"/>
       <w:r>
         <w:rPr>
@@ -9000,7 +9060,7 @@
           <w:lang w:val="el-GR"/>
         </w:rPr>
       </w:pPr>
-      <w:bookmarkStart w:id="13" w:name="_Toc74582982"/>
+      <w:bookmarkStart w:id="13" w:name="_Toc74583609"/>
       <w:r>
         <w:t>User</w:t>
       </w:r>
@@ -9175,7 +9235,7 @@
           <w:lang w:val="el-GR"/>
         </w:rPr>
       </w:pPr>
-      <w:bookmarkStart w:id="14" w:name="_Toc74582983"/>
+      <w:bookmarkStart w:id="14" w:name="_Toc74583610"/>
       <w:r>
         <w:t>Petition</w:t>
       </w:r>
@@ -9416,7 +9476,7 @@
           <w:lang w:val="el-GR"/>
         </w:rPr>
       </w:pPr>
-      <w:bookmarkStart w:id="15" w:name="_Toc74582984"/>
+      <w:bookmarkStart w:id="15" w:name="_Toc74583611"/>
       <w:r>
         <w:t>Sign</w:t>
       </w:r>
@@ -9548,6 +9608,9 @@
         </w:rPr>
       </w:pPr>
       <w:r>
+        <w:rPr>
+          <w:noProof/>
+        </w:rPr>
         <w:drawing>
           <wp:inline distT="0" distB="0" distL="0" distR="0" wp14:anchorId="72FEB103" wp14:editId="011AF205">
             <wp:extent cx="5894792" cy="2051050"/>
@@ -9608,7 +9671,7 @@
           <w:lang w:val="el-GR"/>
         </w:rPr>
       </w:pPr>
-      <w:bookmarkStart w:id="16" w:name="_Toc74582985"/>
+      <w:bookmarkStart w:id="16" w:name="_Toc74583612"/>
       <w:r>
         <w:rPr>
           <w:lang w:val="el-GR"/>
@@ -9720,7 +9783,7 @@
           <w:lang w:val="el-GR"/>
         </w:rPr>
       </w:pPr>
-      <w:bookmarkStart w:id="17" w:name="_Toc74582986"/>
+      <w:bookmarkStart w:id="17" w:name="_Toc74583613"/>
       <w:r>
         <w:t>Home</w:t>
       </w:r>
@@ -9857,7 +9920,7 @@
           <w:lang w:val="el-GR"/>
         </w:rPr>
       </w:pPr>
-      <w:bookmarkStart w:id="18" w:name="_Toc74582987"/>
+      <w:bookmarkStart w:id="18" w:name="_Toc74583614"/>
       <w:r>
         <w:t>Threats</w:t>
       </w:r>
@@ -9911,7 +9974,7 @@
           <w:lang w:val="el-GR"/>
         </w:rPr>
       </w:pPr>
-      <w:bookmarkStart w:id="19" w:name="_Toc74582988"/>
+      <w:bookmarkStart w:id="19" w:name="_Toc74583615"/>
       <w:r>
         <w:t>Targets</w:t>
       </w:r>
@@ -10125,8 +10188,12 @@
     <w:p>
       <w:pPr>
         <w:pStyle w:val="Heading3"/>
-      </w:pPr>
-      <w:bookmarkStart w:id="20" w:name="_Toc74582989"/>
+        <w:rPr>
+          <w:lang w:val="el-GR"/>
+        </w:rPr>
+      </w:pPr>
+      <w:bookmarkStart w:id="20" w:name="_Toc74583616"/>
+      <w:proofErr w:type="gramStart"/>
       <w:r>
         <w:t>Take</w:t>
       </w:r>
@@ -10140,6 +10207,7 @@
         <w:t>Action</w:t>
       </w:r>
       <w:bookmarkEnd w:id="20"/>
+      <w:proofErr w:type="gramEnd"/>
     </w:p>
     <w:p>
       <w:pPr>
@@ -10151,7 +10219,10 @@
         <w:rPr>
           <w:lang w:val="el-GR"/>
         </w:rPr>
-        <w:t>Το</w:t>
+        <w:t xml:space="preserve">Το </w:t>
+      </w:r>
+      <w:r>
+        <w:t>Take</w:t>
       </w:r>
       <w:r>
         <w:rPr>
@@ -10160,7 +10231,25 @@
         <w:t xml:space="preserve"> </w:t>
       </w:r>
       <w:r>
-        <w:t>Take</w:t>
+        <w:t>Action</w:t>
+      </w:r>
+      <w:r>
+        <w:rPr>
+          <w:lang w:val="el-GR"/>
+        </w:rPr>
+        <w:t xml:space="preserve"> δεν αποτελεί πραγματική σελίδα, αλλά, ως κομμάτι του </w:t>
+      </w:r>
+      <w:r>
+        <w:t>header</w:t>
+      </w:r>
+      <w:r>
+        <w:rPr>
+          <w:lang w:val="el-GR"/>
+        </w:rPr>
+        <w:t xml:space="preserve">, ανακατευθύνει τον χρήστη στη σελίδα </w:t>
+      </w:r>
+      <w:r>
+        <w:t>What</w:t>
       </w:r>
       <w:r>
         <w:rPr>
@@ -10169,7 +10258,7 @@
         <w:t xml:space="preserve"> </w:t>
       </w:r>
       <w:r>
-        <w:t>Action</w:t>
+        <w:t>Can</w:t>
       </w:r>
       <w:r>
         <w:rPr>
@@ -10178,19 +10267,7 @@
         <w:t xml:space="preserve"> </w:t>
       </w:r>
       <w:r>
-        <w:rPr>
-          <w:lang w:val="el-GR"/>
-        </w:rPr>
-        <w:t xml:space="preserve">δεν αποτελεί πραγματική σελίδα, αλλά, ως κομμάτι του </w:t>
-      </w:r>
-      <w:r>
-        <w:t>header</w:t>
-      </w:r>
-      <w:r>
-        <w:rPr>
-          <w:lang w:val="el-GR"/>
-        </w:rPr>
-        <w:t>, ανακατευθύνει τον χρήστη στη σελίδα</w:t>
+        <w:t>I</w:t>
       </w:r>
       <w:r>
         <w:rPr>
@@ -10199,52 +10276,13 @@
         <w:t xml:space="preserve"> </w:t>
       </w:r>
       <w:r>
-        <w:t>What</w:t>
-      </w:r>
-      <w:r>
-        <w:rPr>
-          <w:lang w:val="el-GR"/>
-        </w:rPr>
-        <w:t xml:space="preserve"> </w:t>
-      </w:r>
-      <w:r>
-        <w:t>Can</w:t>
-      </w:r>
-      <w:r>
-        <w:rPr>
-          <w:lang w:val="el-GR"/>
-        </w:rPr>
-        <w:t xml:space="preserve"> </w:t>
-      </w:r>
-      <w:r>
-        <w:t>I</w:t>
-      </w:r>
-      <w:r>
-        <w:rPr>
-          <w:lang w:val="el-GR"/>
-        </w:rPr>
-        <w:t xml:space="preserve"> </w:t>
-      </w:r>
-      <w:r>
         <w:t>Do</w:t>
       </w:r>
       <w:r>
         <w:rPr>
           <w:lang w:val="el-GR"/>
         </w:rPr>
-        <w:t xml:space="preserve"> και </w:t>
-      </w:r>
-      <w:r>
-        <w:rPr>
-          <w:lang w:val="el-GR"/>
-        </w:rPr>
-        <w:t>σ</w:t>
-      </w:r>
-      <w:r>
-        <w:rPr>
-          <w:lang w:val="el-GR"/>
-        </w:rPr>
-        <w:t xml:space="preserve">τη </w:t>
+        <w:t xml:space="preserve"> και στη </w:t>
       </w:r>
       <w:r>
         <w:t>Sign</w:t>
@@ -10284,8 +10322,11 @@
     <w:p>
       <w:pPr>
         <w:pStyle w:val="Heading3"/>
-      </w:pPr>
-      <w:bookmarkStart w:id="21" w:name="_Toc74582990"/>
+        <w:rPr>
+          <w:lang w:val="el-GR"/>
+        </w:rPr>
+      </w:pPr>
+      <w:bookmarkStart w:id="21" w:name="_Toc74583617"/>
       <w:r>
         <w:lastRenderedPageBreak/>
         <w:t>What</w:t>
@@ -10452,8 +10493,11 @@
     <w:p>
       <w:pPr>
         <w:pStyle w:val="Heading3"/>
-      </w:pPr>
-      <w:bookmarkStart w:id="22" w:name="_Toc74582991"/>
+        <w:rPr>
+          <w:lang w:val="el-GR"/>
+        </w:rPr>
+      </w:pPr>
+      <w:bookmarkStart w:id="22" w:name="_Toc74583618"/>
       <w:r>
         <w:t>Sign</w:t>
       </w:r>
@@ -10615,7 +10659,7 @@
           <w:lang w:val="el-GR"/>
         </w:rPr>
       </w:pPr>
-      <w:bookmarkStart w:id="23" w:name="_Toc74582992"/>
+      <w:bookmarkStart w:id="23" w:name="_Toc74583619"/>
       <w:r>
         <w:t>Petition</w:t>
       </w:r>
@@ -10702,7 +10746,7 @@
         </w:rPr>
       </w:pPr>
       <w:bookmarkStart w:id="24" w:name="_Αποτελέσματα_Αναζήτησης"/>
-      <w:bookmarkStart w:id="25" w:name="_Toc74582993"/>
+      <w:bookmarkStart w:id="25" w:name="_Toc74583620"/>
       <w:bookmarkEnd w:id="24"/>
       <w:r>
         <w:rPr>
@@ -10751,7 +10795,7 @@
           <w:lang w:val="el-GR"/>
         </w:rPr>
       </w:pPr>
-      <w:bookmarkStart w:id="26" w:name="_Toc74582994"/>
+      <w:bookmarkStart w:id="26" w:name="_Toc74583621"/>
       <w:r>
         <w:t>Contact</w:t>
       </w:r>
@@ -10831,25 +10875,49 @@
     <w:p>
       <w:pPr>
         <w:pStyle w:val="Heading3"/>
-      </w:pPr>
-      <w:bookmarkStart w:id="27" w:name="_Toc74582995"/>
-      <w:r>
-        <w:t>Sign In</w:t>
-      </w:r>
-      <w:r>
+        <w:rPr>
+          <w:lang w:val="el-GR"/>
+        </w:rPr>
+      </w:pPr>
+      <w:bookmarkStart w:id="27" w:name="_Toc74583622"/>
+      <w:r>
+        <w:t>Sign</w:t>
+      </w:r>
+      <w:r>
+        <w:rPr>
+          <w:lang w:val="el-GR"/>
+        </w:rPr>
         <w:t xml:space="preserve"> </w:t>
       </w:r>
       <w:r>
+        <w:t>In</w:t>
+      </w:r>
+      <w:r>
+        <w:rPr>
+          <w:lang w:val="el-GR"/>
+        </w:rPr>
+        <w:t xml:space="preserve"> </w:t>
+      </w:r>
+      <w:r>
         <w:rPr>
           <w:lang w:val="el-GR"/>
         </w:rPr>
         <w:t>και</w:t>
       </w:r>
       <w:r>
+        <w:rPr>
+          <w:lang w:val="el-GR"/>
+        </w:rPr>
         <w:t xml:space="preserve"> </w:t>
       </w:r>
       <w:r>
-        <w:t xml:space="preserve">Sign </w:t>
+        <w:t>Sign</w:t>
+      </w:r>
+      <w:r>
+        <w:rPr>
+          <w:lang w:val="el-GR"/>
+        </w:rPr>
+        <w:t xml:space="preserve"> </w:t>
       </w:r>
       <w:proofErr w:type="gramStart"/>
       <w:r>
@@ -10893,8 +10961,11 @@
     <w:p>
       <w:pPr>
         <w:pStyle w:val="Heading3"/>
-      </w:pPr>
-      <w:bookmarkStart w:id="28" w:name="_Toc74582996"/>
+        <w:rPr>
+          <w:lang w:val="el-GR"/>
+        </w:rPr>
+      </w:pPr>
+      <w:bookmarkStart w:id="28" w:name="_Toc74583623"/>
       <w:r>
         <w:t>Petition</w:t>
       </w:r>
@@ -10938,7 +11009,7 @@
           <w:lang w:val="el-GR"/>
         </w:rPr>
       </w:pPr>
-      <w:bookmarkStart w:id="29" w:name="_Toc74582997"/>
+      <w:bookmarkStart w:id="29" w:name="_Toc74583624"/>
       <w:r>
         <w:lastRenderedPageBreak/>
         <w:t>Manage</w:t>
@@ -10993,7 +11064,7 @@
           <w:lang w:val="el-GR"/>
         </w:rPr>
       </w:pPr>
-      <w:bookmarkStart w:id="30" w:name="_Toc74582998"/>
+      <w:bookmarkStart w:id="30" w:name="_Toc74583625"/>
       <w:r>
         <w:t>Header</w:t>
       </w:r>
@@ -11159,14 +11230,20 @@
     <w:p>
       <w:pPr>
         <w:pStyle w:val="Heading2"/>
+        <w:rPr>
+          <w:lang w:val="el-GR"/>
+        </w:rPr>
       </w:pPr>
       <w:bookmarkStart w:id="31" w:name="_Front-End"/>
-      <w:bookmarkStart w:id="32" w:name="_Toc74582999"/>
+      <w:bookmarkStart w:id="32" w:name="_Toc74583626"/>
       <w:bookmarkEnd w:id="31"/>
       <w:r>
         <w:t>Front</w:t>
       </w:r>
       <w:r>
+        <w:rPr>
+          <w:lang w:val="el-GR"/>
+        </w:rPr>
         <w:t>-</w:t>
       </w:r>
       <w:r>
@@ -11371,7 +11448,7 @@
           <w:lang w:val="el-GR"/>
         </w:rPr>
       </w:pPr>
-      <w:bookmarkStart w:id="33" w:name="_Toc74583000"/>
+      <w:bookmarkStart w:id="33" w:name="_Toc74583627"/>
       <w:r>
         <w:rPr>
           <w:lang w:val="el-GR"/>
@@ -11410,28 +11487,47 @@
         </w:rPr>
         <w:t xml:space="preserve"> </w:t>
       </w:r>
-      <w:proofErr w:type="spellStart"/>
       <w:r>
         <w:rPr>
           <w:rStyle w:val="CodeChar"/>
         </w:rPr>
-        <w:t>flask_app</w:t>
-      </w:r>
-      <w:proofErr w:type="spellEnd"/>
+        <w:t>flask</w:t>
+      </w:r>
       <w:r>
         <w:rPr>
           <w:rStyle w:val="CodeChar"/>
-        </w:rPr>
-        <w:t>/templates</w:t>
+          <w:lang w:val="el-GR"/>
+        </w:rPr>
+        <w:t>_</w:t>
       </w:r>
       <w:r>
         <w:rPr>
           <w:rStyle w:val="CodeChar"/>
         </w:rPr>
+        <w:t>app</w:t>
+      </w:r>
+      <w:r>
+        <w:rPr>
+          <w:rStyle w:val="CodeChar"/>
+          <w:lang w:val="el-GR"/>
+        </w:rPr>
         <w:t>/</w:t>
       </w:r>
       <w:r>
         <w:rPr>
+          <w:rStyle w:val="CodeChar"/>
+        </w:rPr>
+        <w:t>templates</w:t>
+      </w:r>
+      <w:r>
+        <w:rPr>
+          <w:rStyle w:val="CodeChar"/>
+          <w:lang w:val="el-GR"/>
+        </w:rPr>
+        <w:t>/</w:t>
+      </w:r>
+      <w:r>
+        <w:rPr>
           <w:lang w:val="el-GR"/>
         </w:rPr>
         <w:t xml:space="preserve"> </w:t>
@@ -11458,7 +11554,27 @@
         <w:rPr>
           <w:rStyle w:val="CodeChar"/>
         </w:rPr>
-        <w:t>HTML/Jinja2</w:t>
+        <w:t>HTML</w:t>
+      </w:r>
+      <w:r>
+        <w:rPr>
+          <w:rStyle w:val="CodeChar"/>
+          <w:lang w:val="el-GR"/>
+        </w:rPr>
+        <w:t>/</w:t>
+      </w:r>
+      <w:r>
+        <w:rPr>
+          <w:rStyle w:val="CodeChar"/>
+        </w:rPr>
+        <w:t>Jinja</w:t>
+      </w:r>
+      <w:r>
+        <w:rPr>
+          <w:rStyle w:val="CodeChar"/>
+          <w:lang w:val="el-GR"/>
+        </w:rPr>
+        <w:t>2</w:t>
       </w:r>
       <w:r>
         <w:rPr>
@@ -11491,68 +11607,144 @@
         </w:rPr>
         <w:t xml:space="preserve">φάκελο </w:t>
       </w:r>
+      <w:r>
+        <w:rPr>
+          <w:rStyle w:val="CodeChar"/>
+        </w:rPr>
+        <w:t>flask</w:t>
+      </w:r>
+      <w:r>
+        <w:rPr>
+          <w:rStyle w:val="CodeChar"/>
+          <w:lang w:val="el-GR"/>
+        </w:rPr>
+        <w:t>_</w:t>
+      </w:r>
+      <w:r>
+        <w:rPr>
+          <w:rStyle w:val="CodeChar"/>
+        </w:rPr>
+        <w:t>app</w:t>
+      </w:r>
+      <w:r>
+        <w:rPr>
+          <w:rStyle w:val="CodeChar"/>
+          <w:lang w:val="el-GR"/>
+        </w:rPr>
+        <w:t>/</w:t>
+      </w:r>
+      <w:r>
+        <w:rPr>
+          <w:rStyle w:val="CodeChar"/>
+        </w:rPr>
+        <w:t>static</w:t>
+      </w:r>
+      <w:r>
+        <w:rPr>
+          <w:rStyle w:val="CodeChar"/>
+          <w:lang w:val="el-GR"/>
+        </w:rPr>
+        <w:t>/</w:t>
+      </w:r>
+      <w:r>
+        <w:rPr>
+          <w:rStyle w:val="CodeChar"/>
+        </w:rPr>
+        <w:t>lib</w:t>
+      </w:r>
+      <w:r>
+        <w:rPr>
+          <w:rStyle w:val="CodeChar"/>
+          <w:lang w:val="el-GR"/>
+        </w:rPr>
+        <w:t>/</w:t>
+      </w:r>
+      <w:r>
+        <w:rPr>
+          <w:lang w:val="el-GR"/>
+        </w:rPr>
+        <w:t xml:space="preserve"> μπορούν να βρεθούν τα διάφορα αρχεία στα οποία βασίζονται τα χρησιμοποιούμενα </w:t>
+      </w:r>
+      <w:r>
+        <w:t>frameworks</w:t>
+      </w:r>
+      <w:r>
+        <w:rPr>
+          <w:lang w:val="el-GR"/>
+        </w:rPr>
+        <w:t>.</w:t>
+      </w:r>
+      <w:r>
+        <w:rPr>
+          <w:lang w:val="el-GR"/>
+        </w:rPr>
+        <w:t xml:space="preserve"> Ιδιαίτερο ενδιαφέρον παρουσιάσει και ο </w:t>
+      </w:r>
       <w:proofErr w:type="spellStart"/>
       <w:r>
         <w:rPr>
+          <w:lang w:val="el-GR"/>
+        </w:rPr>
+        <w:t>υποφάκελος</w:t>
+      </w:r>
+      <w:proofErr w:type="spellEnd"/>
+      <w:r>
+        <w:rPr>
+          <w:lang w:val="el-GR"/>
+        </w:rPr>
+        <w:t xml:space="preserve"> </w:t>
+      </w:r>
+      <w:r>
+        <w:rPr>
           <w:rStyle w:val="CodeChar"/>
         </w:rPr>
-        <w:t>flask_app</w:t>
-      </w:r>
-      <w:proofErr w:type="spellEnd"/>
+        <w:t>flask</w:t>
+      </w:r>
       <w:r>
         <w:rPr>
           <w:rStyle w:val="CodeChar"/>
-        </w:rPr>
-        <w:t>/static/lib/</w:t>
-      </w:r>
-      <w:r>
-        <w:rPr>
-          <w:lang w:val="el-GR"/>
-        </w:rPr>
-        <w:t xml:space="preserve"> μπορούν να βρεθούν τα διάφορα αρχεία στα οποία βασίζονται τα χρησιμοποιούμενα </w:t>
-      </w:r>
-      <w:r>
-        <w:t>frameworks</w:t>
-      </w:r>
-      <w:r>
-        <w:rPr>
-          <w:lang w:val="el-GR"/>
-        </w:rPr>
-        <w:t>.</w:t>
-      </w:r>
-      <w:r>
-        <w:rPr>
-          <w:lang w:val="el-GR"/>
-        </w:rPr>
-        <w:t xml:space="preserve"> Ιδιαίτερο ενδιαφέρον παρουσιάσει και ο </w:t>
-      </w:r>
-      <w:proofErr w:type="spellStart"/>
-      <w:r>
-        <w:rPr>
-          <w:lang w:val="el-GR"/>
-        </w:rPr>
-        <w:t>υποφάκελος</w:t>
-      </w:r>
-      <w:proofErr w:type="spellEnd"/>
-      <w:r>
-        <w:rPr>
-          <w:lang w:val="el-GR"/>
-        </w:rPr>
-        <w:t xml:space="preserve"> </w:t>
-      </w:r>
-      <w:proofErr w:type="spellStart"/>
+          <w:lang w:val="el-GR"/>
+        </w:rPr>
+        <w:t>_</w:t>
+      </w:r>
       <w:r>
         <w:rPr>
           <w:rStyle w:val="CodeChar"/>
         </w:rPr>
-        <w:t>flask_app</w:t>
-      </w:r>
-      <w:proofErr w:type="spellEnd"/>
+        <w:t>app</w:t>
+      </w:r>
       <w:r>
         <w:rPr>
           <w:rStyle w:val="CodeChar"/>
-        </w:rPr>
-        <w:t>/static/lib/</w:t>
+          <w:lang w:val="el-GR"/>
+        </w:rPr>
+        <w:t>/</w:t>
+      </w:r>
+      <w:r>
+        <w:rPr>
+          <w:rStyle w:val="CodeChar"/>
+        </w:rPr>
+        <w:t>static</w:t>
+      </w:r>
+      <w:r>
+        <w:rPr>
+          <w:rStyle w:val="CodeChar"/>
+          <w:lang w:val="el-GR"/>
+        </w:rPr>
+        <w:t>/</w:t>
+      </w:r>
+      <w:r>
+        <w:rPr>
+          <w:rStyle w:val="CodeChar"/>
+        </w:rPr>
+        <w:t>lib</w:t>
+      </w:r>
+      <w:r>
+        <w:rPr>
+          <w:rStyle w:val="CodeChar"/>
+          <w:lang w:val="el-GR"/>
+        </w:rPr>
+        <w:t>/</w:t>
       </w:r>
       <w:r>
         <w:t>custom</w:t>
@@ -11600,19 +11792,57 @@
         </w:rPr>
         <w:t xml:space="preserve"> </w:t>
       </w:r>
-      <w:proofErr w:type="spellStart"/>
       <w:r>
         <w:rPr>
           <w:rStyle w:val="CodeChar"/>
         </w:rPr>
-        <w:t>flask_app</w:t>
-      </w:r>
-      <w:proofErr w:type="spellEnd"/>
+        <w:t>flask</w:t>
+      </w:r>
       <w:r>
         <w:rPr>
           <w:rStyle w:val="CodeChar"/>
-        </w:rPr>
-        <w:t>/static/res/</w:t>
+          <w:lang w:val="el-GR"/>
+        </w:rPr>
+        <w:t>_</w:t>
+      </w:r>
+      <w:r>
+        <w:rPr>
+          <w:rStyle w:val="CodeChar"/>
+        </w:rPr>
+        <w:t>app</w:t>
+      </w:r>
+      <w:r>
+        <w:rPr>
+          <w:rStyle w:val="CodeChar"/>
+          <w:lang w:val="el-GR"/>
+        </w:rPr>
+        <w:t>/</w:t>
+      </w:r>
+      <w:r>
+        <w:rPr>
+          <w:rStyle w:val="CodeChar"/>
+        </w:rPr>
+        <w:t>static</w:t>
+      </w:r>
+      <w:r>
+        <w:rPr>
+          <w:rStyle w:val="CodeChar"/>
+          <w:lang w:val="el-GR"/>
+        </w:rPr>
+        <w:t>/</w:t>
+      </w:r>
+      <w:r>
+        <w:rPr>
+          <w:rStyle w:val="CodeChar"/>
+        </w:rPr>
+        <w:t>res</w:t>
+      </w:r>
+      <w:r>
+        <w:rPr>
+          <w:rStyle w:val="CodeChar"/>
+          <w:lang w:val="el-GR"/>
+        </w:rPr>
+        <w:t>/</w:t>
       </w:r>
       <w:r>
         <w:rPr>
@@ -11638,19 +11868,57 @@
         </w:rPr>
         <w:t xml:space="preserve">όλες τις εικόνες και τα εικονίδια που είναι απαραίτητα για την βασική παρουσίαση των ιστοσελίδων της πλατφόρμας. Αντίστοιχα, ο φάκελος </w:t>
       </w:r>
-      <w:proofErr w:type="spellStart"/>
       <w:r>
         <w:rPr>
           <w:rStyle w:val="CodeChar"/>
         </w:rPr>
-        <w:t>flask_app</w:t>
-      </w:r>
-      <w:proofErr w:type="spellEnd"/>
+        <w:t>flask</w:t>
+      </w:r>
       <w:r>
         <w:rPr>
           <w:rStyle w:val="CodeChar"/>
-        </w:rPr>
-        <w:t>/uploads/res/</w:t>
+          <w:lang w:val="el-GR"/>
+        </w:rPr>
+        <w:t>_</w:t>
+      </w:r>
+      <w:r>
+        <w:rPr>
+          <w:rStyle w:val="CodeChar"/>
+        </w:rPr>
+        <w:t>app</w:t>
+      </w:r>
+      <w:r>
+        <w:rPr>
+          <w:rStyle w:val="CodeChar"/>
+          <w:lang w:val="el-GR"/>
+        </w:rPr>
+        <w:t>/</w:t>
+      </w:r>
+      <w:r>
+        <w:rPr>
+          <w:rStyle w:val="CodeChar"/>
+        </w:rPr>
+        <w:t>uploads</w:t>
+      </w:r>
+      <w:r>
+        <w:rPr>
+          <w:rStyle w:val="CodeChar"/>
+          <w:lang w:val="el-GR"/>
+        </w:rPr>
+        <w:t>/</w:t>
+      </w:r>
+      <w:r>
+        <w:rPr>
+          <w:rStyle w:val="CodeChar"/>
+        </w:rPr>
+        <w:t>res</w:t>
+      </w:r>
+      <w:r>
+        <w:rPr>
+          <w:rStyle w:val="CodeChar"/>
+          <w:lang w:val="el-GR"/>
+        </w:rPr>
+        <w:t>/</w:t>
       </w:r>
       <w:r>
         <w:rPr>
@@ -11753,7 +12021,20 @@
         <w:rPr>
           <w:rStyle w:val="CodeChar"/>
         </w:rPr>
-        <w:t>base.html</w:t>
+        <w:t>base</w:t>
+      </w:r>
+      <w:r>
+        <w:rPr>
+          <w:rStyle w:val="CodeChar"/>
+          <w:lang w:val="el-GR"/>
+        </w:rPr>
+        <w:t>.</w:t>
+      </w:r>
+      <w:r>
+        <w:rPr>
+          <w:rStyle w:val="CodeChar"/>
+        </w:rPr>
+        <w:t>html</w:t>
       </w:r>
       <w:r>
         <w:rPr>
@@ -11814,11 +12095,15 @@
           <w:color w:val="2F5496" w:themeColor="accent1" w:themeShade="BF"/>
           <w:sz w:val="32"/>
           <w:szCs w:val="32"/>
+          <w:lang w:val="el-GR"/>
         </w:rPr>
       </w:pPr>
       <w:bookmarkStart w:id="34" w:name="_Back-End"/>
       <w:bookmarkEnd w:id="34"/>
       <w:r>
+        <w:rPr>
+          <w:lang w:val="el-GR"/>
+        </w:rPr>
         <w:br w:type="page"/>
       </w:r>
     </w:p>
@@ -11829,7 +12114,7 @@
           <w:lang w:val="el-GR"/>
         </w:rPr>
       </w:pPr>
-      <w:bookmarkStart w:id="35" w:name="_Toc74583001"/>
+      <w:bookmarkStart w:id="35" w:name="_Toc74583628"/>
       <w:r>
         <w:lastRenderedPageBreak/>
         <w:t>Back</w:t>
@@ -12135,6 +12420,7 @@
       <w:r>
         <w:rPr>
           <w:rStyle w:val="CodeChar"/>
+          <w:lang w:val="el-GR"/>
         </w:rPr>
         <w:t>.</w:t>
       </w:r>
@@ -12158,14 +12444,25 @@
         </w:rPr>
         <w:t xml:space="preserve">αρχεία υπό τον φάκελο </w:t>
       </w:r>
-      <w:proofErr w:type="spellStart"/>
       <w:r>
         <w:rPr>
           <w:rStyle w:val="CodeChar"/>
         </w:rPr>
-        <w:t>flask_app</w:t>
-      </w:r>
-      <w:proofErr w:type="spellEnd"/>
+        <w:t>flask</w:t>
+      </w:r>
+      <w:r>
+        <w:rPr>
+          <w:rStyle w:val="CodeChar"/>
+          <w:lang w:val="el-GR"/>
+        </w:rPr>
+        <w:t>_</w:t>
+      </w:r>
+      <w:r>
+        <w:rPr>
+          <w:rStyle w:val="CodeChar"/>
+        </w:rPr>
+        <w:t>app</w:t>
+      </w:r>
       <w:r>
         <w:rPr>
           <w:lang w:val="el-GR"/>
@@ -12175,12 +12472,19 @@
     </w:p>
     <w:p>
       <w:pPr>
+        <w:rPr>
+          <w:lang w:val="el-GR"/>
+        </w:rPr>
+      </w:pPr>
+    </w:p>
+    <w:p>
+      <w:pPr>
         <w:pStyle w:val="Heading3"/>
         <w:rPr>
           <w:lang w:val="el-GR"/>
         </w:rPr>
       </w:pPr>
-      <w:bookmarkStart w:id="36" w:name="_Toc74583002"/>
+      <w:bookmarkStart w:id="36" w:name="_Toc74583629"/>
       <w:r>
         <w:rPr>
           <w:lang w:val="el-GR"/>
@@ -12219,9 +12523,33 @@
       <w:r>
         <w:rPr>
           <w:rStyle w:val="CodeChar"/>
-        </w:rPr>
-        <w:t>__init__.py</w:t>
-      </w:r>
+          <w:lang w:val="el-GR"/>
+        </w:rPr>
+        <w:t>__</w:t>
+      </w:r>
+      <w:proofErr w:type="spellStart"/>
+      <w:r>
+        <w:rPr>
+          <w:rStyle w:val="CodeChar"/>
+        </w:rPr>
+        <w:t>init</w:t>
+      </w:r>
+      <w:proofErr w:type="spellEnd"/>
+      <w:r>
+        <w:rPr>
+          <w:rStyle w:val="CodeChar"/>
+          <w:lang w:val="el-GR"/>
+        </w:rPr>
+        <w:t>__.</w:t>
+      </w:r>
+      <w:proofErr w:type="spellStart"/>
+      <w:r>
+        <w:rPr>
+          <w:rStyle w:val="CodeChar"/>
+        </w:rPr>
+        <w:t>py</w:t>
+      </w:r>
+      <w:proofErr w:type="spellEnd"/>
       <w:r>
         <w:rPr>
           <w:lang w:val="el-GR"/>
@@ -12277,12 +12605,29 @@
         </w:rPr>
         <w:t xml:space="preserve">τα </w:t>
       </w:r>
+      <w:proofErr w:type="spellStart"/>
       <w:r>
         <w:rPr>
           <w:rStyle w:val="CodeChar"/>
         </w:rPr>
-        <w:t>anonymousSession.py</w:t>
-      </w:r>
+        <w:t>anonymousSession</w:t>
+      </w:r>
+      <w:proofErr w:type="spellEnd"/>
+      <w:r>
+        <w:rPr>
+          <w:rStyle w:val="CodeChar"/>
+          <w:lang w:val="el-GR"/>
+        </w:rPr>
+        <w:t>.</w:t>
+      </w:r>
+      <w:proofErr w:type="spellStart"/>
+      <w:r>
+        <w:rPr>
+          <w:rStyle w:val="CodeChar"/>
+        </w:rPr>
+        <w:t>py</w:t>
+      </w:r>
+      <w:proofErr w:type="spellEnd"/>
       <w:r>
         <w:rPr>
           <w:lang w:val="el-GR"/>
@@ -12295,18 +12640,35 @@
         </w:rPr>
         <w:t xml:space="preserve">και </w:t>
       </w:r>
+      <w:proofErr w:type="spellStart"/>
       <w:r>
         <w:rPr>
           <w:rStyle w:val="CodeChar"/>
         </w:rPr>
-        <w:t>authSession.py</w:t>
-      </w:r>
-      <w:r>
-        <w:rPr>
+        <w:t>authSession</w:t>
+      </w:r>
+      <w:proofErr w:type="spellEnd"/>
+      <w:r>
+        <w:rPr>
+          <w:rStyle w:val="CodeChar"/>
           <w:lang w:val="el-GR"/>
         </w:rPr>
         <w:t>.</w:t>
       </w:r>
+      <w:proofErr w:type="spellStart"/>
+      <w:r>
+        <w:rPr>
+          <w:rStyle w:val="CodeChar"/>
+        </w:rPr>
+        <w:t>py</w:t>
+      </w:r>
+      <w:proofErr w:type="spellEnd"/>
+      <w:r>
+        <w:rPr>
+          <w:lang w:val="el-GR"/>
+        </w:rPr>
+        <w:t>.</w:t>
+      </w:r>
       <w:r>
         <w:rPr>
           <w:lang w:val="el-GR"/>
@@ -12352,12 +12714,29 @@
         </w:rPr>
         <w:t xml:space="preserve">Οι βασικές λειτουργίες που μπορεί να εκτελέσει ο χρήστης ως επισκέπτης της πλατφόρμας, ορίζονται στο </w:t>
       </w:r>
+      <w:proofErr w:type="spellStart"/>
       <w:r>
         <w:rPr>
           <w:rStyle w:val="CodeChar"/>
         </w:rPr>
-        <w:t>anonymousSession.py</w:t>
-      </w:r>
+        <w:t>anonymousSession</w:t>
+      </w:r>
+      <w:proofErr w:type="spellEnd"/>
+      <w:r>
+        <w:rPr>
+          <w:rStyle w:val="CodeChar"/>
+          <w:lang w:val="el-GR"/>
+        </w:rPr>
+        <w:t>.</w:t>
+      </w:r>
+      <w:proofErr w:type="spellStart"/>
+      <w:r>
+        <w:rPr>
+          <w:rStyle w:val="CodeChar"/>
+        </w:rPr>
+        <w:t>py</w:t>
+      </w:r>
+      <w:proofErr w:type="spellEnd"/>
       <w:r>
         <w:rPr>
           <w:lang w:val="el-GR"/>
@@ -12400,12 +12779,29 @@
         </w:rPr>
         <w:t xml:space="preserve">ορίζονται στο </w:t>
       </w:r>
+      <w:proofErr w:type="spellStart"/>
       <w:r>
         <w:rPr>
           <w:rStyle w:val="CodeChar"/>
         </w:rPr>
-        <w:t>authSession.py</w:t>
-      </w:r>
+        <w:t>authSession</w:t>
+      </w:r>
+      <w:proofErr w:type="spellEnd"/>
+      <w:r>
+        <w:rPr>
+          <w:rStyle w:val="CodeChar"/>
+          <w:lang w:val="el-GR"/>
+        </w:rPr>
+        <w:t>.</w:t>
+      </w:r>
+      <w:proofErr w:type="spellStart"/>
+      <w:r>
+        <w:rPr>
+          <w:rStyle w:val="CodeChar"/>
+        </w:rPr>
+        <w:t>py</w:t>
+      </w:r>
+      <w:proofErr w:type="spellEnd"/>
       <w:r>
         <w:rPr>
           <w:lang w:val="el-GR"/>
@@ -12621,12 +13017,29 @@
         </w:rPr>
         <w:t xml:space="preserve">Το αρχείο </w:t>
       </w:r>
+      <w:proofErr w:type="spellStart"/>
       <w:r>
         <w:rPr>
           <w:rStyle w:val="CodeChar"/>
         </w:rPr>
-        <w:t>SearchEngine.py</w:t>
-      </w:r>
+        <w:t>SearchEngine</w:t>
+      </w:r>
+      <w:proofErr w:type="spellEnd"/>
+      <w:r>
+        <w:rPr>
+          <w:rStyle w:val="CodeChar"/>
+          <w:lang w:val="el-GR"/>
+        </w:rPr>
+        <w:t>.</w:t>
+      </w:r>
+      <w:proofErr w:type="spellStart"/>
+      <w:r>
+        <w:rPr>
+          <w:rStyle w:val="CodeChar"/>
+        </w:rPr>
+        <w:t>py</w:t>
+      </w:r>
+      <w:proofErr w:type="spellEnd"/>
       <w:r>
         <w:rPr>
           <w:lang w:val="el-GR"/>
@@ -12718,6 +13131,7 @@
         <w:rPr>
           <w:lang w:val="el-GR"/>
         </w:rPr>
+        <w:lastRenderedPageBreak/>
         <w:t xml:space="preserve">Τελικά, το αρχείο </w:t>
       </w:r>
       <w:r>
@@ -12776,12 +13190,29 @@
     </w:p>
     <w:p>
       <w:pPr>
+        <w:rPr>
+          <w:rFonts w:asciiTheme="majorHAnsi" w:eastAsiaTheme="majorEastAsia" w:hAnsiTheme="majorHAnsi" w:cstheme="majorBidi"/>
+          <w:color w:val="1F3864" w:themeColor="accent1" w:themeShade="80"/>
+          <w:sz w:val="36"/>
+          <w:szCs w:val="36"/>
+          <w:lang w:val="el-GR"/>
+        </w:rPr>
+      </w:pPr>
+      <w:r>
+        <w:rPr>
+          <w:lang w:val="el-GR"/>
+        </w:rPr>
+        <w:br w:type="page"/>
+      </w:r>
+    </w:p>
+    <w:p>
+      <w:pPr>
         <w:pStyle w:val="Heading1"/>
         <w:rPr>
           <w:lang w:val="el-GR"/>
         </w:rPr>
       </w:pPr>
-      <w:bookmarkStart w:id="37" w:name="_Toc74583003"/>
+      <w:bookmarkStart w:id="37" w:name="_Toc74583630"/>
       <w:r>
         <w:rPr>
           <w:lang w:val="el-GR"/>
@@ -13105,7 +13536,7 @@
           <w:lang w:val="el-GR"/>
         </w:rPr>
       </w:pPr>
-      <w:bookmarkStart w:id="39" w:name="_Toc74583004"/>
+      <w:bookmarkStart w:id="39" w:name="_Toc74583631"/>
       <w:r>
         <w:rPr>
           <w:lang w:val="el-GR"/>
@@ -13135,7 +13566,7 @@
           <w:lang w:val="el-GR"/>
         </w:rPr>
       </w:pPr>
-      <w:bookmarkStart w:id="40" w:name="_Toc74583005"/>
+      <w:bookmarkStart w:id="40" w:name="_Toc74583632"/>
       <w:proofErr w:type="spellStart"/>
       <w:r>
         <w:rPr>
@@ -13316,7 +13747,7 @@
           <w:lang w:val="el-GR"/>
         </w:rPr>
       </w:pPr>
-      <w:bookmarkStart w:id="41" w:name="_Toc74583006"/>
+      <w:bookmarkStart w:id="41" w:name="_Toc74583633"/>
       <w:r>
         <w:rPr>
           <w:lang w:val="el-GR"/>
@@ -13649,7 +14080,7 @@
           <w:lang w:val="el-GR"/>
         </w:rPr>
       </w:pPr>
-      <w:bookmarkStart w:id="42" w:name="_Toc74583007"/>
+      <w:bookmarkStart w:id="42" w:name="_Toc74583634"/>
       <w:r>
         <w:rPr>
           <w:lang w:val="el-GR"/>
@@ -13677,13 +14108,7 @@
         <w:rPr>
           <w:lang w:val="el-GR"/>
         </w:rPr>
-        <w:t xml:space="preserve"> με τις προεπιλεγμένες παραμέτρους εμπεριέχει τα βήματα που ακολουθούν. </w:t>
-      </w:r>
-      <w:r>
-        <w:rPr>
-          <w:lang w:val="el-GR"/>
-        </w:rPr>
-        <w:t xml:space="preserve">Στο </w:t>
+        <w:t xml:space="preserve"> με τις προεπιλεγμένες παραμέτρους εμπεριέχει τα βήματα που ακολουθούν. Στο </w:t>
       </w:r>
       <w:r>
         <w:t>shell</w:t>
@@ -13930,9 +14355,12 @@
     <w:p>
       <w:pPr>
         <w:pStyle w:val="Heading1"/>
+        <w:rPr>
+          <w:lang w:val="el-GR"/>
+        </w:rPr>
       </w:pPr>
       <w:bookmarkStart w:id="43" w:name="_Παράρτημα_Α_–"/>
-      <w:bookmarkStart w:id="44" w:name="_Toc74583008"/>
+      <w:bookmarkStart w:id="44" w:name="_Toc74583635"/>
       <w:bookmarkEnd w:id="43"/>
       <w:r>
         <w:rPr>
@@ -13942,6 +14370,9 @@
         <w:t>Παράρτημα</w:t>
       </w:r>
       <w:r>
+        <w:rPr>
+          <w:lang w:val="el-GR"/>
+        </w:rPr>
         <w:t xml:space="preserve"> </w:t>
       </w:r>
       <w:r>
@@ -13951,14 +14382,24 @@
         <w:t>Α</w:t>
       </w:r>
       <w:r>
+        <w:rPr>
+          <w:lang w:val="el-GR"/>
+        </w:rPr>
         <w:t xml:space="preserve"> – </w:t>
       </w:r>
-      <w:proofErr w:type="spellStart"/>
-      <w:r>
-        <w:t>DB_Initializer</w:t>
+      <w:r>
+        <w:t>DB</w:t>
+      </w:r>
+      <w:r>
+        <w:rPr>
+          <w:lang w:val="el-GR"/>
+        </w:rPr>
+        <w:t>_</w:t>
+      </w:r>
+      <w:r>
+        <w:t>Initializer</w:t>
       </w:r>
       <w:bookmarkEnd w:id="44"/>
-      <w:proofErr w:type="spellEnd"/>
     </w:p>
     <w:p>
       <w:pPr>
@@ -14216,7 +14657,7 @@
           <w:lang w:val="el-GR"/>
         </w:rPr>
       </w:pPr>
-      <w:bookmarkStart w:id="46" w:name="_Toc74583009"/>
+      <w:bookmarkStart w:id="46" w:name="_Toc74583636"/>
       <w:r>
         <w:rPr>
           <w:lang w:val="el-GR"/>
@@ -14683,7 +15124,7 @@
           <w:lang w:val="el-GR"/>
         </w:rPr>
       </w:pPr>
-      <w:bookmarkStart w:id="47" w:name="_Toc74583010"/>
+      <w:bookmarkStart w:id="47" w:name="_Toc74583637"/>
       <w:r>
         <w:rPr>
           <w:lang w:val="el-GR"/>
@@ -15561,7 +16002,7 @@
           <w:lang w:val="el-GR"/>
         </w:rPr>
       </w:pPr>
-      <w:bookmarkStart w:id="49" w:name="_Toc74583011"/>
+      <w:bookmarkStart w:id="49" w:name="_Toc74583638"/>
       <w:r>
         <w:rPr>
           <w:lang w:val="el-GR"/>
@@ -15911,7 +16352,7 @@
         </w:rPr>
       </w:pPr>
       <w:bookmarkStart w:id="50" w:name="_Παράρτημα_Ε_–"/>
-      <w:bookmarkStart w:id="51" w:name="_Toc74583012"/>
+      <w:bookmarkStart w:id="51" w:name="_Toc74583639"/>
       <w:bookmarkEnd w:id="50"/>
       <w:r>
         <w:rPr>
@@ -15962,6 +16403,7 @@
       </w:pPr>
       <w:r>
         <w:rPr>
+          <w:noProof/>
           <w:lang w:val="el-GR"/>
         </w:rPr>
         <w:drawing>
@@ -16210,7 +16652,7 @@
 <w:numbering xmlns:wpc="http://schemas.microsoft.com/office/word/2010/wordprocessingCanvas" xmlns:cx="http://schemas.microsoft.com/office/drawing/2014/chartex" xmlns:cx1="http://schemas.microsoft.com/office/drawing/2015/9/8/chartex" xmlns:cx2="http://schemas.microsoft.com/office/drawing/2015/10/21/chartex" xmlns:cx3="http://schemas.microsoft.com/office/drawing/2016/5/9/chartex" xmlns:cx4="http://schemas.microsoft.com/office/drawing/2016/5/10/chartex" xmlns:cx5="http://schemas.microsoft.com/office/drawing/2016/5/11/chartex" xmlns:cx6="http://schemas.microsoft.com/office/drawing/2016/5/12/chartex" xmlns:cx7="http://schemas.microsoft.com/office/drawing/2016/5/13/chartex" xmlns:cx8="http://schemas.microsoft.com/office/drawing/2016/5/14/chartex" xmlns:mc="http://schemas.openxmlformats.org/markup-compatibility/2006" xmlns:aink="http://schemas.microsoft.com/office/drawing/2016/ink" xmlns:am3d="http://schemas.microsoft.com/office/drawing/2017/model3d" xmlns:o="urn:schemas-microsoft-com:office:office" xmlns:r="http://schemas.openxmlformats.org/officeDocument/2006/relationships" xmlns:m="http://schemas.openxmlformats.org/officeDocument/2006/math" xmlns:v="urn:schemas-microsoft-com:vml" xmlns:wp14="http://schemas.microsoft.com/office/word/2010/wordprocessingDrawing" xmlns:wp="http://schemas.openxmlformats.org/drawingml/2006/wordprocessingDrawing" xmlns:w10="urn:schemas-microsoft-com:office:word" xmlns:w="http://schemas.openxmlformats.org/wordprocessingml/2006/main" xmlns:w14="http://schemas.microsoft.com/office/word/2010/wordml" xmlns:w15="http://schemas.microsoft.com/office/word/2012/wordml" xmlns:w16cex="http://schemas.microsoft.com/office/word/2018/wordml/cex" xmlns:w16cid="http://schemas.microsoft.com/office/word/2016/wordml/cid" xmlns:w16="http://schemas.microsoft.com/office/word/2018/wordml" xmlns:w16sdtdh="http://schemas.microsoft.com/office/word/2020/wordml/sdtdatahash" xmlns:w16se="http://schemas.microsoft.com/office/word/2015/wordml/symex" xmlns:wpg="http://schemas.microsoft.com/office/word/2010/wordprocessingGroup" xmlns:wpi="http://schemas.microsoft.com/office/word/2010/wordprocessingInk" xmlns:wne="http://schemas.microsoft.com/office/word/2006/wordml" xmlns:wps="http://schemas.microsoft.com/office/word/2010/wordprocessingShape" mc:Ignorable="w14 w15 w16se w16cid w16 w16cex w16sdtdh wp14">
   <w:numPicBullet w:numPicBulletId="0">
     <w:pict>
-      <v:shapetype w14:anchorId="296D13FE" id="_x0000_t75" coordsize="21600,21600" o:spt="75" o:preferrelative="t" path="m@4@5l@4@11@9@11@9@5xe" filled="f" stroked="f">
+      <v:shapetype w14:anchorId="1C62A412" id="_x0000_t75" coordsize="21600,21600" o:spt="75" o:preferrelative="t" path="m@4@5l@4@11@9@11@9@5xe" filled="f" stroked="f">
         <v:stroke joinstyle="miter"/>
         <v:formulas>
           <v:f eqn="if lineDrawn pixelLineWidth 0"/>
@@ -16229,7 +16671,7 @@
         <v:path o:extrusionok="f" gradientshapeok="t" o:connecttype="rect"/>
         <o:lock v:ext="edit" aspectratio="t"/>
       </v:shapetype>
-      <v:shape id="_x0000_i2272" type="#_x0000_t75" style="width:11.25pt;height:11.25pt" o:bullet="t">
+      <v:shape id="_x0000_i1058" type="#_x0000_t75" style="width:11.25pt;height:11.25pt" o:bullet="t">
         <v:imagedata r:id="rId1" o:title="mso8E34"/>
       </v:shape>
     </w:pict>
@@ -18618,6 +19060,7 @@
   <w:style w:type="character" w:default="1" w:styleId="DefaultParagraphFont">
     <w:name w:val="Default Paragraph Font"/>
     <w:uiPriority w:val="1"/>
+    <w:semiHidden/>
     <w:unhideWhenUsed/>
   </w:style>
   <w:style w:type="table" w:default="1" w:styleId="TableNormal">

</xml_diff>

<commit_message>
Removed wrong arrow from sitemap
</commit_message>
<xml_diff>
--- a/Report/AnimaLand Report.docx
+++ b/Report/AnimaLand Report.docx
@@ -16407,7 +16407,7 @@
           <w:lang w:val="el-GR"/>
         </w:rPr>
         <w:drawing>
-          <wp:anchor distT="0" distB="0" distL="114300" distR="114300" simplePos="0" relativeHeight="251663360" behindDoc="1" locked="0" layoutInCell="1" allowOverlap="1" wp14:anchorId="2A3C2B3A" wp14:editId="17320EF2">
+          <wp:anchor distT="0" distB="0" distL="114300" distR="114300" simplePos="0" relativeHeight="251663360" behindDoc="1" locked="0" layoutInCell="1" allowOverlap="1" wp14:anchorId="2A3C2B3A" wp14:editId="435C5173">
             <wp:simplePos x="0" y="0"/>
             <wp:positionH relativeFrom="margin">
               <wp:align>center</wp:align>
@@ -16415,49 +16415,49 @@
             <wp:positionV relativeFrom="paragraph">
               <wp:posOffset>760730</wp:posOffset>
             </wp:positionV>
-            <wp:extent cx="6906895" cy="5314950"/>
-            <wp:effectExtent l="0" t="0" r="8255" b="0"/>
+            <wp:extent cx="6899910" cy="5314950"/>
+            <wp:effectExtent l="0" t="0" r="0" b="0"/>
             <wp:wrapTight wrapText="bothSides">
               <wp:wrapPolygon edited="0">
-                <wp:start x="9830" y="0"/>
-                <wp:lineTo x="3455" y="852"/>
-                <wp:lineTo x="3455" y="4181"/>
-                <wp:lineTo x="5779" y="4955"/>
-                <wp:lineTo x="7268" y="4955"/>
-                <wp:lineTo x="357" y="5497"/>
+                <wp:start x="9780" y="0"/>
+                <wp:lineTo x="3459" y="852"/>
+                <wp:lineTo x="3459" y="4181"/>
+                <wp:lineTo x="5785" y="4955"/>
+                <wp:lineTo x="7276" y="4955"/>
+                <wp:lineTo x="358" y="5497"/>
                 <wp:lineTo x="0" y="5497"/>
                 <wp:lineTo x="0" y="7277"/>
-                <wp:lineTo x="7089" y="7432"/>
+                <wp:lineTo x="7097" y="7432"/>
                 <wp:lineTo x="0" y="8361"/>
                 <wp:lineTo x="0" y="10142"/>
-                <wp:lineTo x="7268" y="11148"/>
-                <wp:lineTo x="3694" y="11845"/>
-                <wp:lineTo x="3217" y="12000"/>
-                <wp:lineTo x="3217" y="15252"/>
-                <wp:lineTo x="4409" y="16103"/>
-                <wp:lineTo x="4885" y="16103"/>
-                <wp:lineTo x="4885" y="17342"/>
-                <wp:lineTo x="3336" y="17342"/>
-                <wp:lineTo x="3217" y="17419"/>
-                <wp:lineTo x="3217" y="21523"/>
-                <wp:lineTo x="13404" y="21523"/>
-                <wp:lineTo x="13404" y="21058"/>
-                <wp:lineTo x="14953" y="21058"/>
-                <wp:lineTo x="17694" y="20284"/>
-                <wp:lineTo x="17575" y="18581"/>
-                <wp:lineTo x="21566" y="17961"/>
-                <wp:lineTo x="21566" y="14555"/>
-                <wp:lineTo x="14238" y="13626"/>
-                <wp:lineTo x="21566" y="13161"/>
-                <wp:lineTo x="21566" y="9755"/>
-                <wp:lineTo x="15966" y="8671"/>
-                <wp:lineTo x="16026" y="4955"/>
-                <wp:lineTo x="17456" y="3794"/>
-                <wp:lineTo x="20553" y="3716"/>
-                <wp:lineTo x="20851" y="3639"/>
-                <wp:lineTo x="20851" y="1239"/>
-                <wp:lineTo x="13404" y="0"/>
-                <wp:lineTo x="9830" y="0"/>
+                <wp:lineTo x="7276" y="11148"/>
+                <wp:lineTo x="3697" y="11845"/>
+                <wp:lineTo x="3220" y="12000"/>
+                <wp:lineTo x="3220" y="15252"/>
+                <wp:lineTo x="4413" y="16103"/>
+                <wp:lineTo x="4890" y="16103"/>
+                <wp:lineTo x="4830" y="17342"/>
+                <wp:lineTo x="3340" y="17342"/>
+                <wp:lineTo x="3220" y="17419"/>
+                <wp:lineTo x="3220" y="21523"/>
+                <wp:lineTo x="13418" y="21523"/>
+                <wp:lineTo x="13418" y="21058"/>
+                <wp:lineTo x="14909" y="21058"/>
+                <wp:lineTo x="17652" y="20284"/>
+                <wp:lineTo x="17592" y="18581"/>
+                <wp:lineTo x="21528" y="17961"/>
+                <wp:lineTo x="21528" y="14555"/>
+                <wp:lineTo x="14253" y="13626"/>
+                <wp:lineTo x="21528" y="13161"/>
+                <wp:lineTo x="21528" y="9755"/>
+                <wp:lineTo x="15923" y="8671"/>
+                <wp:lineTo x="16042" y="4955"/>
+                <wp:lineTo x="17414" y="3794"/>
+                <wp:lineTo x="20515" y="3716"/>
+                <wp:lineTo x="20813" y="3639"/>
+                <wp:lineTo x="20813" y="1239"/>
+                <wp:lineTo x="13418" y="0"/>
+                <wp:lineTo x="9780" y="0"/>
               </wp:wrapPolygon>
             </wp:wrapTight>
             <wp:docPr id="35" name="Graphic 35"/>
@@ -16468,7 +16468,7 @@
               <a:graphicData uri="http://schemas.openxmlformats.org/drawingml/2006/picture">
                 <pic:pic xmlns:pic="http://schemas.openxmlformats.org/drawingml/2006/picture">
                   <pic:nvPicPr>
-                    <pic:cNvPr id="1" name=""/>
+                    <pic:cNvPr id="35" name="Graphic 35"/>
                     <pic:cNvPicPr/>
                   </pic:nvPicPr>
                   <pic:blipFill>
@@ -16489,7 +16489,7 @@
                   <pic:spPr>
                     <a:xfrm>
                       <a:off x="0" y="0"/>
-                      <a:ext cx="6906895" cy="5314950"/>
+                      <a:ext cx="6900244" cy="5314950"/>
                     </a:xfrm>
                     <a:prstGeom prst="rect">
                       <a:avLst/>
@@ -16652,7 +16652,7 @@
 <w:numbering xmlns:wpc="http://schemas.microsoft.com/office/word/2010/wordprocessingCanvas" xmlns:cx="http://schemas.microsoft.com/office/drawing/2014/chartex" xmlns:cx1="http://schemas.microsoft.com/office/drawing/2015/9/8/chartex" xmlns:cx2="http://schemas.microsoft.com/office/drawing/2015/10/21/chartex" xmlns:cx3="http://schemas.microsoft.com/office/drawing/2016/5/9/chartex" xmlns:cx4="http://schemas.microsoft.com/office/drawing/2016/5/10/chartex" xmlns:cx5="http://schemas.microsoft.com/office/drawing/2016/5/11/chartex" xmlns:cx6="http://schemas.microsoft.com/office/drawing/2016/5/12/chartex" xmlns:cx7="http://schemas.microsoft.com/office/drawing/2016/5/13/chartex" xmlns:cx8="http://schemas.microsoft.com/office/drawing/2016/5/14/chartex" xmlns:mc="http://schemas.openxmlformats.org/markup-compatibility/2006" xmlns:aink="http://schemas.microsoft.com/office/drawing/2016/ink" xmlns:am3d="http://schemas.microsoft.com/office/drawing/2017/model3d" xmlns:o="urn:schemas-microsoft-com:office:office" xmlns:r="http://schemas.openxmlformats.org/officeDocument/2006/relationships" xmlns:m="http://schemas.openxmlformats.org/officeDocument/2006/math" xmlns:v="urn:schemas-microsoft-com:vml" xmlns:wp14="http://schemas.microsoft.com/office/word/2010/wordprocessingDrawing" xmlns:wp="http://schemas.openxmlformats.org/drawingml/2006/wordprocessingDrawing" xmlns:w10="urn:schemas-microsoft-com:office:word" xmlns:w="http://schemas.openxmlformats.org/wordprocessingml/2006/main" xmlns:w14="http://schemas.microsoft.com/office/word/2010/wordml" xmlns:w15="http://schemas.microsoft.com/office/word/2012/wordml" xmlns:w16cex="http://schemas.microsoft.com/office/word/2018/wordml/cex" xmlns:w16cid="http://schemas.microsoft.com/office/word/2016/wordml/cid" xmlns:w16="http://schemas.microsoft.com/office/word/2018/wordml" xmlns:w16sdtdh="http://schemas.microsoft.com/office/word/2020/wordml/sdtdatahash" xmlns:w16se="http://schemas.microsoft.com/office/word/2015/wordml/symex" xmlns:wpg="http://schemas.microsoft.com/office/word/2010/wordprocessingGroup" xmlns:wpi="http://schemas.microsoft.com/office/word/2010/wordprocessingInk" xmlns:wne="http://schemas.microsoft.com/office/word/2006/wordml" xmlns:wps="http://schemas.microsoft.com/office/word/2010/wordprocessingShape" mc:Ignorable="w14 w15 w16se w16cid w16 w16cex w16sdtdh wp14">
   <w:numPicBullet w:numPicBulletId="0">
     <w:pict>
-      <v:shapetype w14:anchorId="1C62A412" id="_x0000_t75" coordsize="21600,21600" o:spt="75" o:preferrelative="t" path="m@4@5l@4@11@9@11@9@5xe" filled="f" stroked="f">
+      <v:shapetype w14:anchorId="296D13FE" id="_x0000_t75" coordsize="21600,21600" o:spt="75" o:preferrelative="t" path="m@4@5l@4@11@9@11@9@5xe" filled="f" stroked="f">
         <v:stroke joinstyle="miter"/>
         <v:formulas>
           <v:f eqn="if lineDrawn pixelLineWidth 0"/>
@@ -16671,7 +16671,7 @@
         <v:path o:extrusionok="f" gradientshapeok="t" o:connecttype="rect"/>
         <o:lock v:ext="edit" aspectratio="t"/>
       </v:shapetype>
-      <v:shape id="_x0000_i1058" type="#_x0000_t75" style="width:11.25pt;height:11.25pt" o:bullet="t">
+      <v:shape id="_x0000_i1046" type="#_x0000_t75" style="width:11.25pt;height:11.25pt" o:bullet="t">
         <v:imagedata r:id="rId1" o:title="mso8E34"/>
       </v:shape>
     </w:pict>

</xml_diff>

<commit_message>
Mentioned dummy dir on report
</commit_message>
<xml_diff>
--- a/Report/AnimaLand Report.docx
+++ b/Report/AnimaLand Report.docx
@@ -14638,6 +14638,48 @@
       <w:bookmarkEnd w:id="45"/>
     </w:p>
     <w:p>
+      <w:r>
+        <w:rPr>
+          <w:lang w:val="el-GR"/>
+        </w:rPr>
+        <w:t xml:space="preserve">Σημειώνεται ότι για την επίτευξη των παραπάνω, ορίζεται ρητά ο φάκελος </w:t>
+      </w:r>
+      <w:r>
+        <w:rPr>
+          <w:rStyle w:val="CodeChar"/>
+        </w:rPr>
+        <w:t>dummy</w:t>
+      </w:r>
+      <w:r>
+        <w:rPr>
+          <w:rStyle w:val="CodeChar"/>
+          <w:lang w:val="el-GR"/>
+        </w:rPr>
+        <w:t xml:space="preserve">/ </w:t>
+      </w:r>
+      <w:r>
+        <w:rPr>
+          <w:lang w:val="el-GR"/>
+        </w:rPr>
+        <w:t xml:space="preserve">ο οποίος περιέχει μερικά ενδεικτικά </w:t>
+      </w:r>
+      <w:r>
+        <w:t>Petitions</w:t>
+      </w:r>
+      <w:r>
+        <w:rPr>
+          <w:lang w:val="el-GR"/>
+        </w:rPr>
+        <w:t xml:space="preserve">, </w:t>
+      </w:r>
+      <w:r>
+        <w:rPr>
+          <w:lang w:val="el-GR"/>
+        </w:rPr>
+        <w:t>καθώς και τις απαραίτητες εικόνες τους.</w:t>
+      </w:r>
+    </w:p>
+    <w:p>
       <w:pPr>
         <w:rPr>
           <w:lang w:val="el-GR"/>
@@ -16671,7 +16713,7 @@
         <v:path o:extrusionok="f" gradientshapeok="t" o:connecttype="rect"/>
         <o:lock v:ext="edit" aspectratio="t"/>
       </v:shapetype>
-      <v:shape id="_x0000_i1046" type="#_x0000_t75" style="width:11.25pt;height:11.25pt" o:bullet="t">
+      <v:shape id="_x0000_i1052" type="#_x0000_t75" style="width:11.25pt;height:11.25pt" o:bullet="t">
         <v:imagedata r:id="rId1" o:title="mso8E34"/>
       </v:shape>
     </w:pict>
@@ -19060,7 +19102,6 @@
   <w:style w:type="character" w:default="1" w:styleId="DefaultParagraphFont">
     <w:name w:val="Default Paragraph Font"/>
     <w:uiPriority w:val="1"/>
-    <w:semiHidden/>
     <w:unhideWhenUsed/>
   </w:style>
   <w:style w:type="table" w:default="1" w:styleId="TableNormal">

</xml_diff>

<commit_message>
Changed location of quotes.json
</commit_message>
<xml_diff>
--- a/Report/AnimaLand Report.docx
+++ b/Report/AnimaLand Report.docx
@@ -4176,7 +4176,6 @@
                                   </w:sdtPr>
                                   <w:sdtEndPr/>
                                   <w:sdtContent>
-                                    <w:proofErr w:type="spellStart"/>
                                     <w:r>
                                       <w:rPr>
                                         <w:rFonts w:asciiTheme="majorHAnsi" w:eastAsiaTheme="majorEastAsia" w:hAnsiTheme="majorHAnsi" w:cstheme="majorBidi"/>
@@ -4200,7 +4199,6 @@
                                       </w:rPr>
                                       <w:t>AnimaLand</w:t>
                                     </w:r>
-                                    <w:proofErr w:type="spellEnd"/>
                                   </w:sdtContent>
                                 </w:sdt>
                               </w:p>
@@ -4351,7 +4349,6 @@
                             </w:sdtPr>
                             <w:sdtEndPr/>
                             <w:sdtContent>
-                              <w:proofErr w:type="spellStart"/>
                               <w:r>
                                 <w:rPr>
                                   <w:rFonts w:asciiTheme="majorHAnsi" w:eastAsiaTheme="majorEastAsia" w:hAnsiTheme="majorHAnsi" w:cstheme="majorBidi"/>
@@ -4375,7 +4372,6 @@
                                 </w:rPr>
                                 <w:t>AnimaLand</w:t>
                               </w:r>
-                              <w:proofErr w:type="spellEnd"/>
                             </w:sdtContent>
                           </w:sdt>
                         </w:p>
@@ -7718,11 +7714,9 @@
         </w:rPr>
         <w:t xml:space="preserve">Το </w:t>
       </w:r>
-      <w:proofErr w:type="spellStart"/>
       <w:r>
         <w:t>AnimaLand</w:t>
       </w:r>
-      <w:proofErr w:type="spellEnd"/>
       <w:r>
         <w:rPr>
           <w:lang w:val="el-GR"/>
@@ -7846,11 +7840,9 @@
         </w:rPr>
         <w:t xml:space="preserve">κρίνεται αναγκαία η διαφήμιση των τρόπων αντιμετώπισης των εκάστοτε απειλών. Το </w:t>
       </w:r>
-      <w:proofErr w:type="spellStart"/>
       <w:r>
         <w:t>AnimaLand</w:t>
       </w:r>
-      <w:proofErr w:type="spellEnd"/>
       <w:r>
         <w:rPr>
           <w:lang w:val="el-GR"/>
@@ -7876,11 +7868,9 @@
         </w:rPr>
         <w:t xml:space="preserve">Ένας σημαντικός τρόπος αντιμετώπισης των βασικότερων προβλημάτων, έγκειται στην συλλογική κινητοποίηση των πολιτών, μέσω της φωνής τους. Το </w:t>
       </w:r>
-      <w:proofErr w:type="spellStart"/>
       <w:r>
         <w:t>AnimaLand</w:t>
       </w:r>
-      <w:proofErr w:type="spellEnd"/>
       <w:r>
         <w:rPr>
           <w:lang w:val="el-GR"/>
@@ -8278,11 +8268,9 @@
         </w:rPr>
         <w:t xml:space="preserve">χρήστης αναφέρεται στον χρήστη που έχει δημιουργήσει λογαριασμό </w:t>
       </w:r>
-      <w:proofErr w:type="spellStart"/>
       <w:r>
         <w:t>AnimaLand</w:t>
       </w:r>
-      <w:proofErr w:type="spellEnd"/>
       <w:r>
         <w:rPr>
           <w:lang w:val="el-GR"/>
@@ -8548,11 +8536,9 @@
         </w:rPr>
         <w:t xml:space="preserve">του </w:t>
       </w:r>
-      <w:proofErr w:type="spellStart"/>
       <w:r>
         <w:t>AnimaLand</w:t>
       </w:r>
-      <w:proofErr w:type="spellEnd"/>
       <w:r>
         <w:rPr>
           <w:lang w:val="el-GR"/>
@@ -9017,21 +9003,7 @@
         <w:rPr>
           <w:lang w:val="el-GR"/>
         </w:rPr>
-        <w:t xml:space="preserve">Οι ακόλουθες οντότητες παίζουν καθοριστικό ρόλο στην λειτουργία της πλατφόρμας και </w:t>
-      </w:r>
-      <w:proofErr w:type="spellStart"/>
-      <w:r>
-        <w:rPr>
-          <w:lang w:val="el-GR"/>
-        </w:rPr>
-        <w:t>μοντελοποιούνται</w:t>
-      </w:r>
-      <w:proofErr w:type="spellEnd"/>
-      <w:r>
-        <w:rPr>
-          <w:lang w:val="el-GR"/>
-        </w:rPr>
-        <w:t xml:space="preserve"> ως </w:t>
+        <w:t xml:space="preserve">Οι ακόλουθες οντότητες παίζουν καθοριστικό ρόλο στην λειτουργία της πλατφόρμας και μοντελοποιούνται ως </w:t>
       </w:r>
       <w:r>
         <w:rPr>
@@ -9180,11 +9152,9 @@
         </w:rPr>
         <w:t xml:space="preserve"> (</w:t>
       </w:r>
-      <w:proofErr w:type="spellStart"/>
       <w:r>
         <w:t>signedPetitions</w:t>
       </w:r>
-      <w:proofErr w:type="spellEnd"/>
       <w:r>
         <w:rPr>
           <w:lang w:val="el-GR"/>
@@ -9203,11 +9173,9 @@
         </w:rPr>
         <w:t xml:space="preserve"> (</w:t>
       </w:r>
-      <w:proofErr w:type="spellStart"/>
       <w:r>
         <w:t>isAdmin</w:t>
       </w:r>
-      <w:proofErr w:type="spellEnd"/>
       <w:r>
         <w:rPr>
           <w:lang w:val="el-GR"/>
@@ -9355,14 +9323,12 @@
         </w:rPr>
         <w:t xml:space="preserve"> (</w:t>
       </w:r>
-      <w:proofErr w:type="spellStart"/>
       <w:r>
         <w:rPr>
           <w:rStyle w:val="CodeChar"/>
         </w:rPr>
         <w:t>imagePath</w:t>
       </w:r>
-      <w:proofErr w:type="spellEnd"/>
       <w:r>
         <w:rPr>
           <w:lang w:val="el-GR"/>
@@ -9447,14 +9413,12 @@
         </w:rPr>
         <w:t xml:space="preserve"> (</w:t>
       </w:r>
-      <w:proofErr w:type="spellStart"/>
       <w:r>
         <w:rPr>
           <w:rStyle w:val="CodeChar"/>
         </w:rPr>
         <w:t>signCount</w:t>
       </w:r>
-      <w:proofErr w:type="spellEnd"/>
       <w:r>
         <w:rPr>
           <w:lang w:val="el-GR"/>
@@ -9498,16 +9462,8 @@
         <w:rPr>
           <w:lang w:val="el-GR"/>
         </w:rPr>
-        <w:t xml:space="preserve">, </w:t>
-      </w:r>
-      <w:proofErr w:type="spellStart"/>
-      <w:r>
-        <w:rPr>
-          <w:lang w:val="el-GR"/>
-        </w:rPr>
-        <w:t>πληθικότητας</w:t>
-      </w:r>
-      <w:proofErr w:type="spellEnd"/>
+        <w:t>, πληθικότητας</w:t>
+      </w:r>
       <w:r>
         <w:rPr>
           <w:lang w:val="el-GR"/>
@@ -9559,21 +9515,7 @@
         <w:rPr>
           <w:lang w:val="el-GR"/>
         </w:rPr>
-        <w:t xml:space="preserve">Στο σχήμα που ακολουθεί </w:t>
-      </w:r>
-      <w:proofErr w:type="spellStart"/>
-      <w:r>
-        <w:rPr>
-          <w:lang w:val="el-GR"/>
-        </w:rPr>
-        <w:t>οπτικοποιείται</w:t>
-      </w:r>
-      <w:proofErr w:type="spellEnd"/>
-      <w:r>
-        <w:rPr>
-          <w:lang w:val="el-GR"/>
-        </w:rPr>
-        <w:t xml:space="preserve"> κατάλληλα η σχέση που διέπει τους </w:t>
+        <w:t xml:space="preserve">Στο σχήμα που ακολουθεί οπτικοποιείται κατάλληλα η σχέση που διέπει τους </w:t>
       </w:r>
       <w:r>
         <w:t>Users</w:t>
@@ -9710,11 +9652,9 @@
         </w:rPr>
         <w:t xml:space="preserve"> </w:t>
       </w:r>
-      <w:proofErr w:type="spellStart"/>
       <w:r>
         <w:t>AnimaLand</w:t>
       </w:r>
-      <w:proofErr w:type="spellEnd"/>
       <w:r>
         <w:rPr>
           <w:lang w:val="el-GR"/>
@@ -9725,21 +9665,7 @@
         <w:rPr>
           <w:lang w:val="el-GR"/>
         </w:rPr>
-        <w:t>αποτελείται από «πληροφοριακές» και «</w:t>
-      </w:r>
-      <w:proofErr w:type="spellStart"/>
-      <w:r>
-        <w:rPr>
-          <w:lang w:val="el-GR"/>
-        </w:rPr>
-        <w:t>διαδραστικές</w:t>
-      </w:r>
-      <w:proofErr w:type="spellEnd"/>
-      <w:r>
-        <w:rPr>
-          <w:lang w:val="el-GR"/>
-        </w:rPr>
-        <w:t>» σελίδες. Παρακάτω αναλύονται λεπτομερώς και οι δύο κατηγορίες.</w:t>
+        <w:t>αποτελείται από «πληροφοριακές» και «διαδραστικές» σελίδες. Παρακάτω αναλύονται λεπτομερώς και οι δύο κατηγορίες.</w:t>
       </w:r>
       <w:r>
         <w:rPr>
@@ -9820,21 +9746,7 @@
         <w:rPr>
           <w:lang w:val="el-GR"/>
         </w:rPr>
-        <w:t xml:space="preserve"> με την οποία </w:t>
-      </w:r>
-      <w:proofErr w:type="spellStart"/>
-      <w:r>
-        <w:rPr>
-          <w:lang w:val="el-GR"/>
-        </w:rPr>
-        <w:t>αλληλεπιδρά</w:t>
-      </w:r>
-      <w:proofErr w:type="spellEnd"/>
-      <w:r>
-        <w:rPr>
-          <w:lang w:val="el-GR"/>
-        </w:rPr>
-        <w:t xml:space="preserve"> ο χρήστης και περιέχει το </w:t>
+        <w:t xml:space="preserve"> με την οποία αλληλεπιδρά ο χρήστης και περιέχει το </w:t>
       </w:r>
       <w:r>
         <w:t>logo</w:t>
@@ -10193,7 +10105,6 @@
         </w:rPr>
       </w:pPr>
       <w:bookmarkStart w:id="20" w:name="_Toc74583616"/>
-      <w:proofErr w:type="gramStart"/>
       <w:r>
         <w:t>Take</w:t>
       </w:r>
@@ -10207,7 +10118,6 @@
         <w:t>Action</w:t>
       </w:r>
       <w:bookmarkEnd w:id="20"/>
-      <w:proofErr w:type="gramEnd"/>
     </w:p>
     <w:p>
       <w:pPr>
@@ -10355,12 +10265,10 @@
         </w:rPr>
         <w:t xml:space="preserve"> </w:t>
       </w:r>
-      <w:proofErr w:type="gramStart"/>
       <w:r>
         <w:t>Do</w:t>
       </w:r>
       <w:bookmarkEnd w:id="21"/>
-      <w:proofErr w:type="gramEnd"/>
     </w:p>
     <w:p>
       <w:pPr>
@@ -10675,21 +10583,7 @@
         <w:rPr>
           <w:lang w:val="el-GR"/>
         </w:rPr>
-        <w:t xml:space="preserve">Πρόκειται για πρότυπο σελίδας, το οποίο αποτελείται από το πληροφοριακό τμήμα του αιτήματος (τίτλος και περιεχόμενο), και το </w:t>
-      </w:r>
-      <w:proofErr w:type="spellStart"/>
-      <w:r>
-        <w:rPr>
-          <w:lang w:val="el-GR"/>
-        </w:rPr>
-        <w:t>διαδραστικό</w:t>
-      </w:r>
-      <w:proofErr w:type="spellEnd"/>
-      <w:r>
-        <w:rPr>
-          <w:lang w:val="el-GR"/>
-        </w:rPr>
-        <w:t xml:space="preserve"> τμήμα. Στο τελευταίο, ο χρήστης μπορεί να δει το πλ</w:t>
+        <w:t>Πρόκειται για πρότυπο σελίδας, το οποίο αποτελείται από το πληροφοριακό τμήμα του αιτήματος (τίτλος και περιεχόμενο), και το διαδραστικό τμήμα. Στο τελευταίο, ο χρήστης μπορεί να δει το πλ</w:t>
       </w:r>
       <w:r>
         <w:rPr>
@@ -10919,12 +10813,10 @@
         </w:rPr>
         <w:t xml:space="preserve"> </w:t>
       </w:r>
-      <w:proofErr w:type="gramStart"/>
       <w:r>
         <w:t>Up</w:t>
       </w:r>
       <w:bookmarkEnd w:id="27"/>
-      <w:proofErr w:type="gramEnd"/>
     </w:p>
     <w:p>
       <w:pPr>
@@ -11157,11 +11049,9 @@
         </w:rPr>
         <w:t xml:space="preserve"> του </w:t>
       </w:r>
-      <w:proofErr w:type="spellStart"/>
       <w:r>
         <w:t>AnimaLand</w:t>
       </w:r>
-      <w:proofErr w:type="spellEnd"/>
       <w:r>
         <w:rPr>
           <w:lang w:val="el-GR"/>
@@ -11380,11 +11270,9 @@
         </w:rPr>
         <w:t xml:space="preserve"> </w:t>
       </w:r>
-      <w:proofErr w:type="spellStart"/>
       <w:r>
         <w:t>Jquery</w:t>
       </w:r>
-      <w:proofErr w:type="spellEnd"/>
       <w:r>
         <w:rPr>
           <w:lang w:val="el-GR"/>
@@ -11678,21 +11566,7 @@
         <w:rPr>
           <w:lang w:val="el-GR"/>
         </w:rPr>
-        <w:t xml:space="preserve"> Ιδιαίτερο ενδιαφέρον παρουσιάσει και ο </w:t>
-      </w:r>
-      <w:proofErr w:type="spellStart"/>
-      <w:r>
-        <w:rPr>
-          <w:lang w:val="el-GR"/>
-        </w:rPr>
-        <w:t>υποφάκελος</w:t>
-      </w:r>
-      <w:proofErr w:type="spellEnd"/>
-      <w:r>
-        <w:rPr>
-          <w:lang w:val="el-GR"/>
-        </w:rPr>
-        <w:t xml:space="preserve"> </w:t>
+        <w:t xml:space="preserve"> Ιδιαίτερο ενδιαφέρον παρουσιάσει και ο υποφάκελος </w:t>
       </w:r>
       <w:r>
         <w:rPr>
@@ -12293,11 +12167,9 @@
         </w:rPr>
         <w:t>-</w:t>
       </w:r>
-      <w:proofErr w:type="spellStart"/>
       <w:r>
         <w:t>sqlalchemy</w:t>
       </w:r>
-      <w:proofErr w:type="spellEnd"/>
       <w:r>
         <w:rPr>
           <w:lang w:val="el-GR"/>
@@ -12424,14 +12296,12 @@
         </w:rPr>
         <w:t>.</w:t>
       </w:r>
-      <w:proofErr w:type="spellStart"/>
       <w:r>
         <w:rPr>
           <w:rStyle w:val="CodeChar"/>
         </w:rPr>
         <w:t>py</w:t>
       </w:r>
-      <w:proofErr w:type="spellEnd"/>
       <w:r>
         <w:rPr>
           <w:lang w:val="el-GR"/>
@@ -12527,14 +12397,12 @@
         </w:rPr>
         <w:t>__</w:t>
       </w:r>
-      <w:proofErr w:type="spellStart"/>
       <w:r>
         <w:rPr>
           <w:rStyle w:val="CodeChar"/>
         </w:rPr>
         <w:t>init</w:t>
       </w:r>
-      <w:proofErr w:type="spellEnd"/>
       <w:r>
         <w:rPr>
           <w:rStyle w:val="CodeChar"/>
@@ -12542,14 +12410,12 @@
         </w:rPr>
         <w:t>__.</w:t>
       </w:r>
-      <w:proofErr w:type="spellStart"/>
       <w:r>
         <w:rPr>
           <w:rStyle w:val="CodeChar"/>
         </w:rPr>
         <w:t>py</w:t>
       </w:r>
-      <w:proofErr w:type="spellEnd"/>
       <w:r>
         <w:rPr>
           <w:lang w:val="el-GR"/>
@@ -12605,14 +12471,12 @@
         </w:rPr>
         <w:t xml:space="preserve">τα </w:t>
       </w:r>
-      <w:proofErr w:type="spellStart"/>
       <w:r>
         <w:rPr>
           <w:rStyle w:val="CodeChar"/>
         </w:rPr>
         <w:t>anonymousSession</w:t>
       </w:r>
-      <w:proofErr w:type="spellEnd"/>
       <w:r>
         <w:rPr>
           <w:rStyle w:val="CodeChar"/>
@@ -12620,14 +12484,12 @@
         </w:rPr>
         <w:t>.</w:t>
       </w:r>
-      <w:proofErr w:type="spellStart"/>
       <w:r>
         <w:rPr>
           <w:rStyle w:val="CodeChar"/>
         </w:rPr>
         <w:t>py</w:t>
       </w:r>
-      <w:proofErr w:type="spellEnd"/>
       <w:r>
         <w:rPr>
           <w:lang w:val="el-GR"/>
@@ -12640,14 +12502,12 @@
         </w:rPr>
         <w:t xml:space="preserve">και </w:t>
       </w:r>
-      <w:proofErr w:type="spellStart"/>
       <w:r>
         <w:rPr>
           <w:rStyle w:val="CodeChar"/>
         </w:rPr>
         <w:t>authSession</w:t>
       </w:r>
-      <w:proofErr w:type="spellEnd"/>
       <w:r>
         <w:rPr>
           <w:rStyle w:val="CodeChar"/>
@@ -12655,14 +12515,12 @@
         </w:rPr>
         <w:t>.</w:t>
       </w:r>
-      <w:proofErr w:type="spellStart"/>
       <w:r>
         <w:rPr>
           <w:rStyle w:val="CodeChar"/>
         </w:rPr>
         <w:t>py</w:t>
       </w:r>
-      <w:proofErr w:type="spellEnd"/>
       <w:r>
         <w:rPr>
           <w:lang w:val="el-GR"/>
@@ -12714,14 +12572,12 @@
         </w:rPr>
         <w:t xml:space="preserve">Οι βασικές λειτουργίες που μπορεί να εκτελέσει ο χρήστης ως επισκέπτης της πλατφόρμας, ορίζονται στο </w:t>
       </w:r>
-      <w:proofErr w:type="spellStart"/>
       <w:r>
         <w:rPr>
           <w:rStyle w:val="CodeChar"/>
         </w:rPr>
         <w:t>anonymousSession</w:t>
       </w:r>
-      <w:proofErr w:type="spellEnd"/>
       <w:r>
         <w:rPr>
           <w:rStyle w:val="CodeChar"/>
@@ -12729,14 +12585,12 @@
         </w:rPr>
         <w:t>.</w:t>
       </w:r>
-      <w:proofErr w:type="spellStart"/>
       <w:r>
         <w:rPr>
           <w:rStyle w:val="CodeChar"/>
         </w:rPr>
         <w:t>py</w:t>
       </w:r>
-      <w:proofErr w:type="spellEnd"/>
       <w:r>
         <w:rPr>
           <w:lang w:val="el-GR"/>
@@ -12779,14 +12633,12 @@
         </w:rPr>
         <w:t xml:space="preserve">ορίζονται στο </w:t>
       </w:r>
-      <w:proofErr w:type="spellStart"/>
       <w:r>
         <w:rPr>
           <w:rStyle w:val="CodeChar"/>
         </w:rPr>
         <w:t>authSession</w:t>
       </w:r>
-      <w:proofErr w:type="spellEnd"/>
       <w:r>
         <w:rPr>
           <w:rStyle w:val="CodeChar"/>
@@ -12794,14 +12646,12 @@
         </w:rPr>
         <w:t>.</w:t>
       </w:r>
-      <w:proofErr w:type="spellStart"/>
       <w:r>
         <w:rPr>
           <w:rStyle w:val="CodeChar"/>
         </w:rPr>
         <w:t>py</w:t>
       </w:r>
-      <w:proofErr w:type="spellEnd"/>
       <w:r>
         <w:rPr>
           <w:lang w:val="el-GR"/>
@@ -12913,14 +12763,12 @@
         </w:rPr>
         <w:t xml:space="preserve"> Η μονάδα </w:t>
       </w:r>
-      <w:proofErr w:type="spellStart"/>
       <w:r>
         <w:rPr>
           <w:rStyle w:val="CodeChar"/>
         </w:rPr>
         <w:t>DynamicQuotes</w:t>
       </w:r>
-      <w:proofErr w:type="spellEnd"/>
       <w:r>
         <w:rPr>
           <w:rStyle w:val="CodeChar"/>
@@ -12928,14 +12776,12 @@
         </w:rPr>
         <w:t>.</w:t>
       </w:r>
-      <w:proofErr w:type="spellStart"/>
       <w:r>
         <w:rPr>
           <w:rStyle w:val="CodeChar"/>
         </w:rPr>
         <w:t>py</w:t>
       </w:r>
-      <w:proofErr w:type="spellEnd"/>
       <w:r>
         <w:rPr>
           <w:lang w:val="el-GR"/>
@@ -12977,7 +12823,19 @@
         <w:rPr>
           <w:lang w:val="el-GR"/>
         </w:rPr>
-        <w:t xml:space="preserve">που βρίσκεται στο ίδιο επίπεδο με το </w:t>
+        <w:t xml:space="preserve">που βρίσκεται </w:t>
+      </w:r>
+      <w:r>
+        <w:rPr>
+          <w:lang w:val="el-GR"/>
+        </w:rPr>
+        <w:t>υπό τον φάκελο</w:t>
+      </w:r>
+      <w:r>
+        <w:rPr>
+          <w:lang w:val="el-GR"/>
+        </w:rPr>
+        <w:t xml:space="preserve"> </w:t>
       </w:r>
       <w:r>
         <w:rPr>
@@ -13017,14 +12875,12 @@
         </w:rPr>
         <w:t xml:space="preserve">Το αρχείο </w:t>
       </w:r>
-      <w:proofErr w:type="spellStart"/>
       <w:r>
         <w:rPr>
           <w:rStyle w:val="CodeChar"/>
         </w:rPr>
         <w:t>SearchEngine</w:t>
       </w:r>
-      <w:proofErr w:type="spellEnd"/>
       <w:r>
         <w:rPr>
           <w:rStyle w:val="CodeChar"/>
@@ -13032,14 +12888,12 @@
         </w:rPr>
         <w:t>.</w:t>
       </w:r>
-      <w:proofErr w:type="spellStart"/>
       <w:r>
         <w:rPr>
           <w:rStyle w:val="CodeChar"/>
         </w:rPr>
         <w:t>py</w:t>
       </w:r>
-      <w:proofErr w:type="spellEnd"/>
       <w:r>
         <w:rPr>
           <w:lang w:val="el-GR"/>
@@ -13052,11 +12906,9 @@
         </w:rPr>
         <w:t xml:space="preserve">αποτελεί μία αξιόπιστη μονάδα μηχανής αναζήτησης και χρησιμοποιείται εκτενώς για την καλύτερη εμπειρία χρήσης του </w:t>
       </w:r>
-      <w:proofErr w:type="spellStart"/>
       <w:r>
         <w:t>AnimaLand</w:t>
       </w:r>
-      <w:proofErr w:type="spellEnd"/>
       <w:r>
         <w:rPr>
           <w:lang w:val="el-GR"/>
@@ -13135,19 +12987,11 @@
         <w:t xml:space="preserve">Τελικά, το αρχείο </w:t>
       </w:r>
       <w:r>
-        <w:t>models</w:t>
-      </w:r>
-      <w:r>
-        <w:rPr>
-          <w:lang w:val="el-GR"/>
-        </w:rPr>
-        <w:t>.</w:t>
-      </w:r>
-      <w:proofErr w:type="spellStart"/>
-      <w:r>
-        <w:t>py</w:t>
-      </w:r>
-      <w:proofErr w:type="spellEnd"/>
+        <w:rPr>
+          <w:rStyle w:val="CodeChar"/>
+        </w:rPr>
+        <w:t>models.py</w:t>
+      </w:r>
       <w:r>
         <w:rPr>
           <w:lang w:val="el-GR"/>
@@ -13295,14 +13139,7 @@
         <w:rPr>
           <w:lang w:val="el-GR"/>
         </w:rPr>
-        <w:t xml:space="preserve">Πληροφοριακή σελίδα πολυμέσων (βίντεο/ ντοκιμαντέρ </w:t>
-      </w:r>
-      <w:proofErr w:type="spellStart"/>
-      <w:r>
-        <w:rPr>
-          <w:lang w:val="el-GR"/>
-        </w:rPr>
-        <w:t>κ.ο.κ</w:t>
+        <w:t>Πληροφοριακή σελίδα πολυμέσων (βίντεο/ ντοκιμαντέρ κ.ο.κ</w:t>
       </w:r>
       <w:r>
         <w:rPr>
@@ -13310,7 +13147,6 @@
         </w:rPr>
         <w:t>.</w:t>
       </w:r>
-      <w:proofErr w:type="spellEnd"/>
       <w:r>
         <w:rPr>
           <w:lang w:val="el-GR"/>
@@ -13567,7 +13403,6 @@
         </w:rPr>
       </w:pPr>
       <w:bookmarkStart w:id="40" w:name="_Toc74583632"/>
-      <w:proofErr w:type="spellStart"/>
       <w:r>
         <w:rPr>
           <w:lang w:val="el-GR"/>
@@ -13575,7 +13410,6 @@
         <w:t>Προαπαιτούμενα</w:t>
       </w:r>
       <w:bookmarkEnd w:id="40"/>
-      <w:proofErr w:type="spellEnd"/>
     </w:p>
     <w:p>
       <w:pPr>
@@ -13589,11 +13423,9 @@
         </w:rPr>
         <w:t xml:space="preserve">Η εγκατάσταση και η χρήση του </w:t>
       </w:r>
-      <w:proofErr w:type="spellStart"/>
       <w:r>
         <w:t>AnimaLand</w:t>
       </w:r>
-      <w:proofErr w:type="spellEnd"/>
       <w:r>
         <w:rPr>
           <w:lang w:val="el-GR"/>
@@ -13717,14 +13549,12 @@
         <w:t>Ας σημειωθεί ότι για την ομαλή λειτουργία της πλατφόρμας συνίσταται η χρήση Εικονικού Περιβάλλοντος (</w:t>
       </w:r>
       <w:hyperlink r:id="rId12" w:history="1">
-        <w:proofErr w:type="spellStart"/>
         <w:r>
           <w:rPr>
             <w:rStyle w:val="Hyperlink"/>
           </w:rPr>
           <w:t>venv</w:t>
         </w:r>
-        <w:proofErr w:type="spellEnd"/>
       </w:hyperlink>
       <w:r>
         <w:rPr>
@@ -13773,11 +13603,9 @@
         </w:rPr>
         <w:t xml:space="preserve">Αρχικά χρειάζεται να γίνει εγκατάσταση των πακέτων στα οποία βασίζεται το </w:t>
       </w:r>
-      <w:proofErr w:type="spellStart"/>
       <w:r>
         <w:t>AnimaLand</w:t>
       </w:r>
-      <w:proofErr w:type="spellEnd"/>
       <w:r>
         <w:rPr>
           <w:lang w:val="el-GR"/>
@@ -13799,11 +13627,9 @@
         </w:rPr>
         <w:t xml:space="preserve"> της επιλογής, και στον φάκελο </w:t>
       </w:r>
-      <w:proofErr w:type="spellStart"/>
       <w:r>
         <w:t>AnimaLand</w:t>
       </w:r>
-      <w:proofErr w:type="spellEnd"/>
       <w:r>
         <w:rPr>
           <w:lang w:val="el-GR"/>
@@ -13920,21 +13746,7 @@
         <w:rPr>
           <w:lang w:val="el-GR"/>
         </w:rPr>
-        <w:t xml:space="preserve">δημιουργίας, </w:t>
-      </w:r>
-      <w:proofErr w:type="spellStart"/>
-      <w:r>
-        <w:rPr>
-          <w:lang w:val="el-GR"/>
-        </w:rPr>
-        <w:t>αρχικοποιεί</w:t>
-      </w:r>
-      <w:proofErr w:type="spellEnd"/>
-      <w:r>
-        <w:rPr>
-          <w:lang w:val="el-GR"/>
-        </w:rPr>
-        <w:t xml:space="preserve"> (</w:t>
+        <w:t>δημιουργίας, αρχικοποιεί (</w:t>
       </w:r>
       <w:r>
         <w:t>populates</w:t>
@@ -13987,11 +13799,9 @@
         </w:rPr>
         <w:t xml:space="preserve"> της επιλογής, υπό τον φάκελο </w:t>
       </w:r>
-      <w:proofErr w:type="spellStart"/>
       <w:r>
         <w:t>AnimaLand</w:t>
       </w:r>
-      <w:proofErr w:type="spellEnd"/>
       <w:r>
         <w:rPr>
           <w:lang w:val="el-GR"/>
@@ -14056,14 +13866,12 @@
         </w:rPr>
         <w:t>.</w:t>
       </w:r>
-      <w:proofErr w:type="spellStart"/>
       <w:r>
         <w:rPr>
           <w:rStyle w:val="CodeChar"/>
         </w:rPr>
         <w:t>py</w:t>
       </w:r>
-      <w:proofErr w:type="spellEnd"/>
     </w:p>
     <w:p>
       <w:pPr>
@@ -14119,11 +13927,9 @@
         </w:rPr>
         <w:t xml:space="preserve"> της επιλογής, υπό τον φάκελο </w:t>
       </w:r>
-      <w:proofErr w:type="spellStart"/>
       <w:r>
         <w:t>AnimaLand</w:t>
       </w:r>
-      <w:proofErr w:type="spellEnd"/>
       <w:r>
         <w:rPr>
           <w:lang w:val="el-GR"/>
@@ -14143,13 +13949,8 @@
         <w:t xml:space="preserve">$ </w:t>
       </w:r>
       <w:r>
-        <w:t>set FLASK_APP=</w:t>
-      </w:r>
-      <w:proofErr w:type="spellStart"/>
-      <w:r>
-        <w:t>flask_app</w:t>
-      </w:r>
-      <w:proofErr w:type="spellEnd"/>
+        <w:t>set FLASK_APP=flask_app</w:t>
+      </w:r>
     </w:p>
     <w:p>
       <w:pPr>
@@ -14159,13 +13960,8 @@
         <w:t xml:space="preserve">$ </w:t>
       </w:r>
       <w:r>
-        <w:t xml:space="preserve">flask </w:t>
-      </w:r>
-      <w:proofErr w:type="gramStart"/>
-      <w:r>
-        <w:t>run</w:t>
-      </w:r>
-      <w:proofErr w:type="gramEnd"/>
+        <w:t>flask run</w:t>
+      </w:r>
     </w:p>
     <w:p>
       <w:pPr>
@@ -14207,27 +14003,11 @@
         <w:rPr>
           <w:lang w:val="el-GR"/>
         </w:rPr>
-        <w:t xml:space="preserve">της επιλογής του και να </w:t>
-      </w:r>
-      <w:proofErr w:type="spellStart"/>
-      <w:r>
-        <w:rPr>
-          <w:lang w:val="el-GR"/>
-        </w:rPr>
-        <w:t>πλοηγηθεί</w:t>
-      </w:r>
-      <w:proofErr w:type="spellEnd"/>
-      <w:r>
-        <w:rPr>
-          <w:lang w:val="el-GR"/>
-        </w:rPr>
-        <w:t xml:space="preserve"> στην πλατφόρμα </w:t>
-      </w:r>
-      <w:proofErr w:type="spellStart"/>
+        <w:t xml:space="preserve">της επιλογής του και να πλοηγηθεί στην πλατφόρμα </w:t>
+      </w:r>
       <w:r>
         <w:t>AnimaLand</w:t>
       </w:r>
-      <w:proofErr w:type="spellEnd"/>
       <w:r>
         <w:rPr>
           <w:lang w:val="el-GR"/>
@@ -14238,21 +14018,7 @@
         <w:rPr>
           <w:lang w:val="el-GR"/>
         </w:rPr>
-        <w:t xml:space="preserve">μέσω του </w:t>
-      </w:r>
-      <w:proofErr w:type="spellStart"/>
-      <w:r>
-        <w:rPr>
-          <w:lang w:val="el-GR"/>
-        </w:rPr>
-        <w:t>υπερσυνδέσμου</w:t>
-      </w:r>
-      <w:proofErr w:type="spellEnd"/>
-      <w:r>
-        <w:rPr>
-          <w:lang w:val="el-GR"/>
-        </w:rPr>
-        <w:t xml:space="preserve"> </w:t>
+        <w:t xml:space="preserve">μέσω του υπερσυνδέσμου </w:t>
       </w:r>
       <w:hyperlink r:id="rId13" w:history="1">
         <w:r>
@@ -14310,21 +14076,7 @@
         <w:rPr>
           <w:lang w:val="el-GR"/>
         </w:rPr>
-        <w:t xml:space="preserve">από το οποίο </w:t>
-      </w:r>
-      <w:proofErr w:type="spellStart"/>
-      <w:r>
-        <w:rPr>
-          <w:lang w:val="el-GR"/>
-        </w:rPr>
-        <w:t>εκκινήθηκε</w:t>
-      </w:r>
-      <w:proofErr w:type="spellEnd"/>
-      <w:r>
-        <w:rPr>
-          <w:lang w:val="el-GR"/>
-        </w:rPr>
-        <w:t xml:space="preserve"> ή τον βίαιο τερματισμό της υπηρεσίας με </w:t>
+        <w:t xml:space="preserve">από το οποίο εκκινήθηκε ή τον βίαιο τερματισμό της υπηρεσίας με </w:t>
       </w:r>
       <w:r>
         <w:rPr>
@@ -14581,14 +14333,12 @@
         </w:rPr>
         <w:t>.</w:t>
       </w:r>
-      <w:proofErr w:type="spellStart"/>
       <w:r>
         <w:rPr>
           <w:rStyle w:val="CodeChar"/>
         </w:rPr>
         <w:t>py</w:t>
       </w:r>
-      <w:proofErr w:type="spellEnd"/>
       <w:r>
         <w:rPr>
           <w:lang w:val="el-GR"/>
@@ -14638,6 +14388,11 @@
       <w:bookmarkEnd w:id="45"/>
     </w:p>
     <w:p>
+      <w:pPr>
+        <w:rPr>
+          <w:lang w:val="el-GR"/>
+        </w:rPr>
+      </w:pPr>
       <w:r>
         <w:rPr>
           <w:lang w:val="el-GR"/>
@@ -14928,14 +14683,12 @@
                 <w:lang w:val="el-GR"/>
               </w:rPr>
             </w:pPr>
-            <w:proofErr w:type="spellStart"/>
             <w:r>
               <w:rPr>
                 <w:lang w:val="el-GR"/>
               </w:rPr>
               <w:t>Nikos</w:t>
             </w:r>
-            <w:proofErr w:type="spellEnd"/>
           </w:p>
         </w:tc>
         <w:tc>
@@ -14983,14 +14736,12 @@
                 <w:lang w:val="el-GR"/>
               </w:rPr>
             </w:pPr>
-            <w:proofErr w:type="spellStart"/>
             <w:r>
               <w:rPr>
                 <w:lang w:val="el-GR"/>
               </w:rPr>
               <w:t>Margarita</w:t>
             </w:r>
-            <w:proofErr w:type="spellEnd"/>
           </w:p>
         </w:tc>
         <w:tc>
@@ -15038,14 +14789,12 @@
                 <w:lang w:val="el-GR"/>
               </w:rPr>
             </w:pPr>
-            <w:proofErr w:type="spellStart"/>
             <w:r>
               <w:rPr>
                 <w:lang w:val="el-GR"/>
               </w:rPr>
               <w:t>Zoe</w:t>
             </w:r>
-            <w:proofErr w:type="spellEnd"/>
           </w:p>
         </w:tc>
         <w:tc>
@@ -15278,77 +15027,29 @@
         <w:rPr>
           <w:lang w:val="el-GR"/>
         </w:rPr>
-        <w:t xml:space="preserve">. Συμβουλευτήκαμε τον </w:t>
-      </w:r>
-      <w:proofErr w:type="spellStart"/>
-      <w:r>
-        <w:rPr>
-          <w:lang w:val="el-GR"/>
-        </w:rPr>
-        <w:t>ιστότοπο</w:t>
-      </w:r>
-      <w:proofErr w:type="spellEnd"/>
-      <w:r>
-        <w:rPr>
-          <w:lang w:val="el-GR"/>
-        </w:rPr>
-        <w:t xml:space="preserve"> αυτό τόσο στο περιεχόμενο όσο και στην μορφή που θα μπορούσε να έχει η δική μας ιστοσελίδα, θέματα που θα μπορούσαμε να αναφέρουμε, προβλήματα που μαστίζουν το περιβάλλον αλλά και πιθανές δράσεις για την προστασία του καθώς κρίναμε πώς ταιριάζει με το περιεχόμενο του </w:t>
-      </w:r>
-      <w:proofErr w:type="spellStart"/>
+        <w:t xml:space="preserve">. Συμβουλευτήκαμε τον ιστότοπο αυτό τόσο στο περιεχόμενο όσο και στην μορφή που θα μπορούσε να έχει η δική μας ιστοσελίδα, θέματα που θα μπορούσαμε να αναφέρουμε, προβλήματα που μαστίζουν το περιβάλλον αλλά και πιθανές δράσεις για την προστασία του καθώς κρίναμε πώς ταιριάζει με το περιεχόμενο του </w:t>
+      </w:r>
       <w:r>
         <w:t>sdg</w:t>
       </w:r>
-      <w:proofErr w:type="spellEnd"/>
-      <w:r>
-        <w:rPr>
-          <w:lang w:val="el-GR"/>
-        </w:rPr>
-        <w:t xml:space="preserve"> που επιλέξαμε. Επιπλέον στη σελίδα αυτή, ο χρήστης έχει την δυνατότητα ανάδρασης, δηλαδή μπορεί να συμμετέχει ενεργά σε δράσεις, να υποστηρίξει διάφορες προσπάθειες που γίνονται καθώς και να υιοθετήσει ζώα </w:t>
-      </w:r>
-      <w:proofErr w:type="spellStart"/>
-      <w:r>
-        <w:rPr>
-          <w:lang w:val="el-GR"/>
-        </w:rPr>
-        <w:t>υπο</w:t>
-      </w:r>
-      <w:proofErr w:type="spellEnd"/>
-      <w:r>
-        <w:rPr>
-          <w:lang w:val="el-GR"/>
-        </w:rPr>
-        <w:t xml:space="preserve"> εξαφάνιση. Το </w:t>
-      </w:r>
-      <w:proofErr w:type="spellStart"/>
+      <w:r>
+        <w:rPr>
+          <w:lang w:val="el-GR"/>
+        </w:rPr>
+        <w:t xml:space="preserve"> που επιλέξαμε. Επιπλέον στη σελίδα αυτή, ο χρήστης έχει την δυνατότητα ανάδρασης, δηλαδή μπορεί να συμμετέχει ενεργά σε δράσεις, να υποστηρίξει διάφορες προσπάθειες που γίνονται καθώς και να υιοθετήσει ζώα υπο εξαφάνιση. Το </w:t>
+      </w:r>
       <w:r>
         <w:t>AnimaLand</w:t>
       </w:r>
-      <w:proofErr w:type="spellEnd"/>
-      <w:r>
-        <w:rPr>
-          <w:lang w:val="el-GR"/>
-        </w:rPr>
-        <w:t xml:space="preserve"> </w:t>
-      </w:r>
-      <w:proofErr w:type="spellStart"/>
-      <w:r>
-        <w:rPr>
-          <w:lang w:val="el-GR"/>
-        </w:rPr>
-        <w:t>αφορμάται</w:t>
-      </w:r>
-      <w:proofErr w:type="spellEnd"/>
-      <w:r>
-        <w:rPr>
-          <w:lang w:val="el-GR"/>
-        </w:rPr>
-        <w:t xml:space="preserve"> από αυτές αλλά και διαφοροποιείται σε κάποια σημεία, αναφέρει 7 στόχους και δράσεις που μπορεί να κάνει ο άνθρωπος ώστε να προστατέψει το περιβάλλον και τα είδη του. Ακόμη δίνει τη δυνατότητα στο χρήστη να υπογράψει σε δράσεις για την προστασία των ειδών. Τέλος, το </w:t>
-      </w:r>
-      <w:proofErr w:type="spellStart"/>
+      <w:r>
+        <w:rPr>
+          <w:lang w:val="el-GR"/>
+        </w:rPr>
+        <w:t xml:space="preserve"> αφορμάται από αυτές αλλά και διαφοροποιείται σε κάποια σημεία, αναφέρει 7 στόχους και δράσεις που μπορεί να κάνει ο άνθρωπος ώστε να προστατέψει το περιβάλλον και τα είδη του. Ακόμη δίνει τη δυνατότητα στο χρήστη να υπογράψει σε δράσεις για την προστασία των ειδών. Τέλος, το </w:t>
+      </w:r>
       <w:r>
         <w:t>animaland</w:t>
       </w:r>
-      <w:proofErr w:type="spellEnd"/>
       <w:r>
         <w:rPr>
           <w:lang w:val="el-GR"/>
@@ -15371,21 +15072,7 @@
         <w:rPr>
           <w:lang w:val="el-GR"/>
         </w:rPr>
-        <w:t xml:space="preserve">Επιπλέον, ένας ακόμη </w:t>
-      </w:r>
-      <w:proofErr w:type="spellStart"/>
-      <w:r>
-        <w:rPr>
-          <w:lang w:val="el-GR"/>
-        </w:rPr>
-        <w:t>ιστότοπος</w:t>
-      </w:r>
-      <w:proofErr w:type="spellEnd"/>
-      <w:r>
-        <w:rPr>
-          <w:lang w:val="el-GR"/>
-        </w:rPr>
-        <w:t xml:space="preserve"> που συμβουλευτήκαμε είναι το </w:t>
+        <w:t xml:space="preserve">Επιπλέον, ένας ακόμη ιστότοπος που συμβουλευτήκαμε είναι το </w:t>
       </w:r>
       <w:hyperlink r:id="rId15" w:history="1">
         <w:r>
@@ -15461,11 +15148,9 @@
         </w:rPr>
         <w:t xml:space="preserve"> της δικής μας σελίδας προέκυψε από αυτή. Η σελίδα αυτή έχει κυριότερο στόχο την άμεση δράση του χρήστη και την ενημέρωση για δράσεις, σε αντίθεση με το </w:t>
       </w:r>
-      <w:proofErr w:type="spellStart"/>
       <w:r>
         <w:t>animaland</w:t>
       </w:r>
-      <w:proofErr w:type="spellEnd"/>
       <w:r>
         <w:rPr>
           <w:lang w:val="el-GR"/>
@@ -15517,11 +15202,9 @@
         </w:rPr>
         <w:t xml:space="preserve">). Στο </w:t>
       </w:r>
-      <w:proofErr w:type="spellStart"/>
       <w:r>
         <w:t>animaland</w:t>
       </w:r>
-      <w:proofErr w:type="spellEnd"/>
       <w:r>
         <w:rPr>
           <w:lang w:val="el-GR"/>
@@ -15703,11 +15386,9 @@
         </w:rPr>
         <w:t xml:space="preserve">Τέλος για την δημιουργία του </w:t>
       </w:r>
-      <w:proofErr w:type="spellStart"/>
       <w:r>
         <w:t>AnimaLand</w:t>
       </w:r>
-      <w:proofErr w:type="spellEnd"/>
       <w:r>
         <w:rPr>
           <w:lang w:val="el-GR"/>
@@ -15728,30 +15409,14 @@
         </w:rPr>
         <w:t xml:space="preserve"> προκειμένου να κατανοήσουμε το βαθμό που πρέπει να εμβαθύνουμε στην πληροφορία καθώς και στην λειτουργικότητα. Στο </w:t>
       </w:r>
-      <w:proofErr w:type="spellStart"/>
       <w:r>
         <w:t>AnimaLand</w:t>
       </w:r>
-      <w:proofErr w:type="spellEnd"/>
-      <w:r>
-        <w:rPr>
-          <w:lang w:val="el-GR"/>
-        </w:rPr>
-        <w:t xml:space="preserve"> δόθηκε περισσότερη έμφαση στην ποιότητα και την ποσότητα της πληροφορίας ώστε να ευαισθητοποιηθεί ο χρήστης και να δράσει άμεσα. Προσπαθήσαμε να πετύχουμε και </w:t>
-      </w:r>
-      <w:proofErr w:type="spellStart"/>
-      <w:r>
-        <w:rPr>
-          <w:lang w:val="el-GR"/>
-        </w:rPr>
-        <w:t>διαδραστικότητα</w:t>
-      </w:r>
-      <w:proofErr w:type="spellEnd"/>
-      <w:r>
-        <w:rPr>
-          <w:lang w:val="el-GR"/>
-        </w:rPr>
-        <w:t xml:space="preserve"> του χρήστη με την ιστοσελίδα μέσω την σύνδεσης του και της υπογραφής του σε </w:t>
+      <w:r>
+        <w:rPr>
+          <w:lang w:val="el-GR"/>
+        </w:rPr>
+        <w:t xml:space="preserve"> δόθηκε περισσότερη έμφαση στην ποιότητα και την ποσότητα της πληροφορίας ώστε να ευαισθητοποιηθεί ο χρήστης και να δράσει άμεσα. Προσπαθήσαμε να πετύχουμε και διαδραστικότητα του χρήστη με την ιστοσελίδα μέσω την σύνδεσης του και της υπογραφής του σε </w:t>
       </w:r>
       <w:r>
         <w:t>petition</w:t>
@@ -16002,14 +15667,12 @@
         <w:t xml:space="preserve">και το </w:t>
       </w:r>
       <w:hyperlink r:id="rId25" w:history="1">
-        <w:proofErr w:type="spellStart"/>
         <w:r>
           <w:rPr>
             <w:rStyle w:val="Hyperlink"/>
           </w:rPr>
           <w:t>Pixabay</w:t>
         </w:r>
-        <w:proofErr w:type="spellEnd"/>
       </w:hyperlink>
       <w:r>
         <w:rPr>
@@ -16085,11 +15748,9 @@
         </w:rPr>
         <w:t xml:space="preserve">Ένα κενό ασφαλείας που μπορεί να εντοπιστεί εύκολα στο </w:t>
       </w:r>
-      <w:proofErr w:type="spellStart"/>
       <w:r>
         <w:t>AnimaLand</w:t>
       </w:r>
-      <w:proofErr w:type="spellEnd"/>
       <w:r>
         <w:rPr>
           <w:lang w:val="el-GR"/>
@@ -16713,7 +16374,7 @@
         <v:path o:extrusionok="f" gradientshapeok="t" o:connecttype="rect"/>
         <o:lock v:ext="edit" aspectratio="t"/>
       </v:shapetype>
-      <v:shape id="_x0000_i1052" type="#_x0000_t75" style="width:11.25pt;height:11.25pt" o:bullet="t">
+      <v:shape id="_x0000_i1041" type="#_x0000_t75" style="width:11.25pt;height:11.25pt" o:bullet="t">
         <v:imagedata r:id="rId1" o:title="mso8E34"/>
       </v:shape>
     </w:pict>
@@ -19102,6 +18763,7 @@
   <w:style w:type="character" w:default="1" w:styleId="DefaultParagraphFont">
     <w:name w:val="Default Paragraph Font"/>
     <w:uiPriority w:val="1"/>
+    <w:semiHidden/>
     <w:unhideWhenUsed/>
   </w:style>
   <w:style w:type="table" w:default="1" w:styleId="TableNormal">

</xml_diff>

<commit_message>
Added Tasks.pdf back in
</commit_message>
<xml_diff>
--- a/Report/AnimaLand Report.docx
+++ b/Report/AnimaLand Report.docx
@@ -4176,6 +4176,7 @@
                                   </w:sdtPr>
                                   <w:sdtEndPr/>
                                   <w:sdtContent>
+                                    <w:proofErr w:type="spellStart"/>
                                     <w:r>
                                       <w:rPr>
                                         <w:rFonts w:asciiTheme="majorHAnsi" w:eastAsiaTheme="majorEastAsia" w:hAnsiTheme="majorHAnsi" w:cstheme="majorBidi"/>
@@ -4199,6 +4200,7 @@
                                       </w:rPr>
                                       <w:t>AnimaLand</w:t>
                                     </w:r>
+                                    <w:proofErr w:type="spellEnd"/>
                                   </w:sdtContent>
                                 </w:sdt>
                               </w:p>
@@ -4349,6 +4351,7 @@
                             </w:sdtPr>
                             <w:sdtEndPr/>
                             <w:sdtContent>
+                              <w:proofErr w:type="spellStart"/>
                               <w:r>
                                 <w:rPr>
                                   <w:rFonts w:asciiTheme="majorHAnsi" w:eastAsiaTheme="majorEastAsia" w:hAnsiTheme="majorHAnsi" w:cstheme="majorBidi"/>
@@ -4372,6 +4375,7 @@
                                 </w:rPr>
                                 <w:t>AnimaLand</w:t>
                               </w:r>
+                              <w:proofErr w:type="spellEnd"/>
                             </w:sdtContent>
                           </w:sdt>
                         </w:p>
@@ -4512,7 +4516,7 @@
           <w:r>
             <w:fldChar w:fldCharType="separate"/>
           </w:r>
-          <w:hyperlink w:anchor="_Toc74583598" w:history="1">
+          <w:hyperlink w:anchor="_Toc74646349" w:history="1">
             <w:r>
               <w:rPr>
                 <w:rStyle w:val="Hyperlink"/>
@@ -4540,7 +4544,7 @@
                 <w:noProof/>
                 <w:webHidden/>
               </w:rPr>
-              <w:instrText xml:space="preserve"> PAGEREF _Toc74583598 \h </w:instrText>
+              <w:instrText xml:space="preserve"> PAGEREF _Toc74646349 \h </w:instrText>
             </w:r>
             <w:r>
               <w:rPr>
@@ -4581,7 +4585,7 @@
               <w:noProof/>
             </w:rPr>
           </w:pPr>
-          <w:hyperlink w:anchor="_Toc74583599" w:history="1">
+          <w:hyperlink w:anchor="_Toc74646350" w:history="1">
             <w:r>
               <w:rPr>
                 <w:rStyle w:val="Hyperlink"/>
@@ -4609,7 +4613,7 @@
                 <w:noProof/>
                 <w:webHidden/>
               </w:rPr>
-              <w:instrText xml:space="preserve"> PAGEREF _Toc74583599 \h </w:instrText>
+              <w:instrText xml:space="preserve"> PAGEREF _Toc74646350 \h </w:instrText>
             </w:r>
             <w:r>
               <w:rPr>
@@ -4650,7 +4654,7 @@
               <w:noProof/>
             </w:rPr>
           </w:pPr>
-          <w:hyperlink w:anchor="_Toc74583600" w:history="1">
+          <w:hyperlink w:anchor="_Toc74646351" w:history="1">
             <w:r>
               <w:rPr>
                 <w:rStyle w:val="Hyperlink"/>
@@ -4678,7 +4682,7 @@
                 <w:noProof/>
                 <w:webHidden/>
               </w:rPr>
-              <w:instrText xml:space="preserve"> PAGEREF _Toc74583600 \h </w:instrText>
+              <w:instrText xml:space="preserve"> PAGEREF _Toc74646351 \h </w:instrText>
             </w:r>
             <w:r>
               <w:rPr>
@@ -4719,7 +4723,7 @@
               <w:noProof/>
             </w:rPr>
           </w:pPr>
-          <w:hyperlink w:anchor="_Toc74583601" w:history="1">
+          <w:hyperlink w:anchor="_Toc74646352" w:history="1">
             <w:r>
               <w:rPr>
                 <w:rStyle w:val="Hyperlink"/>
@@ -4747,7 +4751,7 @@
                 <w:noProof/>
                 <w:webHidden/>
               </w:rPr>
-              <w:instrText xml:space="preserve"> PAGEREF _Toc74583601 \h </w:instrText>
+              <w:instrText xml:space="preserve"> PAGEREF _Toc74646352 \h </w:instrText>
             </w:r>
             <w:r>
               <w:rPr>
@@ -4788,7 +4792,7 @@
               <w:noProof/>
             </w:rPr>
           </w:pPr>
-          <w:hyperlink w:anchor="_Toc74583602" w:history="1">
+          <w:hyperlink w:anchor="_Toc74646353" w:history="1">
             <w:r>
               <w:rPr>
                 <w:rStyle w:val="Hyperlink"/>
@@ -4816,7 +4820,7 @@
                 <w:noProof/>
                 <w:webHidden/>
               </w:rPr>
-              <w:instrText xml:space="preserve"> PAGEREF _Toc74583602 \h </w:instrText>
+              <w:instrText xml:space="preserve"> PAGEREF _Toc74646353 \h </w:instrText>
             </w:r>
             <w:r>
               <w:rPr>
@@ -4857,7 +4861,7 @@
               <w:noProof/>
             </w:rPr>
           </w:pPr>
-          <w:hyperlink w:anchor="_Toc74583603" w:history="1">
+          <w:hyperlink w:anchor="_Toc74646354" w:history="1">
             <w:r>
               <w:rPr>
                 <w:rStyle w:val="Hyperlink"/>
@@ -4885,7 +4889,7 @@
                 <w:noProof/>
                 <w:webHidden/>
               </w:rPr>
-              <w:instrText xml:space="preserve"> PAGEREF _Toc74583603 \h </w:instrText>
+              <w:instrText xml:space="preserve"> PAGEREF _Toc74646354 \h </w:instrText>
             </w:r>
             <w:r>
               <w:rPr>
@@ -4926,7 +4930,7 @@
               <w:noProof/>
             </w:rPr>
           </w:pPr>
-          <w:hyperlink w:anchor="_Toc74583604" w:history="1">
+          <w:hyperlink w:anchor="_Toc74646355" w:history="1">
             <w:r>
               <w:rPr>
                 <w:rStyle w:val="Hyperlink"/>
@@ -4954,7 +4958,7 @@
                 <w:noProof/>
                 <w:webHidden/>
               </w:rPr>
-              <w:instrText xml:space="preserve"> PAGEREF _Toc74583604 \h </w:instrText>
+              <w:instrText xml:space="preserve"> PAGEREF _Toc74646355 \h </w:instrText>
             </w:r>
             <w:r>
               <w:rPr>
@@ -4995,7 +4999,7 @@
               <w:noProof/>
             </w:rPr>
           </w:pPr>
-          <w:hyperlink w:anchor="_Toc74583605" w:history="1">
+          <w:hyperlink w:anchor="_Toc74646356" w:history="1">
             <w:r>
               <w:rPr>
                 <w:rStyle w:val="Hyperlink"/>
@@ -5023,7 +5027,7 @@
                 <w:noProof/>
                 <w:webHidden/>
               </w:rPr>
-              <w:instrText xml:space="preserve"> PAGEREF _Toc74583605 \h </w:instrText>
+              <w:instrText xml:space="preserve"> PAGEREF _Toc74646356 \h </w:instrText>
             </w:r>
             <w:r>
               <w:rPr>
@@ -5064,14 +5068,30 @@
               <w:noProof/>
             </w:rPr>
           </w:pPr>
-          <w:hyperlink w:anchor="_Toc74583606" w:history="1">
+          <w:hyperlink w:anchor="_Toc74646357" w:history="1">
             <w:r>
               <w:rPr>
                 <w:rStyle w:val="Hyperlink"/>
                 <w:noProof/>
                 <w:lang w:val="el-GR"/>
               </w:rPr>
-              <w:t>Γενικές Σημειώσεις Μεθοδολογίας</w:t>
+              <w:t>Γενικές Σημειώσεις Μεθοδολ</w:t>
+            </w:r>
+            <w:r>
+              <w:rPr>
+                <w:rStyle w:val="Hyperlink"/>
+                <w:noProof/>
+                <w:lang w:val="el-GR"/>
+              </w:rPr>
+              <w:t>ο</w:t>
+            </w:r>
+            <w:r>
+              <w:rPr>
+                <w:rStyle w:val="Hyperlink"/>
+                <w:noProof/>
+                <w:lang w:val="el-GR"/>
+              </w:rPr>
+              <w:t>γίας</w:t>
             </w:r>
             <w:r>
               <w:rPr>
@@ -5092,7 +5112,7 @@
                 <w:noProof/>
                 <w:webHidden/>
               </w:rPr>
-              <w:instrText xml:space="preserve"> PAGEREF _Toc74583606 \h </w:instrText>
+              <w:instrText xml:space="preserve"> PAGEREF _Toc74646357 \h </w:instrText>
             </w:r>
             <w:r>
               <w:rPr>
@@ -5133,7 +5153,7 @@
               <w:noProof/>
             </w:rPr>
           </w:pPr>
-          <w:hyperlink w:anchor="_Toc74583607" w:history="1">
+          <w:hyperlink w:anchor="_Toc74646358" w:history="1">
             <w:r>
               <w:rPr>
                 <w:rStyle w:val="Hyperlink"/>
@@ -5161,7 +5181,7 @@
                 <w:noProof/>
                 <w:webHidden/>
               </w:rPr>
-              <w:instrText xml:space="preserve"> PAGEREF _Toc74583607 \h </w:instrText>
+              <w:instrText xml:space="preserve"> PAGEREF _Toc74646358 \h </w:instrText>
             </w:r>
             <w:r>
               <w:rPr>
@@ -5202,7 +5222,7 @@
               <w:noProof/>
             </w:rPr>
           </w:pPr>
-          <w:hyperlink w:anchor="_Toc74583608" w:history="1">
+          <w:hyperlink w:anchor="_Toc74646359" w:history="1">
             <w:r>
               <w:rPr>
                 <w:rStyle w:val="Hyperlink"/>
@@ -5230,7 +5250,7 @@
                 <w:noProof/>
                 <w:webHidden/>
               </w:rPr>
-              <w:instrText xml:space="preserve"> PAGEREF _Toc74583608 \h </w:instrText>
+              <w:instrText xml:space="preserve"> PAGEREF _Toc74646359 \h </w:instrText>
             </w:r>
             <w:r>
               <w:rPr>
@@ -5271,7 +5291,7 @@
               <w:noProof/>
             </w:rPr>
           </w:pPr>
-          <w:hyperlink w:anchor="_Toc74583609" w:history="1">
+          <w:hyperlink w:anchor="_Toc74646360" w:history="1">
             <w:r>
               <w:rPr>
                 <w:rStyle w:val="Hyperlink"/>
@@ -5298,7 +5318,7 @@
                 <w:noProof/>
                 <w:webHidden/>
               </w:rPr>
-              <w:instrText xml:space="preserve"> PAGEREF _Toc74583609 \h </w:instrText>
+              <w:instrText xml:space="preserve"> PAGEREF _Toc74646360 \h </w:instrText>
             </w:r>
             <w:r>
               <w:rPr>
@@ -5339,7 +5359,7 @@
               <w:noProof/>
             </w:rPr>
           </w:pPr>
-          <w:hyperlink w:anchor="_Toc74583610" w:history="1">
+          <w:hyperlink w:anchor="_Toc74646361" w:history="1">
             <w:r>
               <w:rPr>
                 <w:rStyle w:val="Hyperlink"/>
@@ -5366,7 +5386,7 @@
                 <w:noProof/>
                 <w:webHidden/>
               </w:rPr>
-              <w:instrText xml:space="preserve"> PAGEREF _Toc74583610 \h </w:instrText>
+              <w:instrText xml:space="preserve"> PAGEREF _Toc74646361 \h </w:instrText>
             </w:r>
             <w:r>
               <w:rPr>
@@ -5407,7 +5427,7 @@
               <w:noProof/>
             </w:rPr>
           </w:pPr>
-          <w:hyperlink w:anchor="_Toc74583611" w:history="1">
+          <w:hyperlink w:anchor="_Toc74646362" w:history="1">
             <w:r>
               <w:rPr>
                 <w:rStyle w:val="Hyperlink"/>
@@ -5434,7 +5454,7 @@
                 <w:noProof/>
                 <w:webHidden/>
               </w:rPr>
-              <w:instrText xml:space="preserve"> PAGEREF _Toc74583611 \h </w:instrText>
+              <w:instrText xml:space="preserve"> PAGEREF _Toc74646362 \h </w:instrText>
             </w:r>
             <w:r>
               <w:rPr>
@@ -5475,7 +5495,7 @@
               <w:noProof/>
             </w:rPr>
           </w:pPr>
-          <w:hyperlink w:anchor="_Toc74583612" w:history="1">
+          <w:hyperlink w:anchor="_Toc74646363" w:history="1">
             <w:r>
               <w:rPr>
                 <w:rStyle w:val="Hyperlink"/>
@@ -5503,7 +5523,7 @@
                 <w:noProof/>
                 <w:webHidden/>
               </w:rPr>
-              <w:instrText xml:space="preserve"> PAGEREF _Toc74583612 \h </w:instrText>
+              <w:instrText xml:space="preserve"> PAGEREF _Toc74646363 \h </w:instrText>
             </w:r>
             <w:r>
               <w:rPr>
@@ -5544,7 +5564,7 @@
               <w:noProof/>
             </w:rPr>
           </w:pPr>
-          <w:hyperlink w:anchor="_Toc74583613" w:history="1">
+          <w:hyperlink w:anchor="_Toc74646364" w:history="1">
             <w:r>
               <w:rPr>
                 <w:rStyle w:val="Hyperlink"/>
@@ -5571,7 +5591,7 @@
                 <w:noProof/>
                 <w:webHidden/>
               </w:rPr>
-              <w:instrText xml:space="preserve"> PAGEREF _Toc74583613 \h </w:instrText>
+              <w:instrText xml:space="preserve"> PAGEREF _Toc74646364 \h </w:instrText>
             </w:r>
             <w:r>
               <w:rPr>
@@ -5612,7 +5632,7 @@
               <w:noProof/>
             </w:rPr>
           </w:pPr>
-          <w:hyperlink w:anchor="_Toc74583614" w:history="1">
+          <w:hyperlink w:anchor="_Toc74646365" w:history="1">
             <w:r>
               <w:rPr>
                 <w:rStyle w:val="Hyperlink"/>
@@ -5639,7 +5659,7 @@
                 <w:noProof/>
                 <w:webHidden/>
               </w:rPr>
-              <w:instrText xml:space="preserve"> PAGEREF _Toc74583614 \h </w:instrText>
+              <w:instrText xml:space="preserve"> PAGEREF _Toc74646365 \h </w:instrText>
             </w:r>
             <w:r>
               <w:rPr>
@@ -5680,7 +5700,7 @@
               <w:noProof/>
             </w:rPr>
           </w:pPr>
-          <w:hyperlink w:anchor="_Toc74583615" w:history="1">
+          <w:hyperlink w:anchor="_Toc74646366" w:history="1">
             <w:r>
               <w:rPr>
                 <w:rStyle w:val="Hyperlink"/>
@@ -5707,7 +5727,7 @@
                 <w:noProof/>
                 <w:webHidden/>
               </w:rPr>
-              <w:instrText xml:space="preserve"> PAGEREF _Toc74583615 \h </w:instrText>
+              <w:instrText xml:space="preserve"> PAGEREF _Toc74646366 \h </w:instrText>
             </w:r>
             <w:r>
               <w:rPr>
@@ -5748,7 +5768,7 @@
               <w:noProof/>
             </w:rPr>
           </w:pPr>
-          <w:hyperlink w:anchor="_Toc74583616" w:history="1">
+          <w:hyperlink w:anchor="_Toc74646367" w:history="1">
             <w:r>
               <w:rPr>
                 <w:rStyle w:val="Hyperlink"/>
@@ -5790,7 +5810,7 @@
                 <w:noProof/>
                 <w:webHidden/>
               </w:rPr>
-              <w:instrText xml:space="preserve"> PAGEREF _Toc74583616 \h </w:instrText>
+              <w:instrText xml:space="preserve"> PAGEREF _Toc74646367 \h </w:instrText>
             </w:r>
             <w:r>
               <w:rPr>
@@ -5831,7 +5851,7 @@
               <w:noProof/>
             </w:rPr>
           </w:pPr>
-          <w:hyperlink w:anchor="_Toc74583617" w:history="1">
+          <w:hyperlink w:anchor="_Toc74646368" w:history="1">
             <w:r>
               <w:rPr>
                 <w:rStyle w:val="Hyperlink"/>
@@ -5903,7 +5923,7 @@
                 <w:noProof/>
                 <w:webHidden/>
               </w:rPr>
-              <w:instrText xml:space="preserve"> PAGEREF _Toc74583617 \h </w:instrText>
+              <w:instrText xml:space="preserve"> PAGEREF _Toc74646368 \h </w:instrText>
             </w:r>
             <w:r>
               <w:rPr>
@@ -5944,7 +5964,7 @@
               <w:noProof/>
             </w:rPr>
           </w:pPr>
-          <w:hyperlink w:anchor="_Toc74583618" w:history="1">
+          <w:hyperlink w:anchor="_Toc74646369" w:history="1">
             <w:r>
               <w:rPr>
                 <w:rStyle w:val="Hyperlink"/>
@@ -6001,7 +6021,7 @@
                 <w:noProof/>
                 <w:webHidden/>
               </w:rPr>
-              <w:instrText xml:space="preserve"> PAGEREF _Toc74583618 \h </w:instrText>
+              <w:instrText xml:space="preserve"> PAGEREF _Toc74646369 \h </w:instrText>
             </w:r>
             <w:r>
               <w:rPr>
@@ -6042,7 +6062,7 @@
               <w:noProof/>
             </w:rPr>
           </w:pPr>
-          <w:hyperlink w:anchor="_Toc74583619" w:history="1">
+          <w:hyperlink w:anchor="_Toc74646370" w:history="1">
             <w:r>
               <w:rPr>
                 <w:rStyle w:val="Hyperlink"/>
@@ -6069,7 +6089,7 @@
                 <w:noProof/>
                 <w:webHidden/>
               </w:rPr>
-              <w:instrText xml:space="preserve"> PAGEREF _Toc74583619 \h </w:instrText>
+              <w:instrText xml:space="preserve"> PAGEREF _Toc74646370 \h </w:instrText>
             </w:r>
             <w:r>
               <w:rPr>
@@ -6110,7 +6130,7 @@
               <w:noProof/>
             </w:rPr>
           </w:pPr>
-          <w:hyperlink w:anchor="_Toc74583620" w:history="1">
+          <w:hyperlink w:anchor="_Toc74646371" w:history="1">
             <w:r>
               <w:rPr>
                 <w:rStyle w:val="Hyperlink"/>
@@ -6138,7 +6158,7 @@
                 <w:noProof/>
                 <w:webHidden/>
               </w:rPr>
-              <w:instrText xml:space="preserve"> PAGEREF _Toc74583620 \h </w:instrText>
+              <w:instrText xml:space="preserve"> PAGEREF _Toc74646371 \h </w:instrText>
             </w:r>
             <w:r>
               <w:rPr>
@@ -6179,7 +6199,7 @@
               <w:noProof/>
             </w:rPr>
           </w:pPr>
-          <w:hyperlink w:anchor="_Toc74583621" w:history="1">
+          <w:hyperlink w:anchor="_Toc74646372" w:history="1">
             <w:r>
               <w:rPr>
                 <w:rStyle w:val="Hyperlink"/>
@@ -6221,7 +6241,7 @@
                 <w:noProof/>
                 <w:webHidden/>
               </w:rPr>
-              <w:instrText xml:space="preserve"> PAGEREF _Toc74583621 \h </w:instrText>
+              <w:instrText xml:space="preserve"> PAGEREF _Toc74646372 \h </w:instrText>
             </w:r>
             <w:r>
               <w:rPr>
@@ -6262,7 +6282,7 @@
               <w:noProof/>
             </w:rPr>
           </w:pPr>
-          <w:hyperlink w:anchor="_Toc74583622" w:history="1">
+          <w:hyperlink w:anchor="_Toc74646373" w:history="1">
             <w:r>
               <w:rPr>
                 <w:rStyle w:val="Hyperlink"/>
@@ -6334,7 +6354,7 @@
                 <w:noProof/>
                 <w:webHidden/>
               </w:rPr>
-              <w:instrText xml:space="preserve"> PAGEREF _Toc74583622 \h </w:instrText>
+              <w:instrText xml:space="preserve"> PAGEREF _Toc74646373 \h </w:instrText>
             </w:r>
             <w:r>
               <w:rPr>
@@ -6375,7 +6395,7 @@
               <w:noProof/>
             </w:rPr>
           </w:pPr>
-          <w:hyperlink w:anchor="_Toc74583623" w:history="1">
+          <w:hyperlink w:anchor="_Toc74646374" w:history="1">
             <w:r>
               <w:rPr>
                 <w:rStyle w:val="Hyperlink"/>
@@ -6417,7 +6437,7 @@
                 <w:noProof/>
                 <w:webHidden/>
               </w:rPr>
-              <w:instrText xml:space="preserve"> PAGEREF _Toc74583623 \h </w:instrText>
+              <w:instrText xml:space="preserve"> PAGEREF _Toc74646374 \h </w:instrText>
             </w:r>
             <w:r>
               <w:rPr>
@@ -6458,7 +6478,7 @@
               <w:noProof/>
             </w:rPr>
           </w:pPr>
-          <w:hyperlink w:anchor="_Toc74583624" w:history="1">
+          <w:hyperlink w:anchor="_Toc74646375" w:history="1">
             <w:r>
               <w:rPr>
                 <w:rStyle w:val="Hyperlink"/>
@@ -6500,7 +6520,7 @@
                 <w:noProof/>
                 <w:webHidden/>
               </w:rPr>
-              <w:instrText xml:space="preserve"> PAGEREF _Toc74583624 \h </w:instrText>
+              <w:instrText xml:space="preserve"> PAGEREF _Toc74646375 \h </w:instrText>
             </w:r>
             <w:r>
               <w:rPr>
@@ -6541,7 +6561,7 @@
               <w:noProof/>
             </w:rPr>
           </w:pPr>
-          <w:hyperlink w:anchor="_Toc74583625" w:history="1">
+          <w:hyperlink w:anchor="_Toc74646376" w:history="1">
             <w:r>
               <w:rPr>
                 <w:rStyle w:val="Hyperlink"/>
@@ -6583,7 +6603,7 @@
                 <w:noProof/>
                 <w:webHidden/>
               </w:rPr>
-              <w:instrText xml:space="preserve"> PAGEREF _Toc74583625 \h </w:instrText>
+              <w:instrText xml:space="preserve"> PAGEREF _Toc74646376 \h </w:instrText>
             </w:r>
             <w:r>
               <w:rPr>
@@ -6624,7 +6644,7 @@
               <w:noProof/>
             </w:rPr>
           </w:pPr>
-          <w:hyperlink w:anchor="_Toc74583626" w:history="1">
+          <w:hyperlink w:anchor="_Toc74646377" w:history="1">
             <w:r>
               <w:rPr>
                 <w:rStyle w:val="Hyperlink"/>
@@ -6666,7 +6686,7 @@
                 <w:noProof/>
                 <w:webHidden/>
               </w:rPr>
-              <w:instrText xml:space="preserve"> PAGEREF _Toc74583626 \h </w:instrText>
+              <w:instrText xml:space="preserve"> PAGEREF _Toc74646377 \h </w:instrText>
             </w:r>
             <w:r>
               <w:rPr>
@@ -6707,7 +6727,7 @@
               <w:noProof/>
             </w:rPr>
           </w:pPr>
-          <w:hyperlink w:anchor="_Toc74583627" w:history="1">
+          <w:hyperlink w:anchor="_Toc74646378" w:history="1">
             <w:r>
               <w:rPr>
                 <w:rStyle w:val="Hyperlink"/>
@@ -6735,7 +6755,7 @@
                 <w:noProof/>
                 <w:webHidden/>
               </w:rPr>
-              <w:instrText xml:space="preserve"> PAGEREF _Toc74583627 \h </w:instrText>
+              <w:instrText xml:space="preserve"> PAGEREF _Toc74646378 \h </w:instrText>
             </w:r>
             <w:r>
               <w:rPr>
@@ -6776,7 +6796,7 @@
               <w:noProof/>
             </w:rPr>
           </w:pPr>
-          <w:hyperlink w:anchor="_Toc74583628" w:history="1">
+          <w:hyperlink w:anchor="_Toc74646379" w:history="1">
             <w:r>
               <w:rPr>
                 <w:rStyle w:val="Hyperlink"/>
@@ -6818,7 +6838,7 @@
                 <w:noProof/>
                 <w:webHidden/>
               </w:rPr>
-              <w:instrText xml:space="preserve"> PAGEREF _Toc74583628 \h </w:instrText>
+              <w:instrText xml:space="preserve"> PAGEREF _Toc74646379 \h </w:instrText>
             </w:r>
             <w:r>
               <w:rPr>
@@ -6859,7 +6879,7 @@
               <w:noProof/>
             </w:rPr>
           </w:pPr>
-          <w:hyperlink w:anchor="_Toc74583629" w:history="1">
+          <w:hyperlink w:anchor="_Toc74646380" w:history="1">
             <w:r>
               <w:rPr>
                 <w:rStyle w:val="Hyperlink"/>
@@ -6887,7 +6907,7 @@
                 <w:noProof/>
                 <w:webHidden/>
               </w:rPr>
-              <w:instrText xml:space="preserve"> PAGEREF _Toc74583629 \h </w:instrText>
+              <w:instrText xml:space="preserve"> PAGEREF _Toc74646380 \h </w:instrText>
             </w:r>
             <w:r>
               <w:rPr>
@@ -6928,7 +6948,7 @@
               <w:noProof/>
             </w:rPr>
           </w:pPr>
-          <w:hyperlink w:anchor="_Toc74583630" w:history="1">
+          <w:hyperlink w:anchor="_Toc74646381" w:history="1">
             <w:r>
               <w:rPr>
                 <w:rStyle w:val="Hyperlink"/>
@@ -6956,7 +6976,7 @@
                 <w:noProof/>
                 <w:webHidden/>
               </w:rPr>
-              <w:instrText xml:space="preserve"> PAGEREF _Toc74583630 \h </w:instrText>
+              <w:instrText xml:space="preserve"> PAGEREF _Toc74646381 \h </w:instrText>
             </w:r>
             <w:r>
               <w:rPr>
@@ -6997,7 +7017,7 @@
               <w:noProof/>
             </w:rPr>
           </w:pPr>
-          <w:hyperlink w:anchor="_Toc74583631" w:history="1">
+          <w:hyperlink w:anchor="_Toc74646382" w:history="1">
             <w:r>
               <w:rPr>
                 <w:rStyle w:val="Hyperlink"/>
@@ -7025,7 +7045,7 @@
                 <w:noProof/>
                 <w:webHidden/>
               </w:rPr>
-              <w:instrText xml:space="preserve"> PAGEREF _Toc74583631 \h </w:instrText>
+              <w:instrText xml:space="preserve"> PAGEREF _Toc74646382 \h </w:instrText>
             </w:r>
             <w:r>
               <w:rPr>
@@ -7066,7 +7086,7 @@
               <w:noProof/>
             </w:rPr>
           </w:pPr>
-          <w:hyperlink w:anchor="_Toc74583632" w:history="1">
+          <w:hyperlink w:anchor="_Toc74646383" w:history="1">
             <w:r>
               <w:rPr>
                 <w:rStyle w:val="Hyperlink"/>
@@ -7094,7 +7114,7 @@
                 <w:noProof/>
                 <w:webHidden/>
               </w:rPr>
-              <w:instrText xml:space="preserve"> PAGEREF _Toc74583632 \h </w:instrText>
+              <w:instrText xml:space="preserve"> PAGEREF _Toc74646383 \h </w:instrText>
             </w:r>
             <w:r>
               <w:rPr>
@@ -7135,7 +7155,7 @@
               <w:noProof/>
             </w:rPr>
           </w:pPr>
-          <w:hyperlink w:anchor="_Toc74583633" w:history="1">
+          <w:hyperlink w:anchor="_Toc74646384" w:history="1">
             <w:r>
               <w:rPr>
                 <w:rStyle w:val="Hyperlink"/>
@@ -7163,7 +7183,7 @@
                 <w:noProof/>
                 <w:webHidden/>
               </w:rPr>
-              <w:instrText xml:space="preserve"> PAGEREF _Toc74583633 \h </w:instrText>
+              <w:instrText xml:space="preserve"> PAGEREF _Toc74646384 \h </w:instrText>
             </w:r>
             <w:r>
               <w:rPr>
@@ -7204,7 +7224,7 @@
               <w:noProof/>
             </w:rPr>
           </w:pPr>
-          <w:hyperlink w:anchor="_Toc74583634" w:history="1">
+          <w:hyperlink w:anchor="_Toc74646385" w:history="1">
             <w:r>
               <w:rPr>
                 <w:rStyle w:val="Hyperlink"/>
@@ -7232,7 +7252,7 @@
                 <w:noProof/>
                 <w:webHidden/>
               </w:rPr>
-              <w:instrText xml:space="preserve"> PAGEREF _Toc74583634 \h </w:instrText>
+              <w:instrText xml:space="preserve"> PAGEREF _Toc74646385 \h </w:instrText>
             </w:r>
             <w:r>
               <w:rPr>
@@ -7273,7 +7293,7 @@
               <w:noProof/>
             </w:rPr>
           </w:pPr>
-          <w:hyperlink w:anchor="_Toc74583635" w:history="1">
+          <w:hyperlink w:anchor="_Toc74646386" w:history="1">
             <w:r>
               <w:rPr>
                 <w:rStyle w:val="Hyperlink"/>
@@ -7323,7 +7343,7 @@
                 <w:noProof/>
                 <w:webHidden/>
               </w:rPr>
-              <w:instrText xml:space="preserve"> PAGEREF _Toc74583635 \h </w:instrText>
+              <w:instrText xml:space="preserve"> PAGEREF _Toc74646386 \h </w:instrText>
             </w:r>
             <w:r>
               <w:rPr>
@@ -7364,7 +7384,7 @@
               <w:noProof/>
             </w:rPr>
           </w:pPr>
-          <w:hyperlink w:anchor="_Toc74583636" w:history="1">
+          <w:hyperlink w:anchor="_Toc74646387" w:history="1">
             <w:r>
               <w:rPr>
                 <w:rStyle w:val="Hyperlink"/>
@@ -7392,7 +7412,7 @@
                 <w:noProof/>
                 <w:webHidden/>
               </w:rPr>
-              <w:instrText xml:space="preserve"> PAGEREF _Toc74583636 \h </w:instrText>
+              <w:instrText xml:space="preserve"> PAGEREF _Toc74646387 \h </w:instrText>
             </w:r>
             <w:r>
               <w:rPr>
@@ -7433,7 +7453,7 @@
               <w:noProof/>
             </w:rPr>
           </w:pPr>
-          <w:hyperlink w:anchor="_Toc74583637" w:history="1">
+          <w:hyperlink w:anchor="_Toc74646388" w:history="1">
             <w:r>
               <w:rPr>
                 <w:rStyle w:val="Hyperlink"/>
@@ -7461,7 +7481,7 @@
                 <w:noProof/>
                 <w:webHidden/>
               </w:rPr>
-              <w:instrText xml:space="preserve"> PAGEREF _Toc74583637 \h </w:instrText>
+              <w:instrText xml:space="preserve"> PAGEREF _Toc74646388 \h </w:instrText>
             </w:r>
             <w:r>
               <w:rPr>
@@ -7502,7 +7522,7 @@
               <w:noProof/>
             </w:rPr>
           </w:pPr>
-          <w:hyperlink w:anchor="_Toc74583638" w:history="1">
+          <w:hyperlink w:anchor="_Toc74646389" w:history="1">
             <w:r>
               <w:rPr>
                 <w:rStyle w:val="Hyperlink"/>
@@ -7530,7 +7550,7 @@
                 <w:noProof/>
                 <w:webHidden/>
               </w:rPr>
-              <w:instrText xml:space="preserve"> PAGEREF _Toc74583638 \h </w:instrText>
+              <w:instrText xml:space="preserve"> PAGEREF _Toc74646389 \h </w:instrText>
             </w:r>
             <w:r>
               <w:rPr>
@@ -7571,7 +7591,7 @@
               <w:noProof/>
             </w:rPr>
           </w:pPr>
-          <w:hyperlink w:anchor="_Toc74583639" w:history="1">
+          <w:hyperlink w:anchor="_Toc74646390" w:history="1">
             <w:r>
               <w:rPr>
                 <w:rStyle w:val="Hyperlink"/>
@@ -7606,7 +7626,7 @@
                 <w:noProof/>
                 <w:webHidden/>
               </w:rPr>
-              <w:instrText xml:space="preserve"> PAGEREF _Toc74583639 \h </w:instrText>
+              <w:instrText xml:space="preserve"> PAGEREF _Toc74646390 \h </w:instrText>
             </w:r>
             <w:r>
               <w:rPr>
@@ -7669,7 +7689,7 @@
           <w:lang w:val="el-GR"/>
         </w:rPr>
       </w:pPr>
-      <w:bookmarkStart w:id="0" w:name="_Toc74583598"/>
+      <w:bookmarkStart w:id="0" w:name="_Toc74646349"/>
       <w:r>
         <w:rPr>
           <w:lang w:val="el-GR"/>
@@ -7693,7 +7713,7 @@
           <w:lang w:val="el-GR"/>
         </w:rPr>
       </w:pPr>
-      <w:bookmarkStart w:id="1" w:name="_Toc74583599"/>
+      <w:bookmarkStart w:id="1" w:name="_Toc74646350"/>
       <w:r>
         <w:rPr>
           <w:lang w:val="el-GR"/>
@@ -7714,9 +7734,11 @@
         </w:rPr>
         <w:t xml:space="preserve">Το </w:t>
       </w:r>
+      <w:proofErr w:type="spellStart"/>
       <w:r>
         <w:t>AnimaLand</w:t>
       </w:r>
+      <w:proofErr w:type="spellEnd"/>
       <w:r>
         <w:rPr>
           <w:lang w:val="el-GR"/>
@@ -7774,7 +7796,7 @@
           <w:lang w:val="el-GR"/>
         </w:rPr>
       </w:pPr>
-      <w:bookmarkStart w:id="2" w:name="_Toc74583600"/>
+      <w:bookmarkStart w:id="2" w:name="_Toc74646351"/>
       <w:r>
         <w:rPr>
           <w:lang w:val="el-GR"/>
@@ -7840,9 +7862,11 @@
         </w:rPr>
         <w:t xml:space="preserve">κρίνεται αναγκαία η διαφήμιση των τρόπων αντιμετώπισης των εκάστοτε απειλών. Το </w:t>
       </w:r>
+      <w:proofErr w:type="spellStart"/>
       <w:r>
         <w:t>AnimaLand</w:t>
       </w:r>
+      <w:proofErr w:type="spellEnd"/>
       <w:r>
         <w:rPr>
           <w:lang w:val="el-GR"/>
@@ -7868,9 +7892,11 @@
         </w:rPr>
         <w:t xml:space="preserve">Ένας σημαντικός τρόπος αντιμετώπισης των βασικότερων προβλημάτων, έγκειται στην συλλογική κινητοποίηση των πολιτών, μέσω της φωνής τους. Το </w:t>
       </w:r>
+      <w:proofErr w:type="spellStart"/>
       <w:r>
         <w:t>AnimaLand</w:t>
       </w:r>
+      <w:proofErr w:type="spellEnd"/>
       <w:r>
         <w:rPr>
           <w:lang w:val="el-GR"/>
@@ -7937,7 +7963,7 @@
           <w:lang w:val="el-GR"/>
         </w:rPr>
       </w:pPr>
-      <w:bookmarkStart w:id="3" w:name="_Toc74583601"/>
+      <w:bookmarkStart w:id="3" w:name="_Toc74646352"/>
       <w:r>
         <w:rPr>
           <w:lang w:val="el-GR"/>
@@ -8083,7 +8109,7 @@
         </w:rPr>
       </w:pPr>
       <w:bookmarkStart w:id="4" w:name="_Τυπικές_Περιπτώσεις_Χρήσης"/>
-      <w:bookmarkStart w:id="5" w:name="_Toc74583602"/>
+      <w:bookmarkStart w:id="5" w:name="_Toc74646353"/>
       <w:bookmarkEnd w:id="4"/>
       <w:r>
         <w:rPr>
@@ -8121,7 +8147,7 @@
           <w:lang w:val="el-GR"/>
         </w:rPr>
       </w:pPr>
-      <w:bookmarkStart w:id="6" w:name="_Toc74583603"/>
+      <w:bookmarkStart w:id="6" w:name="_Toc74646354"/>
       <w:r>
         <w:rPr>
           <w:lang w:val="el-GR"/>
@@ -8232,7 +8258,7 @@
           <w:lang w:val="el-GR"/>
         </w:rPr>
       </w:pPr>
-      <w:bookmarkStart w:id="7" w:name="_Toc74583604"/>
+      <w:bookmarkStart w:id="7" w:name="_Toc74646355"/>
       <w:r>
         <w:rPr>
           <w:lang w:val="el-GR"/>
@@ -8268,9 +8294,11 @@
         </w:rPr>
         <w:t xml:space="preserve">χρήστης αναφέρεται στον χρήστη που έχει δημιουργήσει λογαριασμό </w:t>
       </w:r>
+      <w:proofErr w:type="spellStart"/>
       <w:r>
         <w:t>AnimaLand</w:t>
       </w:r>
+      <w:proofErr w:type="spellEnd"/>
       <w:r>
         <w:rPr>
           <w:lang w:val="el-GR"/>
@@ -8500,7 +8528,7 @@
           <w:lang w:val="el-GR"/>
         </w:rPr>
       </w:pPr>
-      <w:bookmarkStart w:id="8" w:name="_Toc74583605"/>
+      <w:bookmarkStart w:id="8" w:name="_Toc74646356"/>
       <w:r>
         <w:rPr>
           <w:lang w:val="el-GR"/>
@@ -8536,9 +8564,11 @@
         </w:rPr>
         <w:t xml:space="preserve">του </w:t>
       </w:r>
+      <w:proofErr w:type="spellStart"/>
       <w:r>
         <w:t>AnimaLand</w:t>
       </w:r>
+      <w:proofErr w:type="spellEnd"/>
       <w:r>
         <w:rPr>
           <w:lang w:val="el-GR"/>
@@ -8709,7 +8739,7 @@
         </w:rPr>
         <w:br w:type="page"/>
       </w:r>
-      <w:bookmarkStart w:id="9" w:name="_Toc74583606"/>
+      <w:bookmarkStart w:id="9" w:name="_Toc74646357"/>
       <w:r>
         <w:rPr>
           <w:lang w:val="el-GR"/>
@@ -8958,7 +8988,7 @@
           <w:lang w:val="el-GR"/>
         </w:rPr>
       </w:pPr>
-      <w:bookmarkStart w:id="10" w:name="_Toc74583607"/>
+      <w:bookmarkStart w:id="10" w:name="_Toc74646358"/>
       <w:r>
         <w:rPr>
           <w:lang w:val="el-GR"/>
@@ -8983,7 +9013,7 @@
         </w:rPr>
       </w:pPr>
       <w:bookmarkStart w:id="11" w:name="_Βασικές_Έννοιες_του"/>
-      <w:bookmarkStart w:id="12" w:name="_Toc74583608"/>
+      <w:bookmarkStart w:id="12" w:name="_Toc74646359"/>
       <w:bookmarkEnd w:id="11"/>
       <w:r>
         <w:rPr>
@@ -9003,7 +9033,21 @@
         <w:rPr>
           <w:lang w:val="el-GR"/>
         </w:rPr>
-        <w:t xml:space="preserve">Οι ακόλουθες οντότητες παίζουν καθοριστικό ρόλο στην λειτουργία της πλατφόρμας και μοντελοποιούνται ως </w:t>
+        <w:t xml:space="preserve">Οι ακόλουθες οντότητες παίζουν καθοριστικό ρόλο στην λειτουργία της πλατφόρμας και </w:t>
+      </w:r>
+      <w:proofErr w:type="spellStart"/>
+      <w:r>
+        <w:rPr>
+          <w:lang w:val="el-GR"/>
+        </w:rPr>
+        <w:t>μοντελοποιούνται</w:t>
+      </w:r>
+      <w:proofErr w:type="spellEnd"/>
+      <w:r>
+        <w:rPr>
+          <w:lang w:val="el-GR"/>
+        </w:rPr>
+        <w:t xml:space="preserve"> ως </w:t>
       </w:r>
       <w:r>
         <w:rPr>
@@ -9032,7 +9076,7 @@
           <w:lang w:val="el-GR"/>
         </w:rPr>
       </w:pPr>
-      <w:bookmarkStart w:id="13" w:name="_Toc74583609"/>
+      <w:bookmarkStart w:id="13" w:name="_Toc74646360"/>
       <w:r>
         <w:t>User</w:t>
       </w:r>
@@ -9152,9 +9196,11 @@
         </w:rPr>
         <w:t xml:space="preserve"> (</w:t>
       </w:r>
+      <w:proofErr w:type="spellStart"/>
       <w:r>
         <w:t>signedPetitions</w:t>
       </w:r>
+      <w:proofErr w:type="spellEnd"/>
       <w:r>
         <w:rPr>
           <w:lang w:val="el-GR"/>
@@ -9173,9 +9219,11 @@
         </w:rPr>
         <w:t xml:space="preserve"> (</w:t>
       </w:r>
+      <w:proofErr w:type="spellStart"/>
       <w:r>
         <w:t>isAdmin</w:t>
       </w:r>
+      <w:proofErr w:type="spellEnd"/>
       <w:r>
         <w:rPr>
           <w:lang w:val="el-GR"/>
@@ -9203,7 +9251,7 @@
           <w:lang w:val="el-GR"/>
         </w:rPr>
       </w:pPr>
-      <w:bookmarkStart w:id="14" w:name="_Toc74583610"/>
+      <w:bookmarkStart w:id="14" w:name="_Toc74646361"/>
       <w:r>
         <w:t>Petition</w:t>
       </w:r>
@@ -9323,12 +9371,14 @@
         </w:rPr>
         <w:t xml:space="preserve"> (</w:t>
       </w:r>
+      <w:proofErr w:type="spellStart"/>
       <w:r>
         <w:rPr>
           <w:rStyle w:val="CodeChar"/>
         </w:rPr>
         <w:t>imagePath</w:t>
       </w:r>
+      <w:proofErr w:type="spellEnd"/>
       <w:r>
         <w:rPr>
           <w:lang w:val="el-GR"/>
@@ -9413,12 +9463,14 @@
         </w:rPr>
         <w:t xml:space="preserve"> (</w:t>
       </w:r>
+      <w:proofErr w:type="spellStart"/>
       <w:r>
         <w:rPr>
           <w:rStyle w:val="CodeChar"/>
         </w:rPr>
         <w:t>signCount</w:t>
       </w:r>
+      <w:proofErr w:type="spellEnd"/>
       <w:r>
         <w:rPr>
           <w:lang w:val="el-GR"/>
@@ -9440,7 +9492,7 @@
           <w:lang w:val="el-GR"/>
         </w:rPr>
       </w:pPr>
-      <w:bookmarkStart w:id="15" w:name="_Toc74583611"/>
+      <w:bookmarkStart w:id="15" w:name="_Toc74646362"/>
       <w:r>
         <w:t>Sign</w:t>
       </w:r>
@@ -9462,8 +9514,16 @@
         <w:rPr>
           <w:lang w:val="el-GR"/>
         </w:rPr>
-        <w:t>, πληθικότητας</w:t>
-      </w:r>
+        <w:t xml:space="preserve">, </w:t>
+      </w:r>
+      <w:proofErr w:type="spellStart"/>
+      <w:r>
+        <w:rPr>
+          <w:lang w:val="el-GR"/>
+        </w:rPr>
+        <w:t>πληθικότητας</w:t>
+      </w:r>
+      <w:proofErr w:type="spellEnd"/>
       <w:r>
         <w:rPr>
           <w:lang w:val="el-GR"/>
@@ -9515,7 +9575,21 @@
         <w:rPr>
           <w:lang w:val="el-GR"/>
         </w:rPr>
-        <w:t xml:space="preserve">Στο σχήμα που ακολουθεί οπτικοποιείται κατάλληλα η σχέση που διέπει τους </w:t>
+        <w:t xml:space="preserve">Στο σχήμα που ακολουθεί </w:t>
+      </w:r>
+      <w:proofErr w:type="spellStart"/>
+      <w:r>
+        <w:rPr>
+          <w:lang w:val="el-GR"/>
+        </w:rPr>
+        <w:t>οπτικοποιείται</w:t>
+      </w:r>
+      <w:proofErr w:type="spellEnd"/>
+      <w:r>
+        <w:rPr>
+          <w:lang w:val="el-GR"/>
+        </w:rPr>
+        <w:t xml:space="preserve"> κατάλληλα η σχέση που διέπει τους </w:t>
       </w:r>
       <w:r>
         <w:t>Users</w:t>
@@ -9613,7 +9687,7 @@
           <w:lang w:val="el-GR"/>
         </w:rPr>
       </w:pPr>
-      <w:bookmarkStart w:id="16" w:name="_Toc74583612"/>
+      <w:bookmarkStart w:id="16" w:name="_Toc74646363"/>
       <w:r>
         <w:rPr>
           <w:lang w:val="el-GR"/>
@@ -9652,9 +9726,11 @@
         </w:rPr>
         <w:t xml:space="preserve"> </w:t>
       </w:r>
+      <w:proofErr w:type="spellStart"/>
       <w:r>
         <w:t>AnimaLand</w:t>
       </w:r>
+      <w:proofErr w:type="spellEnd"/>
       <w:r>
         <w:rPr>
           <w:lang w:val="el-GR"/>
@@ -9665,7 +9741,21 @@
         <w:rPr>
           <w:lang w:val="el-GR"/>
         </w:rPr>
-        <w:t>αποτελείται από «πληροφοριακές» και «διαδραστικές» σελίδες. Παρακάτω αναλύονται λεπτομερώς και οι δύο κατηγορίες.</w:t>
+        <w:t>αποτελείται από «πληροφοριακές» και «</w:t>
+      </w:r>
+      <w:proofErr w:type="spellStart"/>
+      <w:r>
+        <w:rPr>
+          <w:lang w:val="el-GR"/>
+        </w:rPr>
+        <w:t>διαδραστικές</w:t>
+      </w:r>
+      <w:proofErr w:type="spellEnd"/>
+      <w:r>
+        <w:rPr>
+          <w:lang w:val="el-GR"/>
+        </w:rPr>
+        <w:t>» σελίδες. Παρακάτω αναλύονται λεπτομερώς και οι δύο κατηγορίες.</w:t>
       </w:r>
       <w:r>
         <w:rPr>
@@ -9709,7 +9799,7 @@
           <w:lang w:val="el-GR"/>
         </w:rPr>
       </w:pPr>
-      <w:bookmarkStart w:id="17" w:name="_Toc74583613"/>
+      <w:bookmarkStart w:id="17" w:name="_Toc74646364"/>
       <w:r>
         <w:t>Home</w:t>
       </w:r>
@@ -9746,7 +9836,21 @@
         <w:rPr>
           <w:lang w:val="el-GR"/>
         </w:rPr>
-        <w:t xml:space="preserve"> με την οποία αλληλεπιδρά ο χρήστης και περιέχει το </w:t>
+        <w:t xml:space="preserve"> με την οποία </w:t>
+      </w:r>
+      <w:proofErr w:type="spellStart"/>
+      <w:r>
+        <w:rPr>
+          <w:lang w:val="el-GR"/>
+        </w:rPr>
+        <w:t>αλληλεπιδρά</w:t>
+      </w:r>
+      <w:proofErr w:type="spellEnd"/>
+      <w:r>
+        <w:rPr>
+          <w:lang w:val="el-GR"/>
+        </w:rPr>
+        <w:t xml:space="preserve"> ο χρήστης και περιέχει το </w:t>
       </w:r>
       <w:r>
         <w:t>logo</w:t>
@@ -9832,7 +9936,7 @@
           <w:lang w:val="el-GR"/>
         </w:rPr>
       </w:pPr>
-      <w:bookmarkStart w:id="18" w:name="_Toc74583614"/>
+      <w:bookmarkStart w:id="18" w:name="_Toc74646365"/>
       <w:r>
         <w:t>Threats</w:t>
       </w:r>
@@ -9886,7 +9990,7 @@
           <w:lang w:val="el-GR"/>
         </w:rPr>
       </w:pPr>
-      <w:bookmarkStart w:id="19" w:name="_Toc74583615"/>
+      <w:bookmarkStart w:id="19" w:name="_Toc74646366"/>
       <w:r>
         <w:t>Targets</w:t>
       </w:r>
@@ -10104,7 +10208,8 @@
           <w:lang w:val="el-GR"/>
         </w:rPr>
       </w:pPr>
-      <w:bookmarkStart w:id="20" w:name="_Toc74583616"/>
+      <w:bookmarkStart w:id="20" w:name="_Toc74646367"/>
+      <w:proofErr w:type="gramStart"/>
       <w:r>
         <w:t>Take</w:t>
       </w:r>
@@ -10118,6 +10223,7 @@
         <w:t>Action</w:t>
       </w:r>
       <w:bookmarkEnd w:id="20"/>
+      <w:proofErr w:type="gramEnd"/>
     </w:p>
     <w:p>
       <w:pPr>
@@ -10236,7 +10342,7 @@
           <w:lang w:val="el-GR"/>
         </w:rPr>
       </w:pPr>
-      <w:bookmarkStart w:id="21" w:name="_Toc74583617"/>
+      <w:bookmarkStart w:id="21" w:name="_Toc74646368"/>
       <w:r>
         <w:lastRenderedPageBreak/>
         <w:t>What</w:t>
@@ -10265,10 +10371,12 @@
         </w:rPr>
         <w:t xml:space="preserve"> </w:t>
       </w:r>
+      <w:proofErr w:type="gramStart"/>
       <w:r>
         <w:t>Do</w:t>
       </w:r>
       <w:bookmarkEnd w:id="21"/>
+      <w:proofErr w:type="gramEnd"/>
     </w:p>
     <w:p>
       <w:pPr>
@@ -10405,7 +10513,7 @@
           <w:lang w:val="el-GR"/>
         </w:rPr>
       </w:pPr>
-      <w:bookmarkStart w:id="22" w:name="_Toc74583618"/>
+      <w:bookmarkStart w:id="22" w:name="_Toc74646369"/>
       <w:r>
         <w:t>Sign</w:t>
       </w:r>
@@ -10567,7 +10675,7 @@
           <w:lang w:val="el-GR"/>
         </w:rPr>
       </w:pPr>
-      <w:bookmarkStart w:id="23" w:name="_Toc74583619"/>
+      <w:bookmarkStart w:id="23" w:name="_Toc74646370"/>
       <w:r>
         <w:t>Petition</w:t>
       </w:r>
@@ -10583,7 +10691,21 @@
         <w:rPr>
           <w:lang w:val="el-GR"/>
         </w:rPr>
-        <w:t>Πρόκειται για πρότυπο σελίδας, το οποίο αποτελείται από το πληροφοριακό τμήμα του αιτήματος (τίτλος και περιεχόμενο), και το διαδραστικό τμήμα. Στο τελευταίο, ο χρήστης μπορεί να δει το πλ</w:t>
+        <w:t xml:space="preserve">Πρόκειται για πρότυπο σελίδας, το οποίο αποτελείται από το πληροφοριακό τμήμα του αιτήματος (τίτλος και περιεχόμενο), και το </w:t>
+      </w:r>
+      <w:proofErr w:type="spellStart"/>
+      <w:r>
+        <w:rPr>
+          <w:lang w:val="el-GR"/>
+        </w:rPr>
+        <w:t>διαδραστικό</w:t>
+      </w:r>
+      <w:proofErr w:type="spellEnd"/>
+      <w:r>
+        <w:rPr>
+          <w:lang w:val="el-GR"/>
+        </w:rPr>
+        <w:t xml:space="preserve"> τμήμα. Στο τελευταίο, ο χρήστης μπορεί να δει το πλ</w:t>
       </w:r>
       <w:r>
         <w:rPr>
@@ -10640,7 +10762,7 @@
         </w:rPr>
       </w:pPr>
       <w:bookmarkStart w:id="24" w:name="_Αποτελέσματα_Αναζήτησης"/>
-      <w:bookmarkStart w:id="25" w:name="_Toc74583620"/>
+      <w:bookmarkStart w:id="25" w:name="_Toc74646371"/>
       <w:bookmarkEnd w:id="24"/>
       <w:r>
         <w:rPr>
@@ -10689,7 +10811,7 @@
           <w:lang w:val="el-GR"/>
         </w:rPr>
       </w:pPr>
-      <w:bookmarkStart w:id="26" w:name="_Toc74583621"/>
+      <w:bookmarkStart w:id="26" w:name="_Toc74646372"/>
       <w:r>
         <w:t>Contact</w:t>
       </w:r>
@@ -10773,7 +10895,7 @@
           <w:lang w:val="el-GR"/>
         </w:rPr>
       </w:pPr>
-      <w:bookmarkStart w:id="27" w:name="_Toc74583622"/>
+      <w:bookmarkStart w:id="27" w:name="_Toc74646373"/>
       <w:r>
         <w:t>Sign</w:t>
       </w:r>
@@ -10813,10 +10935,12 @@
         </w:rPr>
         <w:t xml:space="preserve"> </w:t>
       </w:r>
+      <w:proofErr w:type="gramStart"/>
       <w:r>
         <w:t>Up</w:t>
       </w:r>
       <w:bookmarkEnd w:id="27"/>
+      <w:proofErr w:type="gramEnd"/>
     </w:p>
     <w:p>
       <w:pPr>
@@ -10857,7 +10981,7 @@
           <w:lang w:val="el-GR"/>
         </w:rPr>
       </w:pPr>
-      <w:bookmarkStart w:id="28" w:name="_Toc74583623"/>
+      <w:bookmarkStart w:id="28" w:name="_Toc74646374"/>
       <w:r>
         <w:t>Petition</w:t>
       </w:r>
@@ -10901,7 +11025,7 @@
           <w:lang w:val="el-GR"/>
         </w:rPr>
       </w:pPr>
-      <w:bookmarkStart w:id="29" w:name="_Toc74583624"/>
+      <w:bookmarkStart w:id="29" w:name="_Toc74646375"/>
       <w:r>
         <w:lastRenderedPageBreak/>
         <w:t>Manage</w:t>
@@ -10956,7 +11080,7 @@
           <w:lang w:val="el-GR"/>
         </w:rPr>
       </w:pPr>
-      <w:bookmarkStart w:id="30" w:name="_Toc74583625"/>
+      <w:bookmarkStart w:id="30" w:name="_Toc74646376"/>
       <w:r>
         <w:t>Header</w:t>
       </w:r>
@@ -11049,9 +11173,11 @@
         </w:rPr>
         <w:t xml:space="preserve"> του </w:t>
       </w:r>
+      <w:proofErr w:type="spellStart"/>
       <w:r>
         <w:t>AnimaLand</w:t>
       </w:r>
+      <w:proofErr w:type="spellEnd"/>
       <w:r>
         <w:rPr>
           <w:lang w:val="el-GR"/>
@@ -11125,7 +11251,7 @@
         </w:rPr>
       </w:pPr>
       <w:bookmarkStart w:id="31" w:name="_Front-End"/>
-      <w:bookmarkStart w:id="32" w:name="_Toc74583626"/>
+      <w:bookmarkStart w:id="32" w:name="_Toc74646377"/>
       <w:bookmarkEnd w:id="31"/>
       <w:r>
         <w:t>Front</w:t>
@@ -11270,9 +11396,11 @@
         </w:rPr>
         <w:t xml:space="preserve"> </w:t>
       </w:r>
+      <w:proofErr w:type="spellStart"/>
       <w:r>
         <w:t>Jquery</w:t>
       </w:r>
+      <w:proofErr w:type="spellEnd"/>
       <w:r>
         <w:rPr>
           <w:lang w:val="el-GR"/>
@@ -11336,7 +11464,7 @@
           <w:lang w:val="el-GR"/>
         </w:rPr>
       </w:pPr>
-      <w:bookmarkStart w:id="33" w:name="_Toc74583627"/>
+      <w:bookmarkStart w:id="33" w:name="_Toc74646378"/>
       <w:r>
         <w:rPr>
           <w:lang w:val="el-GR"/>
@@ -11566,7 +11694,21 @@
         <w:rPr>
           <w:lang w:val="el-GR"/>
         </w:rPr>
-        <w:t xml:space="preserve"> Ιδιαίτερο ενδιαφέρον παρουσιάσει και ο υποφάκελος </w:t>
+        <w:t xml:space="preserve"> Ιδιαίτερο ενδιαφέρον παρουσιάσει και ο </w:t>
+      </w:r>
+      <w:proofErr w:type="spellStart"/>
+      <w:r>
+        <w:rPr>
+          <w:lang w:val="el-GR"/>
+        </w:rPr>
+        <w:t>υποφάκελος</w:t>
+      </w:r>
+      <w:proofErr w:type="spellEnd"/>
+      <w:r>
+        <w:rPr>
+          <w:lang w:val="el-GR"/>
+        </w:rPr>
+        <w:t xml:space="preserve"> </w:t>
       </w:r>
       <w:r>
         <w:rPr>
@@ -11988,7 +12130,7 @@
           <w:lang w:val="el-GR"/>
         </w:rPr>
       </w:pPr>
-      <w:bookmarkStart w:id="35" w:name="_Toc74583628"/>
+      <w:bookmarkStart w:id="35" w:name="_Toc74646379"/>
       <w:r>
         <w:lastRenderedPageBreak/>
         <w:t>Back</w:t>
@@ -12167,9 +12309,11 @@
         </w:rPr>
         <w:t>-</w:t>
       </w:r>
+      <w:proofErr w:type="spellStart"/>
       <w:r>
         <w:t>sqlalchemy</w:t>
       </w:r>
+      <w:proofErr w:type="spellEnd"/>
       <w:r>
         <w:rPr>
           <w:lang w:val="el-GR"/>
@@ -12296,12 +12440,14 @@
         </w:rPr>
         <w:t>.</w:t>
       </w:r>
+      <w:proofErr w:type="spellStart"/>
       <w:r>
         <w:rPr>
           <w:rStyle w:val="CodeChar"/>
         </w:rPr>
         <w:t>py</w:t>
       </w:r>
+      <w:proofErr w:type="spellEnd"/>
       <w:r>
         <w:rPr>
           <w:lang w:val="el-GR"/>
@@ -12354,7 +12500,7 @@
           <w:lang w:val="el-GR"/>
         </w:rPr>
       </w:pPr>
-      <w:bookmarkStart w:id="36" w:name="_Toc74583629"/>
+      <w:bookmarkStart w:id="36" w:name="_Toc74646380"/>
       <w:r>
         <w:rPr>
           <w:lang w:val="el-GR"/>
@@ -12397,12 +12543,14 @@
         </w:rPr>
         <w:t>__</w:t>
       </w:r>
+      <w:proofErr w:type="spellStart"/>
       <w:r>
         <w:rPr>
           <w:rStyle w:val="CodeChar"/>
         </w:rPr>
         <w:t>init</w:t>
       </w:r>
+      <w:proofErr w:type="spellEnd"/>
       <w:r>
         <w:rPr>
           <w:rStyle w:val="CodeChar"/>
@@ -12410,12 +12558,14 @@
         </w:rPr>
         <w:t>__.</w:t>
       </w:r>
+      <w:proofErr w:type="spellStart"/>
       <w:r>
         <w:rPr>
           <w:rStyle w:val="CodeChar"/>
         </w:rPr>
         <w:t>py</w:t>
       </w:r>
+      <w:proofErr w:type="spellEnd"/>
       <w:r>
         <w:rPr>
           <w:lang w:val="el-GR"/>
@@ -12471,12 +12621,14 @@
         </w:rPr>
         <w:t xml:space="preserve">τα </w:t>
       </w:r>
+      <w:proofErr w:type="spellStart"/>
       <w:r>
         <w:rPr>
           <w:rStyle w:val="CodeChar"/>
         </w:rPr>
         <w:t>anonymousSession</w:t>
       </w:r>
+      <w:proofErr w:type="spellEnd"/>
       <w:r>
         <w:rPr>
           <w:rStyle w:val="CodeChar"/>
@@ -12484,12 +12636,14 @@
         </w:rPr>
         <w:t>.</w:t>
       </w:r>
+      <w:proofErr w:type="spellStart"/>
       <w:r>
         <w:rPr>
           <w:rStyle w:val="CodeChar"/>
         </w:rPr>
         <w:t>py</w:t>
       </w:r>
+      <w:proofErr w:type="spellEnd"/>
       <w:r>
         <w:rPr>
           <w:lang w:val="el-GR"/>
@@ -12502,12 +12656,14 @@
         </w:rPr>
         <w:t xml:space="preserve">και </w:t>
       </w:r>
+      <w:proofErr w:type="spellStart"/>
       <w:r>
         <w:rPr>
           <w:rStyle w:val="CodeChar"/>
         </w:rPr>
         <w:t>authSession</w:t>
       </w:r>
+      <w:proofErr w:type="spellEnd"/>
       <w:r>
         <w:rPr>
           <w:rStyle w:val="CodeChar"/>
@@ -12515,12 +12671,14 @@
         </w:rPr>
         <w:t>.</w:t>
       </w:r>
+      <w:proofErr w:type="spellStart"/>
       <w:r>
         <w:rPr>
           <w:rStyle w:val="CodeChar"/>
         </w:rPr>
         <w:t>py</w:t>
       </w:r>
+      <w:proofErr w:type="spellEnd"/>
       <w:r>
         <w:rPr>
           <w:lang w:val="el-GR"/>
@@ -12572,12 +12730,14 @@
         </w:rPr>
         <w:t xml:space="preserve">Οι βασικές λειτουργίες που μπορεί να εκτελέσει ο χρήστης ως επισκέπτης της πλατφόρμας, ορίζονται στο </w:t>
       </w:r>
+      <w:proofErr w:type="spellStart"/>
       <w:r>
         <w:rPr>
           <w:rStyle w:val="CodeChar"/>
         </w:rPr>
         <w:t>anonymousSession</w:t>
       </w:r>
+      <w:proofErr w:type="spellEnd"/>
       <w:r>
         <w:rPr>
           <w:rStyle w:val="CodeChar"/>
@@ -12585,12 +12745,14 @@
         </w:rPr>
         <w:t>.</w:t>
       </w:r>
+      <w:proofErr w:type="spellStart"/>
       <w:r>
         <w:rPr>
           <w:rStyle w:val="CodeChar"/>
         </w:rPr>
         <w:t>py</w:t>
       </w:r>
+      <w:proofErr w:type="spellEnd"/>
       <w:r>
         <w:rPr>
           <w:lang w:val="el-GR"/>
@@ -12633,12 +12795,14 @@
         </w:rPr>
         <w:t xml:space="preserve">ορίζονται στο </w:t>
       </w:r>
+      <w:proofErr w:type="spellStart"/>
       <w:r>
         <w:rPr>
           <w:rStyle w:val="CodeChar"/>
         </w:rPr>
         <w:t>authSession</w:t>
       </w:r>
+      <w:proofErr w:type="spellEnd"/>
       <w:r>
         <w:rPr>
           <w:rStyle w:val="CodeChar"/>
@@ -12646,12 +12810,14 @@
         </w:rPr>
         <w:t>.</w:t>
       </w:r>
+      <w:proofErr w:type="spellStart"/>
       <w:r>
         <w:rPr>
           <w:rStyle w:val="CodeChar"/>
         </w:rPr>
         <w:t>py</w:t>
       </w:r>
+      <w:proofErr w:type="spellEnd"/>
       <w:r>
         <w:rPr>
           <w:lang w:val="el-GR"/>
@@ -12763,12 +12929,14 @@
         </w:rPr>
         <w:t xml:space="preserve"> Η μονάδα </w:t>
       </w:r>
+      <w:proofErr w:type="spellStart"/>
       <w:r>
         <w:rPr>
           <w:rStyle w:val="CodeChar"/>
         </w:rPr>
         <w:t>DynamicQuotes</w:t>
       </w:r>
+      <w:proofErr w:type="spellEnd"/>
       <w:r>
         <w:rPr>
           <w:rStyle w:val="CodeChar"/>
@@ -12776,12 +12944,14 @@
         </w:rPr>
         <w:t>.</w:t>
       </w:r>
+      <w:proofErr w:type="spellStart"/>
       <w:r>
         <w:rPr>
           <w:rStyle w:val="CodeChar"/>
         </w:rPr>
         <w:t>py</w:t>
       </w:r>
+      <w:proofErr w:type="spellEnd"/>
       <w:r>
         <w:rPr>
           <w:lang w:val="el-GR"/>
@@ -12875,12 +13045,14 @@
         </w:rPr>
         <w:t xml:space="preserve">Το αρχείο </w:t>
       </w:r>
+      <w:proofErr w:type="spellStart"/>
       <w:r>
         <w:rPr>
           <w:rStyle w:val="CodeChar"/>
         </w:rPr>
         <w:t>SearchEngine</w:t>
       </w:r>
+      <w:proofErr w:type="spellEnd"/>
       <w:r>
         <w:rPr>
           <w:rStyle w:val="CodeChar"/>
@@ -12888,12 +13060,14 @@
         </w:rPr>
         <w:t>.</w:t>
       </w:r>
+      <w:proofErr w:type="spellStart"/>
       <w:r>
         <w:rPr>
           <w:rStyle w:val="CodeChar"/>
         </w:rPr>
         <w:t>py</w:t>
       </w:r>
+      <w:proofErr w:type="spellEnd"/>
       <w:r>
         <w:rPr>
           <w:lang w:val="el-GR"/>
@@ -12906,9 +13080,11 @@
         </w:rPr>
         <w:t xml:space="preserve">αποτελεί μία αξιόπιστη μονάδα μηχανής αναζήτησης και χρησιμοποιείται εκτενώς για την καλύτερη εμπειρία χρήσης του </w:t>
       </w:r>
+      <w:proofErr w:type="spellStart"/>
       <w:r>
         <w:t>AnimaLand</w:t>
       </w:r>
+      <w:proofErr w:type="spellEnd"/>
       <w:r>
         <w:rPr>
           <w:lang w:val="el-GR"/>
@@ -13056,7 +13232,7 @@
           <w:lang w:val="el-GR"/>
         </w:rPr>
       </w:pPr>
-      <w:bookmarkStart w:id="37" w:name="_Toc74583630"/>
+      <w:bookmarkStart w:id="37" w:name="_Toc74646381"/>
       <w:r>
         <w:rPr>
           <w:lang w:val="el-GR"/>
@@ -13139,7 +13315,14 @@
         <w:rPr>
           <w:lang w:val="el-GR"/>
         </w:rPr>
-        <w:t>Πληροφοριακή σελίδα πολυμέσων (βίντεο/ ντοκιμαντέρ κ.ο.κ</w:t>
+        <w:t xml:space="preserve">Πληροφοριακή σελίδα πολυμέσων (βίντεο/ ντοκιμαντέρ </w:t>
+      </w:r>
+      <w:proofErr w:type="spellStart"/>
+      <w:r>
+        <w:rPr>
+          <w:lang w:val="el-GR"/>
+        </w:rPr>
+        <w:t>κ.ο.κ</w:t>
       </w:r>
       <w:r>
         <w:rPr>
@@ -13147,6 +13330,7 @@
         </w:rPr>
         <w:t>.</w:t>
       </w:r>
+      <w:proofErr w:type="spellEnd"/>
       <w:r>
         <w:rPr>
           <w:lang w:val="el-GR"/>
@@ -13372,7 +13556,7 @@
           <w:lang w:val="el-GR"/>
         </w:rPr>
       </w:pPr>
-      <w:bookmarkStart w:id="39" w:name="_Toc74583631"/>
+      <w:bookmarkStart w:id="39" w:name="_Toc74646382"/>
       <w:r>
         <w:rPr>
           <w:lang w:val="el-GR"/>
@@ -13402,7 +13586,8 @@
           <w:lang w:val="el-GR"/>
         </w:rPr>
       </w:pPr>
-      <w:bookmarkStart w:id="40" w:name="_Toc74583632"/>
+      <w:bookmarkStart w:id="40" w:name="_Toc74646383"/>
+      <w:proofErr w:type="spellStart"/>
       <w:r>
         <w:rPr>
           <w:lang w:val="el-GR"/>
@@ -13410,6 +13595,7 @@
         <w:t>Προαπαιτούμενα</w:t>
       </w:r>
       <w:bookmarkEnd w:id="40"/>
+      <w:proofErr w:type="spellEnd"/>
     </w:p>
     <w:p>
       <w:pPr>
@@ -13423,9 +13609,11 @@
         </w:rPr>
         <w:t xml:space="preserve">Η εγκατάσταση και η χρήση του </w:t>
       </w:r>
+      <w:proofErr w:type="spellStart"/>
       <w:r>
         <w:t>AnimaLand</w:t>
       </w:r>
+      <w:proofErr w:type="spellEnd"/>
       <w:r>
         <w:rPr>
           <w:lang w:val="el-GR"/>
@@ -13549,12 +13737,14 @@
         <w:t>Ας σημειωθεί ότι για την ομαλή λειτουργία της πλατφόρμας συνίσταται η χρήση Εικονικού Περιβάλλοντος (</w:t>
       </w:r>
       <w:hyperlink r:id="rId12" w:history="1">
+        <w:proofErr w:type="spellStart"/>
         <w:r>
           <w:rPr>
             <w:rStyle w:val="Hyperlink"/>
           </w:rPr>
           <w:t>venv</w:t>
         </w:r>
+        <w:proofErr w:type="spellEnd"/>
       </w:hyperlink>
       <w:r>
         <w:rPr>
@@ -13577,7 +13767,7 @@
           <w:lang w:val="el-GR"/>
         </w:rPr>
       </w:pPr>
-      <w:bookmarkStart w:id="41" w:name="_Toc74583633"/>
+      <w:bookmarkStart w:id="41" w:name="_Toc74646384"/>
       <w:r>
         <w:rPr>
           <w:lang w:val="el-GR"/>
@@ -13603,9 +13793,11 @@
         </w:rPr>
         <w:t xml:space="preserve">Αρχικά χρειάζεται να γίνει εγκατάσταση των πακέτων στα οποία βασίζεται το </w:t>
       </w:r>
+      <w:proofErr w:type="spellStart"/>
       <w:r>
         <w:t>AnimaLand</w:t>
       </w:r>
+      <w:proofErr w:type="spellEnd"/>
       <w:r>
         <w:rPr>
           <w:lang w:val="el-GR"/>
@@ -13627,9 +13819,11 @@
         </w:rPr>
         <w:t xml:space="preserve"> της επιλογής, και στον φάκελο </w:t>
       </w:r>
+      <w:proofErr w:type="spellStart"/>
       <w:r>
         <w:t>AnimaLand</w:t>
       </w:r>
+      <w:proofErr w:type="spellEnd"/>
       <w:r>
         <w:rPr>
           <w:lang w:val="el-GR"/>
@@ -13746,7 +13940,21 @@
         <w:rPr>
           <w:lang w:val="el-GR"/>
         </w:rPr>
-        <w:t>δημιουργίας, αρχικοποιεί (</w:t>
+        <w:t xml:space="preserve">δημιουργίας, </w:t>
+      </w:r>
+      <w:proofErr w:type="spellStart"/>
+      <w:r>
+        <w:rPr>
+          <w:lang w:val="el-GR"/>
+        </w:rPr>
+        <w:t>αρχικοποιεί</w:t>
+      </w:r>
+      <w:proofErr w:type="spellEnd"/>
+      <w:r>
+        <w:rPr>
+          <w:lang w:val="el-GR"/>
+        </w:rPr>
+        <w:t xml:space="preserve"> (</w:t>
       </w:r>
       <w:r>
         <w:t>populates</w:t>
@@ -13799,9 +14007,11 @@
         </w:rPr>
         <w:t xml:space="preserve"> της επιλογής, υπό τον φάκελο </w:t>
       </w:r>
+      <w:proofErr w:type="spellStart"/>
       <w:r>
         <w:t>AnimaLand</w:t>
       </w:r>
+      <w:proofErr w:type="spellEnd"/>
       <w:r>
         <w:rPr>
           <w:lang w:val="el-GR"/>
@@ -13866,12 +14076,14 @@
         </w:rPr>
         <w:t>.</w:t>
       </w:r>
+      <w:proofErr w:type="spellStart"/>
       <w:r>
         <w:rPr>
           <w:rStyle w:val="CodeChar"/>
         </w:rPr>
         <w:t>py</w:t>
       </w:r>
+      <w:proofErr w:type="spellEnd"/>
     </w:p>
     <w:p>
       <w:pPr>
@@ -13888,7 +14100,7 @@
           <w:lang w:val="el-GR"/>
         </w:rPr>
       </w:pPr>
-      <w:bookmarkStart w:id="42" w:name="_Toc74583634"/>
+      <w:bookmarkStart w:id="42" w:name="_Toc74646385"/>
       <w:r>
         <w:rPr>
           <w:lang w:val="el-GR"/>
@@ -13927,9 +14139,11 @@
         </w:rPr>
         <w:t xml:space="preserve"> της επιλογής, υπό τον φάκελο </w:t>
       </w:r>
+      <w:proofErr w:type="spellStart"/>
       <w:r>
         <w:t>AnimaLand</w:t>
       </w:r>
+      <w:proofErr w:type="spellEnd"/>
       <w:r>
         <w:rPr>
           <w:lang w:val="el-GR"/>
@@ -13949,8 +14163,13 @@
         <w:t xml:space="preserve">$ </w:t>
       </w:r>
       <w:r>
-        <w:t>set FLASK_APP=flask_app</w:t>
-      </w:r>
+        <w:t>set FLASK_APP=</w:t>
+      </w:r>
+      <w:proofErr w:type="spellStart"/>
+      <w:r>
+        <w:t>flask_app</w:t>
+      </w:r>
+      <w:proofErr w:type="spellEnd"/>
     </w:p>
     <w:p>
       <w:pPr>
@@ -13960,8 +14179,13 @@
         <w:t xml:space="preserve">$ </w:t>
       </w:r>
       <w:r>
-        <w:t>flask run</w:t>
-      </w:r>
+        <w:t xml:space="preserve">flask </w:t>
+      </w:r>
+      <w:proofErr w:type="gramStart"/>
+      <w:r>
+        <w:t>run</w:t>
+      </w:r>
+      <w:proofErr w:type="gramEnd"/>
     </w:p>
     <w:p>
       <w:pPr>
@@ -14003,11 +14227,27 @@
         <w:rPr>
           <w:lang w:val="el-GR"/>
         </w:rPr>
-        <w:t xml:space="preserve">της επιλογής του και να πλοηγηθεί στην πλατφόρμα </w:t>
-      </w:r>
+        <w:t xml:space="preserve">της επιλογής του και να </w:t>
+      </w:r>
+      <w:proofErr w:type="spellStart"/>
+      <w:r>
+        <w:rPr>
+          <w:lang w:val="el-GR"/>
+        </w:rPr>
+        <w:t>πλοηγηθεί</w:t>
+      </w:r>
+      <w:proofErr w:type="spellEnd"/>
+      <w:r>
+        <w:rPr>
+          <w:lang w:val="el-GR"/>
+        </w:rPr>
+        <w:t xml:space="preserve"> στην πλατφόρμα </w:t>
+      </w:r>
+      <w:proofErr w:type="spellStart"/>
       <w:r>
         <w:t>AnimaLand</w:t>
       </w:r>
+      <w:proofErr w:type="spellEnd"/>
       <w:r>
         <w:rPr>
           <w:lang w:val="el-GR"/>
@@ -14018,7 +14258,21 @@
         <w:rPr>
           <w:lang w:val="el-GR"/>
         </w:rPr>
-        <w:t xml:space="preserve">μέσω του υπερσυνδέσμου </w:t>
+        <w:t xml:space="preserve">μέσω του </w:t>
+      </w:r>
+      <w:proofErr w:type="spellStart"/>
+      <w:r>
+        <w:rPr>
+          <w:lang w:val="el-GR"/>
+        </w:rPr>
+        <w:t>υπερσυνδέσμου</w:t>
+      </w:r>
+      <w:proofErr w:type="spellEnd"/>
+      <w:r>
+        <w:rPr>
+          <w:lang w:val="el-GR"/>
+        </w:rPr>
+        <w:t xml:space="preserve"> </w:t>
       </w:r>
       <w:hyperlink r:id="rId13" w:history="1">
         <w:r>
@@ -14076,7 +14330,21 @@
         <w:rPr>
           <w:lang w:val="el-GR"/>
         </w:rPr>
-        <w:t xml:space="preserve">από το οποίο εκκινήθηκε ή τον βίαιο τερματισμό της υπηρεσίας με </w:t>
+        <w:t xml:space="preserve">από το οποίο </w:t>
+      </w:r>
+      <w:proofErr w:type="spellStart"/>
+      <w:r>
+        <w:rPr>
+          <w:lang w:val="el-GR"/>
+        </w:rPr>
+        <w:t>εκκινήθηκε</w:t>
+      </w:r>
+      <w:proofErr w:type="spellEnd"/>
+      <w:r>
+        <w:rPr>
+          <w:lang w:val="el-GR"/>
+        </w:rPr>
+        <w:t xml:space="preserve"> ή τον βίαιο τερματισμό της υπηρεσίας με </w:t>
       </w:r>
       <w:r>
         <w:rPr>
@@ -14112,7 +14380,7 @@
         </w:rPr>
       </w:pPr>
       <w:bookmarkStart w:id="43" w:name="_Παράρτημα_Α_–"/>
-      <w:bookmarkStart w:id="44" w:name="_Toc74583635"/>
+      <w:bookmarkStart w:id="44" w:name="_Toc74646386"/>
       <w:bookmarkEnd w:id="43"/>
       <w:r>
         <w:rPr>
@@ -14333,12 +14601,14 @@
         </w:rPr>
         <w:t>.</w:t>
       </w:r>
+      <w:proofErr w:type="spellStart"/>
       <w:r>
         <w:rPr>
           <w:rStyle w:val="CodeChar"/>
         </w:rPr>
         <w:t>py</w:t>
       </w:r>
+      <w:proofErr w:type="spellEnd"/>
       <w:r>
         <w:rPr>
           <w:lang w:val="el-GR"/>
@@ -14454,7 +14724,7 @@
           <w:lang w:val="el-GR"/>
         </w:rPr>
       </w:pPr>
-      <w:bookmarkStart w:id="46" w:name="_Toc74583636"/>
+      <w:bookmarkStart w:id="46" w:name="_Toc74646387"/>
       <w:r>
         <w:rPr>
           <w:lang w:val="el-GR"/>
@@ -14683,12 +14953,14 @@
                 <w:lang w:val="el-GR"/>
               </w:rPr>
             </w:pPr>
+            <w:proofErr w:type="spellStart"/>
             <w:r>
               <w:rPr>
                 <w:lang w:val="el-GR"/>
               </w:rPr>
               <w:t>Nikos</w:t>
             </w:r>
+            <w:proofErr w:type="spellEnd"/>
           </w:p>
         </w:tc>
         <w:tc>
@@ -14736,12 +15008,14 @@
                 <w:lang w:val="el-GR"/>
               </w:rPr>
             </w:pPr>
+            <w:proofErr w:type="spellStart"/>
             <w:r>
               <w:rPr>
                 <w:lang w:val="el-GR"/>
               </w:rPr>
               <w:t>Margarita</w:t>
             </w:r>
+            <w:proofErr w:type="spellEnd"/>
           </w:p>
         </w:tc>
         <w:tc>
@@ -14789,12 +15063,14 @@
                 <w:lang w:val="el-GR"/>
               </w:rPr>
             </w:pPr>
+            <w:proofErr w:type="spellStart"/>
             <w:r>
               <w:rPr>
                 <w:lang w:val="el-GR"/>
               </w:rPr>
               <w:t>Zoe</w:t>
             </w:r>
+            <w:proofErr w:type="spellEnd"/>
           </w:p>
         </w:tc>
         <w:tc>
@@ -14915,7 +15191,7 @@
           <w:lang w:val="el-GR"/>
         </w:rPr>
       </w:pPr>
-      <w:bookmarkStart w:id="47" w:name="_Toc74583637"/>
+      <w:bookmarkStart w:id="47" w:name="_Toc74646388"/>
       <w:r>
         <w:rPr>
           <w:lang w:val="el-GR"/>
@@ -15027,29 +15303,77 @@
         <w:rPr>
           <w:lang w:val="el-GR"/>
         </w:rPr>
-        <w:t xml:space="preserve">. Συμβουλευτήκαμε τον ιστότοπο αυτό τόσο στο περιεχόμενο όσο και στην μορφή που θα μπορούσε να έχει η δική μας ιστοσελίδα, θέματα που θα μπορούσαμε να αναφέρουμε, προβλήματα που μαστίζουν το περιβάλλον αλλά και πιθανές δράσεις για την προστασία του καθώς κρίναμε πώς ταιριάζει με το περιεχόμενο του </w:t>
-      </w:r>
+        <w:t xml:space="preserve">. Συμβουλευτήκαμε τον </w:t>
+      </w:r>
+      <w:proofErr w:type="spellStart"/>
+      <w:r>
+        <w:rPr>
+          <w:lang w:val="el-GR"/>
+        </w:rPr>
+        <w:t>ιστότοπο</w:t>
+      </w:r>
+      <w:proofErr w:type="spellEnd"/>
+      <w:r>
+        <w:rPr>
+          <w:lang w:val="el-GR"/>
+        </w:rPr>
+        <w:t xml:space="preserve"> αυτό τόσο στο περιεχόμενο όσο και στην μορφή που θα μπορούσε να έχει η δική μας ιστοσελίδα, θέματα που θα μπορούσαμε να αναφέρουμε, προβλήματα που μαστίζουν το περιβάλλον αλλά και πιθανές δράσεις για την προστασία του καθώς κρίναμε πώς ταιριάζει με το περιεχόμενο του </w:t>
+      </w:r>
+      <w:proofErr w:type="spellStart"/>
       <w:r>
         <w:t>sdg</w:t>
       </w:r>
-      <w:r>
-        <w:rPr>
-          <w:lang w:val="el-GR"/>
-        </w:rPr>
-        <w:t xml:space="preserve"> που επιλέξαμε. Επιπλέον στη σελίδα αυτή, ο χρήστης έχει την δυνατότητα ανάδρασης, δηλαδή μπορεί να συμμετέχει ενεργά σε δράσεις, να υποστηρίξει διάφορες προσπάθειες που γίνονται καθώς και να υιοθετήσει ζώα υπο εξαφάνιση. Το </w:t>
-      </w:r>
+      <w:proofErr w:type="spellEnd"/>
+      <w:r>
+        <w:rPr>
+          <w:lang w:val="el-GR"/>
+        </w:rPr>
+        <w:t xml:space="preserve"> που επιλέξαμε. Επιπλέον στη σελίδα αυτή, ο χρήστης έχει την δυνατότητα ανάδρασης, δηλαδή μπορεί να συμμετέχει ενεργά σε δράσεις, να υποστηρίξει διάφορες προσπάθειες που γίνονται καθώς και να υιοθετήσει ζώα </w:t>
+      </w:r>
+      <w:proofErr w:type="spellStart"/>
+      <w:r>
+        <w:rPr>
+          <w:lang w:val="el-GR"/>
+        </w:rPr>
+        <w:t>υπο</w:t>
+      </w:r>
+      <w:proofErr w:type="spellEnd"/>
+      <w:r>
+        <w:rPr>
+          <w:lang w:val="el-GR"/>
+        </w:rPr>
+        <w:t xml:space="preserve"> εξαφάνιση. Το </w:t>
+      </w:r>
+      <w:proofErr w:type="spellStart"/>
       <w:r>
         <w:t>AnimaLand</w:t>
       </w:r>
-      <w:r>
-        <w:rPr>
-          <w:lang w:val="el-GR"/>
-        </w:rPr>
-        <w:t xml:space="preserve"> αφορμάται από αυτές αλλά και διαφοροποιείται σε κάποια σημεία, αναφέρει 7 στόχους και δράσεις που μπορεί να κάνει ο άνθρωπος ώστε να προστατέψει το περιβάλλον και τα είδη του. Ακόμη δίνει τη δυνατότητα στο χρήστη να υπογράψει σε δράσεις για την προστασία των ειδών. Τέλος, το </w:t>
-      </w:r>
+      <w:proofErr w:type="spellEnd"/>
+      <w:r>
+        <w:rPr>
+          <w:lang w:val="el-GR"/>
+        </w:rPr>
+        <w:t xml:space="preserve"> </w:t>
+      </w:r>
+      <w:proofErr w:type="spellStart"/>
+      <w:r>
+        <w:rPr>
+          <w:lang w:val="el-GR"/>
+        </w:rPr>
+        <w:t>αφορμάται</w:t>
+      </w:r>
+      <w:proofErr w:type="spellEnd"/>
+      <w:r>
+        <w:rPr>
+          <w:lang w:val="el-GR"/>
+        </w:rPr>
+        <w:t xml:space="preserve"> από αυτές αλλά και διαφοροποιείται σε κάποια σημεία, αναφέρει 7 στόχους και δράσεις που μπορεί να κάνει ο άνθρωπος ώστε να προστατέψει το περιβάλλον και τα είδη του. Ακόμη δίνει τη δυνατότητα στο χρήστη να υπογράψει σε δράσεις για την προστασία των ειδών. Τέλος, το </w:t>
+      </w:r>
+      <w:proofErr w:type="spellStart"/>
       <w:r>
         <w:t>animaland</w:t>
       </w:r>
+      <w:proofErr w:type="spellEnd"/>
       <w:r>
         <w:rPr>
           <w:lang w:val="el-GR"/>
@@ -15072,7 +15396,21 @@
         <w:rPr>
           <w:lang w:val="el-GR"/>
         </w:rPr>
-        <w:t xml:space="preserve">Επιπλέον, ένας ακόμη ιστότοπος που συμβουλευτήκαμε είναι το </w:t>
+        <w:t xml:space="preserve">Επιπλέον, ένας ακόμη </w:t>
+      </w:r>
+      <w:proofErr w:type="spellStart"/>
+      <w:r>
+        <w:rPr>
+          <w:lang w:val="el-GR"/>
+        </w:rPr>
+        <w:t>ιστότοπος</w:t>
+      </w:r>
+      <w:proofErr w:type="spellEnd"/>
+      <w:r>
+        <w:rPr>
+          <w:lang w:val="el-GR"/>
+        </w:rPr>
+        <w:t xml:space="preserve"> που συμβουλευτήκαμε είναι το </w:t>
       </w:r>
       <w:hyperlink r:id="rId15" w:history="1">
         <w:r>
@@ -15148,9 +15486,11 @@
         </w:rPr>
         <w:t xml:space="preserve"> της δικής μας σελίδας προέκυψε από αυτή. Η σελίδα αυτή έχει κυριότερο στόχο την άμεση δράση του χρήστη και την ενημέρωση για δράσεις, σε αντίθεση με το </w:t>
       </w:r>
+      <w:proofErr w:type="spellStart"/>
       <w:r>
         <w:t>animaland</w:t>
       </w:r>
+      <w:proofErr w:type="spellEnd"/>
       <w:r>
         <w:rPr>
           <w:lang w:val="el-GR"/>
@@ -15202,9 +15542,11 @@
         </w:rPr>
         <w:t xml:space="preserve">). Στο </w:t>
       </w:r>
+      <w:proofErr w:type="spellStart"/>
       <w:r>
         <w:t>animaland</w:t>
       </w:r>
+      <w:proofErr w:type="spellEnd"/>
       <w:r>
         <w:rPr>
           <w:lang w:val="el-GR"/>
@@ -15386,9 +15728,11 @@
         </w:rPr>
         <w:t xml:space="preserve">Τέλος για την δημιουργία του </w:t>
       </w:r>
+      <w:proofErr w:type="spellStart"/>
       <w:r>
         <w:t>AnimaLand</w:t>
       </w:r>
+      <w:proofErr w:type="spellEnd"/>
       <w:r>
         <w:rPr>
           <w:lang w:val="el-GR"/>
@@ -15409,14 +15753,30 @@
         </w:rPr>
         <w:t xml:space="preserve"> προκειμένου να κατανοήσουμε το βαθμό που πρέπει να εμβαθύνουμε στην πληροφορία καθώς και στην λειτουργικότητα. Στο </w:t>
       </w:r>
+      <w:proofErr w:type="spellStart"/>
       <w:r>
         <w:t>AnimaLand</w:t>
       </w:r>
-      <w:r>
-        <w:rPr>
-          <w:lang w:val="el-GR"/>
-        </w:rPr>
-        <w:t xml:space="preserve"> δόθηκε περισσότερη έμφαση στην ποιότητα και την ποσότητα της πληροφορίας ώστε να ευαισθητοποιηθεί ο χρήστης και να δράσει άμεσα. Προσπαθήσαμε να πετύχουμε και διαδραστικότητα του χρήστη με την ιστοσελίδα μέσω την σύνδεσης του και της υπογραφής του σε </w:t>
+      <w:proofErr w:type="spellEnd"/>
+      <w:r>
+        <w:rPr>
+          <w:lang w:val="el-GR"/>
+        </w:rPr>
+        <w:t xml:space="preserve"> δόθηκε περισσότερη έμφαση στην ποιότητα και την ποσότητα της πληροφορίας ώστε να ευαισθητοποιηθεί ο χρήστης και να δράσει άμεσα. Προσπαθήσαμε να πετύχουμε και </w:t>
+      </w:r>
+      <w:proofErr w:type="spellStart"/>
+      <w:r>
+        <w:rPr>
+          <w:lang w:val="el-GR"/>
+        </w:rPr>
+        <w:t>διαδραστικότητα</w:t>
+      </w:r>
+      <w:proofErr w:type="spellEnd"/>
+      <w:r>
+        <w:rPr>
+          <w:lang w:val="el-GR"/>
+        </w:rPr>
+        <w:t xml:space="preserve"> του χρήστη με την ιστοσελίδα μέσω την σύνδεσης του και της υπογραφής του σε </w:t>
       </w:r>
       <w:r>
         <w:t>petition</w:t>
@@ -15667,12 +16027,14 @@
         <w:t xml:space="preserve">και το </w:t>
       </w:r>
       <w:hyperlink r:id="rId25" w:history="1">
+        <w:proofErr w:type="spellStart"/>
         <w:r>
           <w:rPr>
             <w:rStyle w:val="Hyperlink"/>
           </w:rPr>
           <w:t>Pixabay</w:t>
         </w:r>
+        <w:proofErr w:type="spellEnd"/>
       </w:hyperlink>
       <w:r>
         <w:rPr>
@@ -15707,7 +16069,7 @@
           <w:lang w:val="el-GR"/>
         </w:rPr>
       </w:pPr>
-      <w:bookmarkStart w:id="49" w:name="_Toc74583638"/>
+      <w:bookmarkStart w:id="49" w:name="_Toc74646389"/>
       <w:r>
         <w:rPr>
           <w:lang w:val="el-GR"/>
@@ -15748,9 +16110,11 @@
         </w:rPr>
         <w:t xml:space="preserve">Ένα κενό ασφαλείας που μπορεί να εντοπιστεί εύκολα στο </w:t>
       </w:r>
+      <w:proofErr w:type="spellStart"/>
       <w:r>
         <w:t>AnimaLand</w:t>
       </w:r>
+      <w:proofErr w:type="spellEnd"/>
       <w:r>
         <w:rPr>
           <w:lang w:val="el-GR"/>
@@ -16055,7 +16419,7 @@
         </w:rPr>
       </w:pPr>
       <w:bookmarkStart w:id="50" w:name="_Παράρτημα_Ε_–"/>
-      <w:bookmarkStart w:id="51" w:name="_Toc74583639"/>
+      <w:bookmarkStart w:id="51" w:name="_Toc74646390"/>
       <w:bookmarkEnd w:id="50"/>
       <w:r>
         <w:rPr>
@@ -16374,7 +16738,7 @@
         <v:path o:extrusionok="f" gradientshapeok="t" o:connecttype="rect"/>
         <o:lock v:ext="edit" aspectratio="t"/>
       </v:shapetype>
-      <v:shape id="_x0000_i1041" type="#_x0000_t75" style="width:11.25pt;height:11.25pt" o:bullet="t">
+      <v:shape id="_x0000_i1049" type="#_x0000_t75" style="width:11.25pt;height:11.25pt" o:bullet="t">
         <v:imagedata r:id="rId1" o:title="mso8E34"/>
       </v:shape>
     </w:pict>

</xml_diff>